<commit_message>
docs: Update Student 4 documentation
</commit_message>
<xml_diff>
--- a/reports/Group/00 - Requirements - Group.docx
+++ b/reports/Group/00 - Requirements - Group.docx
@@ -144,7 +144,6 @@
                   </w:rPr>
                   <w:t xml:space="preserve"> </w:t>
                 </w:r>
-                <w:proofErr w:type="spellStart"/>
                 <w:r>
                   <w:rPr>
                     <w:rFonts w:asciiTheme="majorHAnsi" w:hAnsiTheme="majorHAnsi" w:cstheme="majorHAnsi"/>
@@ -157,7 +156,6 @@
                   </w:rPr>
                   <w:t>1.050</w:t>
                 </w:r>
-                <w:proofErr w:type="spellEnd"/>
               </w:sdtContent>
             </w:sdt>
             <w:r>
@@ -228,35 +226,7 @@
                   <w:rPr>
                     <w:rFonts w:asciiTheme="majorHAnsi" w:hAnsiTheme="majorHAnsi" w:cstheme="majorHAnsi"/>
                   </w:rPr>
-                  <w:t xml:space="preserve"> https://</w:t>
-                </w:r>
-                <w:proofErr w:type="spellStart"/>
-                <w:r>
-                  <w:rPr>
-                    <w:rFonts w:asciiTheme="majorHAnsi" w:hAnsiTheme="majorHAnsi" w:cstheme="majorHAnsi"/>
-                  </w:rPr>
-                  <w:t>github.com</w:t>
-                </w:r>
-                <w:proofErr w:type="spellEnd"/>
-                <w:r>
-                  <w:rPr>
-                    <w:rFonts w:asciiTheme="majorHAnsi" w:hAnsiTheme="majorHAnsi" w:cstheme="majorHAnsi"/>
-                  </w:rPr>
-                  <w:t>/</w:t>
-                </w:r>
-                <w:proofErr w:type="spellStart"/>
-                <w:r>
-                  <w:rPr>
-                    <w:rFonts w:asciiTheme="majorHAnsi" w:hAnsiTheme="majorHAnsi" w:cstheme="majorHAnsi"/>
-                  </w:rPr>
-                  <w:t>Cristinafernandezchica</w:t>
-                </w:r>
-                <w:proofErr w:type="spellEnd"/>
-                <w:r>
-                  <w:rPr>
-                    <w:rFonts w:asciiTheme="majorHAnsi" w:hAnsiTheme="majorHAnsi" w:cstheme="majorHAnsi"/>
-                  </w:rPr>
-                  <w:t>/Acme-ANS</w:t>
+                  <w:t xml:space="preserve"> https://github.com/Cristinafernandezchica/Acme-ANS</w:t>
                 </w:r>
                 <w:r>
                   <w:rPr>
@@ -293,6 +263,7 @@
                 <w:rFonts w:asciiTheme="majorHAnsi" w:hAnsiTheme="majorHAnsi" w:cstheme="majorBidi"/>
                 <w:b/>
                 <w:bCs/>
+                <w:lang w:val="es-ES"/>
               </w:rPr>
             </w:pPr>
             <w:r>
@@ -323,6 +294,7 @@
               <w:sdtPr>
                 <w:rPr>
                   <w:rFonts w:asciiTheme="majorHAnsi" w:hAnsiTheme="majorHAnsi" w:cstheme="majorBidi"/>
+                  <w:lang w:val="es-ES"/>
                 </w:rPr>
                 <w:tag w:val="ID1"/>
                 <w:id w:val="1166593945"/>
@@ -336,18 +308,21 @@
                 <w:r>
                   <w:rPr>
                     <w:rFonts w:asciiTheme="majorHAnsi" w:hAnsiTheme="majorHAnsi" w:cstheme="majorBidi"/>
+                    <w:lang w:val="es-ES"/>
                   </w:rPr>
                   <w:t xml:space="preserve"> </w:t>
                 </w:r>
                 <w:r>
                   <w:rPr>
                     <w:rFonts w:asciiTheme="majorHAnsi" w:hAnsiTheme="majorHAnsi" w:cstheme="majorBidi"/>
+                    <w:lang w:val="es-ES"/>
                   </w:rPr>
                   <w:t>****</w:t>
                 </w:r>
                 <w:r>
                   <w:rPr>
                     <w:rFonts w:asciiTheme="majorHAnsi" w:hAnsiTheme="majorHAnsi" w:cstheme="majorBidi"/>
+                    <w:lang w:val="es-ES"/>
                   </w:rPr>
                   <w:t>6002</w:t>
                 </w:r>
@@ -389,6 +364,7 @@
               <w:sdtPr>
                 <w:rPr>
                   <w:rFonts w:asciiTheme="majorHAnsi" w:hAnsiTheme="majorHAnsi" w:cstheme="majorHAnsi"/>
+                  <w:lang w:val="es-ES"/>
                 </w:rPr>
                 <w:tag w:val="UVUS01"/>
                 <w:id w:val="180091114"/>
@@ -402,18 +378,21 @@
                 <w:r>
                   <w:rPr>
                     <w:rFonts w:asciiTheme="majorHAnsi" w:hAnsiTheme="majorHAnsi" w:cstheme="majorHAnsi"/>
+                    <w:lang w:val="es-ES"/>
                   </w:rPr>
                   <w:t xml:space="preserve"> </w:t>
                 </w:r>
                 <w:r>
                   <w:rPr>
                     <w:rFonts w:asciiTheme="majorHAnsi" w:hAnsiTheme="majorHAnsi" w:cstheme="majorHAnsi"/>
+                    <w:lang w:val="es-ES"/>
                   </w:rPr>
                   <w:t>RFM6490</w:t>
                 </w:r>
                 <w:r>
                   <w:rPr>
                     <w:rFonts w:asciiTheme="majorHAnsi" w:hAnsiTheme="majorHAnsi" w:cstheme="majorHAnsi"/>
+                    <w:lang w:val="es-ES"/>
                   </w:rPr>
                   <w:t xml:space="preserve">  </w:t>
                 </w:r>
@@ -453,6 +432,7 @@
               <w:sdtPr>
                 <w:rPr>
                   <w:rFonts w:asciiTheme="majorHAnsi" w:hAnsiTheme="majorHAnsi" w:cstheme="majorHAnsi"/>
+                  <w:lang w:val="es-ES"/>
                 </w:rPr>
                 <w:tag w:val="Student1"/>
                 <w:id w:val="234444542"/>
@@ -466,24 +446,28 @@
                 <w:r>
                   <w:rPr>
                     <w:rFonts w:asciiTheme="majorHAnsi" w:hAnsiTheme="majorHAnsi" w:cstheme="majorHAnsi"/>
+                    <w:lang w:val="es-ES"/>
                   </w:rPr>
                   <w:t xml:space="preserve"> Fernández Chica</w:t>
                 </w:r>
                 <w:r>
                   <w:rPr>
                     <w:rFonts w:asciiTheme="majorHAnsi" w:hAnsiTheme="majorHAnsi" w:cstheme="majorHAnsi"/>
+                    <w:lang w:val="es-ES"/>
                   </w:rPr>
                   <w:t xml:space="preserve">, </w:t>
                 </w:r>
                 <w:r>
                   <w:rPr>
                     <w:rFonts w:asciiTheme="majorHAnsi" w:hAnsiTheme="majorHAnsi" w:cstheme="majorHAnsi"/>
+                    <w:lang w:val="es-ES"/>
                   </w:rPr>
                   <w:t>Cristina</w:t>
                 </w:r>
                 <w:r>
                   <w:rPr>
                     <w:rFonts w:asciiTheme="majorHAnsi" w:hAnsiTheme="majorHAnsi" w:cstheme="majorHAnsi"/>
+                    <w:lang w:val="es-ES"/>
                   </w:rPr>
                   <w:t xml:space="preserve">  </w:t>
                 </w:r>
@@ -523,6 +507,7 @@
               <w:sdtPr>
                 <w:rPr>
                   <w:rFonts w:asciiTheme="majorHAnsi" w:hAnsiTheme="majorHAnsi" w:cstheme="majorHAnsi"/>
+                  <w:lang w:val="es-ES"/>
                 </w:rPr>
                 <w:tag w:val="Roles1"/>
                 <w:id w:val="1761787646"/>
@@ -536,26 +521,14 @@
                 <w:r>
                   <w:rPr>
                     <w:rFonts w:asciiTheme="majorHAnsi" w:hAnsiTheme="majorHAnsi" w:cstheme="majorHAnsi"/>
+                    <w:lang w:val="es-ES"/>
                   </w:rPr>
-                  <w:t xml:space="preserve"> manager, </w:t>
-                </w:r>
-                <w:proofErr w:type="spellStart"/>
-                <w:r>
-                  <w:rPr>
-                    <w:rFonts w:asciiTheme="majorHAnsi" w:hAnsiTheme="majorHAnsi" w:cstheme="majorHAnsi"/>
-                  </w:rPr>
-                  <w:t>desarrollador</w:t>
-                </w:r>
-                <w:proofErr w:type="spellEnd"/>
-                <w:r>
-                  <w:rPr>
-                    <w:rFonts w:asciiTheme="majorHAnsi" w:hAnsiTheme="majorHAnsi" w:cstheme="majorHAnsi"/>
-                  </w:rPr>
-                  <w:t>, tester</w:t>
+                  <w:t xml:space="preserve"> manager, desarrollador, tester</w:t>
                 </w:r>
                 <w:r>
                   <w:rPr>
                     <w:rFonts w:asciiTheme="majorHAnsi" w:hAnsiTheme="majorHAnsi" w:cstheme="majorHAnsi"/>
+                    <w:lang w:val="es-ES"/>
                   </w:rPr>
                   <w:t xml:space="preserve">  </w:t>
                 </w:r>
@@ -692,16 +665,8 @@
                   <w:rPr>
                     <w:rFonts w:asciiTheme="majorHAnsi" w:hAnsiTheme="majorHAnsi" w:cstheme="majorHAnsi"/>
                   </w:rPr>
-                  <w:t xml:space="preserve"> </w:t>
+                  <w:t xml:space="preserve"> YTR7670</w:t>
                 </w:r>
-                <w:proofErr w:type="spellStart"/>
-                <w:r>
-                  <w:rPr>
-                    <w:rFonts w:asciiTheme="majorHAnsi" w:hAnsiTheme="majorHAnsi" w:cstheme="majorHAnsi"/>
-                  </w:rPr>
-                  <w:t>YTR7670</w:t>
-                </w:r>
-                <w:proofErr w:type="spellEnd"/>
                 <w:r>
                   <w:rPr>
                     <w:rFonts w:asciiTheme="majorHAnsi" w:hAnsiTheme="majorHAnsi" w:cstheme="majorHAnsi"/>
@@ -830,33 +795,17 @@
                   </w:rPr>
                   <w:t xml:space="preserve"> </w:t>
                 </w:r>
-                <w:proofErr w:type="spellStart"/>
                 <w:r>
                   <w:rPr>
                     <w:rFonts w:asciiTheme="majorHAnsi" w:hAnsiTheme="majorHAnsi" w:cstheme="majorHAnsi"/>
                   </w:rPr>
-                  <w:t>analista</w:t>
+                  <w:t xml:space="preserve">analista, </w:t>
                 </w:r>
-                <w:proofErr w:type="spellEnd"/>
                 <w:r>
                   <w:rPr>
                     <w:rFonts w:asciiTheme="majorHAnsi" w:hAnsiTheme="majorHAnsi" w:cstheme="majorHAnsi"/>
                   </w:rPr>
-                  <w:t xml:space="preserve">, </w:t>
-                </w:r>
-                <w:proofErr w:type="spellStart"/>
-                <w:r>
-                  <w:rPr>
-                    <w:rFonts w:asciiTheme="majorHAnsi" w:hAnsiTheme="majorHAnsi" w:cstheme="majorHAnsi"/>
-                  </w:rPr>
-                  <w:t>desarrollador</w:t>
-                </w:r>
-                <w:proofErr w:type="spellEnd"/>
-                <w:r>
-                  <w:rPr>
-                    <w:rFonts w:asciiTheme="majorHAnsi" w:hAnsiTheme="majorHAnsi" w:cstheme="majorHAnsi"/>
-                  </w:rPr>
-                  <w:t>, tester</w:t>
+                  <w:t>desarrollador, tester</w:t>
                 </w:r>
                 <w:r>
                   <w:rPr>
@@ -895,6 +844,7 @@
               <w:rPr>
                 <w:rFonts w:asciiTheme="majorHAnsi" w:hAnsiTheme="majorHAnsi" w:cstheme="majorHAnsi"/>
                 <w:b/>
+                <w:lang w:val="es-ES"/>
               </w:rPr>
             </w:pPr>
             <w:r>
@@ -922,6 +872,7 @@
               <w:sdtPr>
                 <w:rPr>
                   <w:rFonts w:asciiTheme="majorHAnsi" w:hAnsiTheme="majorHAnsi" w:cstheme="majorBidi"/>
+                  <w:lang w:val="es-ES"/>
                 </w:rPr>
                 <w:tag w:val="ID3"/>
                 <w:id w:val="-2029015554"/>
@@ -935,18 +886,21 @@
                 <w:r>
                   <w:rPr>
                     <w:rFonts w:asciiTheme="majorHAnsi" w:hAnsiTheme="majorHAnsi" w:cstheme="majorBidi"/>
+                    <w:lang w:val="es-ES"/>
                   </w:rPr>
                   <w:t xml:space="preserve"> </w:t>
                 </w:r>
                 <w:r>
                   <w:rPr>
                     <w:rFonts w:asciiTheme="majorHAnsi" w:hAnsiTheme="majorHAnsi" w:cstheme="majorBidi"/>
+                    <w:lang w:val="es-ES"/>
                   </w:rPr>
                   <w:t>****</w:t>
                 </w:r>
                 <w:r>
                   <w:rPr>
                     <w:rFonts w:asciiTheme="majorHAnsi" w:hAnsiTheme="majorHAnsi" w:cstheme="majorBidi"/>
+                    <w:lang w:val="es-ES"/>
                   </w:rPr>
                   <w:t>9364</w:t>
                 </w:r>
@@ -988,6 +942,7 @@
               <w:sdtPr>
                 <w:rPr>
                   <w:rFonts w:asciiTheme="majorHAnsi" w:hAnsiTheme="majorHAnsi" w:cstheme="majorHAnsi"/>
+                  <w:lang w:val="es-ES"/>
                 </w:rPr>
                 <w:tag w:val="UVUS03"/>
                 <w:id w:val="-1922171075"/>
@@ -1001,26 +956,21 @@
                 <w:r>
                   <w:rPr>
                     <w:rFonts w:asciiTheme="majorHAnsi" w:hAnsiTheme="majorHAnsi" w:cstheme="majorHAnsi"/>
+                    <w:lang w:val="es-ES"/>
                   </w:rPr>
-                  <w:t xml:space="preserve"> </w:t>
+                  <w:t xml:space="preserve"> DGL2523</w:t>
                 </w:r>
-                <w:proofErr w:type="spellStart"/>
                 <w:r>
                   <w:rPr>
                     <w:rFonts w:asciiTheme="majorHAnsi" w:hAnsiTheme="majorHAnsi" w:cstheme="majorHAnsi"/>
-                  </w:rPr>
-                  <w:t>DGL2523</w:t>
-                </w:r>
-                <w:proofErr w:type="spellEnd"/>
-                <w:r>
-                  <w:rPr>
-                    <w:rFonts w:asciiTheme="majorHAnsi" w:hAnsiTheme="majorHAnsi" w:cstheme="majorHAnsi"/>
+                    <w:lang w:val="es-ES"/>
                   </w:rPr>
                   <w:t xml:space="preserve"> </w:t>
                 </w:r>
                 <w:r>
                   <w:rPr>
                     <w:rFonts w:asciiTheme="majorHAnsi" w:hAnsiTheme="majorHAnsi" w:cstheme="majorHAnsi"/>
+                    <w:lang w:val="es-ES"/>
                   </w:rPr>
                   <w:t xml:space="preserve"> </w:t>
                 </w:r>
@@ -1033,6 +983,7 @@
               <w:pStyle w:val="Sinespaciado"/>
               <w:rPr>
                 <w:rFonts w:asciiTheme="majorHAnsi" w:hAnsiTheme="majorHAnsi" w:cstheme="majorHAnsi"/>
+                <w:lang w:val="es-ES"/>
               </w:rPr>
             </w:pPr>
             <w:r>
@@ -1060,6 +1011,7 @@
               <w:sdtPr>
                 <w:rPr>
                   <w:rFonts w:asciiTheme="majorHAnsi" w:hAnsiTheme="majorHAnsi" w:cstheme="majorHAnsi"/>
+                  <w:lang w:val="es-ES"/>
                 </w:rPr>
                 <w:tag w:val="Student3"/>
                 <w:id w:val="-1783793770"/>
@@ -1073,18 +1025,21 @@
                 <w:r>
                   <w:rPr>
                     <w:rFonts w:asciiTheme="majorHAnsi" w:hAnsiTheme="majorHAnsi" w:cstheme="majorHAnsi"/>
+                    <w:lang w:val="es-ES"/>
                   </w:rPr>
                   <w:t xml:space="preserve"> Gutiérrez González</w:t>
                 </w:r>
                 <w:r>
                   <w:rPr>
                     <w:rFonts w:asciiTheme="majorHAnsi" w:hAnsiTheme="majorHAnsi" w:cstheme="majorHAnsi"/>
+                    <w:lang w:val="es-ES"/>
                   </w:rPr>
                   <w:t xml:space="preserve">, </w:t>
                 </w:r>
                 <w:r>
                   <w:rPr>
                     <w:rFonts w:asciiTheme="majorHAnsi" w:hAnsiTheme="majorHAnsi" w:cstheme="majorHAnsi"/>
+                    <w:lang w:val="es-ES"/>
                   </w:rPr>
                   <w:t>Candela Jazmín</w:t>
                 </w:r>
@@ -1139,33 +1094,11 @@
                   </w:rPr>
                   <w:t xml:space="preserve"> </w:t>
                 </w:r>
-                <w:proofErr w:type="spellStart"/>
                 <w:r>
                   <w:rPr>
                     <w:rFonts w:asciiTheme="majorHAnsi" w:hAnsiTheme="majorHAnsi" w:cstheme="majorHAnsi"/>
                   </w:rPr>
-                  <w:t>operador</w:t>
-                </w:r>
-                <w:proofErr w:type="spellEnd"/>
-                <w:r>
-                  <w:rPr>
-                    <w:rFonts w:asciiTheme="majorHAnsi" w:hAnsiTheme="majorHAnsi" w:cstheme="majorHAnsi"/>
-                  </w:rPr>
-                  <w:t xml:space="preserve">, </w:t>
-                </w:r>
-                <w:proofErr w:type="spellStart"/>
-                <w:r>
-                  <w:rPr>
-                    <w:rFonts w:asciiTheme="majorHAnsi" w:hAnsiTheme="majorHAnsi" w:cstheme="majorHAnsi"/>
-                  </w:rPr>
-                  <w:t>desarrollador</w:t>
-                </w:r>
-                <w:proofErr w:type="spellEnd"/>
-                <w:r>
-                  <w:rPr>
-                    <w:rFonts w:asciiTheme="majorHAnsi" w:hAnsiTheme="majorHAnsi" w:cstheme="majorHAnsi"/>
-                  </w:rPr>
-                  <w:t>, tester</w:t>
+                  <w:t>operador, desarrollador, tester</w:t>
                 </w:r>
                 <w:r>
                   <w:rPr>
@@ -1199,6 +1132,7 @@
               <w:rPr>
                 <w:rFonts w:asciiTheme="majorHAnsi" w:hAnsiTheme="majorHAnsi" w:cstheme="majorHAnsi"/>
                 <w:b/>
+                <w:lang w:val="es-ES"/>
               </w:rPr>
             </w:pPr>
             <w:r>
@@ -1226,6 +1160,7 @@
               <w:sdtPr>
                 <w:rPr>
                   <w:rFonts w:asciiTheme="majorHAnsi" w:hAnsiTheme="majorHAnsi" w:cstheme="majorBidi"/>
+                  <w:lang w:val="es-ES"/>
                 </w:rPr>
                 <w:tag w:val="ID4"/>
                 <w:id w:val="577182649"/>
@@ -1239,18 +1174,21 @@
                 <w:r>
                   <w:rPr>
                     <w:rFonts w:asciiTheme="majorHAnsi" w:hAnsiTheme="majorHAnsi" w:cstheme="majorBidi"/>
+                    <w:lang w:val="es-ES"/>
                   </w:rPr>
                   <w:t xml:space="preserve"> </w:t>
                 </w:r>
                 <w:r>
                   <w:rPr>
                     <w:rFonts w:asciiTheme="majorHAnsi" w:hAnsiTheme="majorHAnsi" w:cstheme="majorBidi"/>
+                    <w:lang w:val="es-ES"/>
                   </w:rPr>
                   <w:t>****</w:t>
                 </w:r>
                 <w:r>
                   <w:rPr>
                     <w:rFonts w:asciiTheme="majorHAnsi" w:hAnsiTheme="majorHAnsi" w:cstheme="majorBidi"/>
+                    <w:lang w:val="es-ES"/>
                   </w:rPr>
                   <w:t>3895</w:t>
                 </w:r>
@@ -1292,6 +1230,7 @@
               <w:sdtPr>
                 <w:rPr>
                   <w:rFonts w:asciiTheme="majorHAnsi" w:hAnsiTheme="majorHAnsi" w:cstheme="majorHAnsi"/>
+                  <w:lang w:val="es-ES"/>
                 </w:rPr>
                 <w:tag w:val="UVUS04"/>
                 <w:id w:val="-1772313792"/>
@@ -1305,22 +1244,9 @@
                 <w:r>
                   <w:rPr>
                     <w:rFonts w:asciiTheme="majorHAnsi" w:hAnsiTheme="majorHAnsi" w:cstheme="majorHAnsi"/>
+                    <w:lang w:val="es-ES"/>
                   </w:rPr>
-                  <w:t xml:space="preserve"> </w:t>
-                </w:r>
-                <w:proofErr w:type="spellStart"/>
-                <w:r>
-                  <w:rPr>
-                    <w:rFonts w:asciiTheme="majorHAnsi" w:hAnsiTheme="majorHAnsi" w:cstheme="majorHAnsi"/>
-                  </w:rPr>
-                  <w:t>NMY0786</w:t>
-                </w:r>
-                <w:proofErr w:type="spellEnd"/>
-                <w:r>
-                  <w:rPr>
-                    <w:rFonts w:asciiTheme="majorHAnsi" w:hAnsiTheme="majorHAnsi" w:cstheme="majorHAnsi"/>
-                  </w:rPr>
-                  <w:t xml:space="preserve">  </w:t>
+                  <w:t xml:space="preserve"> NMY0786  </w:t>
                 </w:r>
               </w:sdtContent>
             </w:sdt>
@@ -1358,6 +1284,7 @@
               <w:sdtPr>
                 <w:rPr>
                   <w:rFonts w:asciiTheme="majorHAnsi" w:hAnsiTheme="majorHAnsi" w:cstheme="majorHAnsi"/>
+                  <w:lang w:val="es-ES"/>
                 </w:rPr>
                 <w:tag w:val="Student4"/>
                 <w:id w:val="-924030127"/>
@@ -1371,18 +1298,21 @@
                 <w:r>
                   <w:rPr>
                     <w:rFonts w:asciiTheme="majorHAnsi" w:hAnsiTheme="majorHAnsi" w:cstheme="majorHAnsi"/>
+                    <w:lang w:val="es-ES"/>
                   </w:rPr>
                   <w:t xml:space="preserve"> Aguilar Morcillo</w:t>
                 </w:r>
                 <w:r>
                   <w:rPr>
                     <w:rFonts w:asciiTheme="majorHAnsi" w:hAnsiTheme="majorHAnsi" w:cstheme="majorHAnsi"/>
+                    <w:lang w:val="es-ES"/>
                   </w:rPr>
                   <w:t xml:space="preserve">, </w:t>
                 </w:r>
                 <w:r>
                   <w:rPr>
                     <w:rFonts w:asciiTheme="majorHAnsi" w:hAnsiTheme="majorHAnsi" w:cstheme="majorHAnsi"/>
+                    <w:lang w:val="es-ES"/>
                   </w:rPr>
                   <w:t>Marta</w:t>
                 </w:r>
@@ -1422,6 +1352,7 @@
               <w:sdtPr>
                 <w:rPr>
                   <w:rFonts w:asciiTheme="majorHAnsi" w:hAnsiTheme="majorHAnsi" w:cstheme="majorHAnsi"/>
+                  <w:lang w:val="es-ES"/>
                 </w:rPr>
                 <w:tag w:val="Roles4"/>
                 <w:id w:val="1414657434"/>
@@ -1435,40 +1366,21 @@
                 <w:r>
                   <w:rPr>
                     <w:rFonts w:asciiTheme="majorHAnsi" w:hAnsiTheme="majorHAnsi" w:cstheme="majorHAnsi"/>
+                    <w:lang w:val="es-ES"/>
                   </w:rPr>
                   <w:t xml:space="preserve"> </w:t>
-                </w:r>
-                <w:proofErr w:type="spellStart"/>
-                <w:r>
-                  <w:rPr>
-                    <w:rFonts w:asciiTheme="majorHAnsi" w:hAnsiTheme="majorHAnsi" w:cstheme="majorHAnsi"/>
-                  </w:rPr>
-                  <w:t>analista</w:t>
-                </w:r>
-                <w:proofErr w:type="spellEnd"/>
-                <w:r>
-                  <w:rPr>
-                    <w:rFonts w:asciiTheme="majorHAnsi" w:hAnsiTheme="majorHAnsi" w:cstheme="majorHAnsi"/>
-                  </w:rPr>
-                  <w:t xml:space="preserve">, </w:t>
-                </w:r>
-                <w:proofErr w:type="spellStart"/>
-                <w:r>
-                  <w:rPr>
-                    <w:rFonts w:asciiTheme="majorHAnsi" w:hAnsiTheme="majorHAnsi" w:cstheme="majorHAnsi"/>
-                  </w:rPr>
-                  <w:t>desarrollador</w:t>
-                </w:r>
-                <w:proofErr w:type="spellEnd"/>
-                <w:r>
-                  <w:rPr>
-                    <w:rFonts w:asciiTheme="majorHAnsi" w:hAnsiTheme="majorHAnsi" w:cstheme="majorHAnsi"/>
-                  </w:rPr>
-                  <w:t>, tester</w:t>
                 </w:r>
                 <w:r>
                   <w:rPr>
                     <w:rFonts w:asciiTheme="majorHAnsi" w:hAnsiTheme="majorHAnsi" w:cstheme="majorHAnsi"/>
+                    <w:lang w:val="es-ES"/>
+                  </w:rPr>
+                  <w:t>analista, desarrollador, tester</w:t>
+                </w:r>
+                <w:r>
+                  <w:rPr>
+                    <w:rFonts w:asciiTheme="majorHAnsi" w:hAnsiTheme="majorHAnsi" w:cstheme="majorHAnsi"/>
+                    <w:lang w:val="es-ES"/>
                   </w:rPr>
                   <w:t xml:space="preserve">  </w:t>
                 </w:r>
@@ -1500,6 +1412,7 @@
               <w:rPr>
                 <w:rFonts w:asciiTheme="majorHAnsi" w:hAnsiTheme="majorHAnsi" w:cstheme="majorHAnsi"/>
                 <w:b/>
+                <w:lang w:val="es-ES"/>
               </w:rPr>
             </w:pPr>
             <w:r>
@@ -1527,6 +1440,7 @@
               <w:sdtPr>
                 <w:rPr>
                   <w:rFonts w:asciiTheme="majorHAnsi" w:hAnsiTheme="majorHAnsi" w:cstheme="majorBidi"/>
+                  <w:lang w:val="es-ES"/>
                 </w:rPr>
                 <w:tag w:val="ID5"/>
                 <w:id w:val="1093052838"/>
@@ -1540,18 +1454,21 @@
                 <w:r>
                   <w:rPr>
                     <w:rFonts w:asciiTheme="majorHAnsi" w:hAnsiTheme="majorHAnsi" w:cstheme="majorBidi"/>
+                    <w:lang w:val="es-ES"/>
                   </w:rPr>
                   <w:t xml:space="preserve"> </w:t>
                 </w:r>
                 <w:r>
                   <w:rPr>
                     <w:rFonts w:asciiTheme="majorHAnsi" w:hAnsiTheme="majorHAnsi" w:cstheme="majorBidi"/>
+                    <w:lang w:val="es-ES"/>
                   </w:rPr>
                   <w:t>***</w:t>
                 </w:r>
                 <w:r>
                   <w:rPr>
                     <w:rFonts w:asciiTheme="majorHAnsi" w:hAnsiTheme="majorHAnsi" w:cstheme="majorBidi"/>
+                    <w:lang w:val="es-ES"/>
                   </w:rPr>
                   <w:t>2811</w:t>
                 </w:r>
@@ -1593,6 +1510,7 @@
               <w:sdtPr>
                 <w:rPr>
                   <w:rFonts w:asciiTheme="majorHAnsi" w:hAnsiTheme="majorHAnsi" w:cstheme="majorHAnsi"/>
+                  <w:lang w:val="es-ES"/>
                 </w:rPr>
                 <w:tag w:val="UVUS05"/>
                 <w:id w:val="-1423649294"/>
@@ -1606,22 +1524,9 @@
                 <w:r>
                   <w:rPr>
                     <w:rFonts w:asciiTheme="majorHAnsi" w:hAnsiTheme="majorHAnsi" w:cstheme="majorHAnsi"/>
+                    <w:lang w:val="es-ES"/>
                   </w:rPr>
-                  <w:t xml:space="preserve"> </w:t>
-                </w:r>
-                <w:proofErr w:type="spellStart"/>
-                <w:r>
-                  <w:rPr>
-                    <w:rFonts w:asciiTheme="majorHAnsi" w:hAnsiTheme="majorHAnsi" w:cstheme="majorHAnsi"/>
-                  </w:rPr>
-                  <w:t>PXT3852</w:t>
-                </w:r>
-                <w:proofErr w:type="spellEnd"/>
-                <w:r>
-                  <w:rPr>
-                    <w:rFonts w:asciiTheme="majorHAnsi" w:hAnsiTheme="majorHAnsi" w:cstheme="majorHAnsi"/>
-                  </w:rPr>
-                  <w:t xml:space="preserve"> </w:t>
+                  <w:t xml:space="preserve"> PXT3852 </w:t>
                 </w:r>
               </w:sdtContent>
             </w:sdt>
@@ -1659,6 +1564,7 @@
               <w:sdtPr>
                 <w:rPr>
                   <w:rFonts w:asciiTheme="majorHAnsi" w:hAnsiTheme="majorHAnsi" w:cstheme="majorHAnsi"/>
+                  <w:lang w:val="es-ES"/>
                 </w:rPr>
                 <w:tag w:val="Student5"/>
                 <w:id w:val="-611360200"/>
@@ -1672,18 +1578,21 @@
                 <w:r>
                   <w:rPr>
                     <w:rFonts w:asciiTheme="majorHAnsi" w:hAnsiTheme="majorHAnsi" w:cstheme="majorHAnsi"/>
+                    <w:lang w:val="es-ES"/>
                   </w:rPr>
                   <w:t xml:space="preserve"> Chavez Malave</w:t>
                 </w:r>
                 <w:r>
                   <w:rPr>
                     <w:rFonts w:asciiTheme="majorHAnsi" w:hAnsiTheme="majorHAnsi" w:cstheme="majorHAnsi"/>
+                    <w:lang w:val="es-ES"/>
                   </w:rPr>
                   <w:t xml:space="preserve">, </w:t>
                 </w:r>
                 <w:r>
                   <w:rPr>
                     <w:rFonts w:asciiTheme="majorHAnsi" w:hAnsiTheme="majorHAnsi" w:cstheme="majorHAnsi"/>
+                    <w:lang w:val="es-ES"/>
                   </w:rPr>
                   <w:t xml:space="preserve">Luis Emmanuel </w:t>
                 </w:r>
@@ -1723,6 +1632,7 @@
               <w:sdtPr>
                 <w:rPr>
                   <w:rFonts w:asciiTheme="majorHAnsi" w:hAnsiTheme="majorHAnsi" w:cstheme="majorHAnsi"/>
+                  <w:lang w:val="es-ES"/>
                 </w:rPr>
                 <w:tag w:val="Roles5"/>
                 <w:id w:val="1581409429"/>
@@ -1735,40 +1645,21 @@
                 <w:r>
                   <w:rPr>
                     <w:rFonts w:asciiTheme="majorHAnsi" w:hAnsiTheme="majorHAnsi" w:cstheme="majorHAnsi"/>
+                    <w:lang w:val="es-ES"/>
                   </w:rPr>
                   <w:t xml:space="preserve"> </w:t>
-                </w:r>
-                <w:proofErr w:type="spellStart"/>
-                <w:r>
-                  <w:rPr>
-                    <w:rFonts w:asciiTheme="majorHAnsi" w:hAnsiTheme="majorHAnsi" w:cstheme="majorHAnsi"/>
-                  </w:rPr>
-                  <w:t>analista</w:t>
-                </w:r>
-                <w:proofErr w:type="spellEnd"/>
-                <w:r>
-                  <w:rPr>
-                    <w:rFonts w:asciiTheme="majorHAnsi" w:hAnsiTheme="majorHAnsi" w:cstheme="majorHAnsi"/>
-                  </w:rPr>
-                  <w:t xml:space="preserve">, </w:t>
-                </w:r>
-                <w:proofErr w:type="spellStart"/>
-                <w:r>
-                  <w:rPr>
-                    <w:rFonts w:asciiTheme="majorHAnsi" w:hAnsiTheme="majorHAnsi" w:cstheme="majorHAnsi"/>
-                  </w:rPr>
-                  <w:t>desarrollador</w:t>
-                </w:r>
-                <w:proofErr w:type="spellEnd"/>
-                <w:r>
-                  <w:rPr>
-                    <w:rFonts w:asciiTheme="majorHAnsi" w:hAnsiTheme="majorHAnsi" w:cstheme="majorHAnsi"/>
-                  </w:rPr>
-                  <w:t>, tester</w:t>
                 </w:r>
                 <w:r>
                   <w:rPr>
                     <w:rFonts w:asciiTheme="majorHAnsi" w:hAnsiTheme="majorHAnsi" w:cstheme="majorHAnsi"/>
+                    <w:lang w:val="es-ES"/>
+                  </w:rPr>
+                  <w:t>analista, desarrollador, tester</w:t>
+                </w:r>
+                <w:r>
+                  <w:rPr>
+                    <w:rFonts w:asciiTheme="majorHAnsi" w:hAnsiTheme="majorHAnsi" w:cstheme="majorHAnsi"/>
+                    <w:lang w:val="es-ES"/>
                   </w:rPr>
                   <w:t xml:space="preserve">  </w:t>
                 </w:r>
@@ -1861,21 +1752,7 @@
                   <w:rPr>
                     <w:rFonts w:asciiTheme="majorHAnsi" w:hAnsiTheme="majorHAnsi" w:cstheme="majorHAnsi"/>
                   </w:rPr>
-                  <w:t xml:space="preserve">Sevilla </w:t>
-                </w:r>
-                <w:proofErr w:type="spellStart"/>
-                <w:r>
-                  <w:rPr>
-                    <w:rFonts w:asciiTheme="majorHAnsi" w:hAnsiTheme="majorHAnsi" w:cstheme="majorHAnsi"/>
-                  </w:rPr>
-                  <w:t>febrero</w:t>
-                </w:r>
-                <w:proofErr w:type="spellEnd"/>
-                <w:r>
-                  <w:rPr>
-                    <w:rFonts w:asciiTheme="majorHAnsi" w:hAnsiTheme="majorHAnsi" w:cstheme="majorHAnsi"/>
-                  </w:rPr>
-                  <w:t xml:space="preserve"> 18</w:t>
+                  <w:t>Sevilla febrero 18</w:t>
                 </w:r>
                 <w:r>
                   <w:rPr>
@@ -2469,7 +2346,13 @@
         </w:sdtPr>
         <w:sdtContent>
           <w:r>
-            <w:t xml:space="preserve">    </w:t>
+            <w:t xml:space="preserve"> </w:t>
+          </w:r>
+          <w:r>
+            <w:t>X</w:t>
+          </w:r>
+          <w:r>
+            <w:t xml:space="preserve">   </w:t>
           </w:r>
         </w:sdtContent>
       </w:sdt>
@@ -2641,7 +2524,13 @@
         </w:sdtPr>
         <w:sdtContent>
           <w:r>
-            <w:t xml:space="preserve">    </w:t>
+            <w:t xml:space="preserve">  </w:t>
+          </w:r>
+          <w:r>
+            <w:t>X</w:t>
+          </w:r>
+          <w:r>
+            <w:t xml:space="preserve">  </w:t>
           </w:r>
         </w:sdtContent>
       </w:sdt>
@@ -2853,7 +2742,13 @@
         </w:sdtPr>
         <w:sdtContent>
           <w:r>
-            <w:t xml:space="preserve">    </w:t>
+            <w:t xml:space="preserve"> </w:t>
+          </w:r>
+          <w:r>
+            <w:t>X</w:t>
+          </w:r>
+          <w:r>
+            <w:t xml:space="preserve">   </w:t>
           </w:r>
         </w:sdtContent>
       </w:sdt>
@@ -3043,7 +2938,13 @@
         </w:sdtPr>
         <w:sdtContent>
           <w:r>
-            <w:t xml:space="preserve">    </w:t>
+            <w:t xml:space="preserve"> </w:t>
+          </w:r>
+          <w:r>
+            <w:t>X</w:t>
+          </w:r>
+          <w:r>
+            <w:t xml:space="preserve">   </w:t>
           </w:r>
         </w:sdtContent>
       </w:sdt>
@@ -3280,7 +3181,13 @@
         </w:sdtPr>
         <w:sdtContent>
           <w:r>
-            <w:t xml:space="preserve">    </w:t>
+            <w:t xml:space="preserve"> </w:t>
+          </w:r>
+          <w:r>
+            <w:t>X</w:t>
+          </w:r>
+          <w:r>
+            <w:t xml:space="preserve">   </w:t>
           </w:r>
         </w:sdtContent>
       </w:sdt>
@@ -3480,7 +3387,13 @@
         </w:sdtPr>
         <w:sdtContent>
           <w:r>
-            <w:t xml:space="preserve">    </w:t>
+            <w:t xml:space="preserve"> </w:t>
+          </w:r>
+          <w:r>
+            <w:t>X</w:t>
+          </w:r>
+          <w:r>
+            <w:t xml:space="preserve">   </w:t>
           </w:r>
         </w:sdtContent>
       </w:sdt>
@@ -11208,7 +11121,7 @@
     <w:charset w:val="00"/>
     <w:family w:val="swiss"/>
     <w:pitch w:val="variable"/>
-    <w:sig w:usb0="E4002EFF" w:usb1="C200247B" w:usb2="00000009" w:usb3="00000000" w:csb0="000001FF" w:csb1="00000000"/>
+    <w:sig w:usb0="E4002EFF" w:usb1="C000247B" w:usb2="00000009" w:usb3="00000000" w:csb0="000001FF" w:csb1="00000000"/>
   </w:font>
   <w:font w:name="Arial">
     <w:panose1 w:val="020B0604020202020204"/>
@@ -11222,7 +11135,7 @@
     <w:charset w:val="00"/>
     <w:family w:val="swiss"/>
     <w:pitch w:val="variable"/>
-    <w:sig w:usb0="E4002EFF" w:usb1="C200247B" w:usb2="00000009" w:usb3="00000000" w:csb0="000001FF" w:csb1="00000000"/>
+    <w:sig w:usb0="E4002EFF" w:usb1="C000247B" w:usb2="00000009" w:usb3="00000000" w:csb0="000001FF" w:csb1="00000000"/>
   </w:font>
   <w:font w:name="Yu Gothic Light">
     <w:altName w:val="游ゴシック Light"/>
@@ -11319,6 +11232,7 @@
     <w:rsid w:val="00562343"/>
     <w:rsid w:val="005640FA"/>
     <w:rsid w:val="005B3798"/>
+    <w:rsid w:val="005D7D3D"/>
     <w:rsid w:val="005F0460"/>
     <w:rsid w:val="005F5BCD"/>
     <w:rsid w:val="006206EC"/>
@@ -11355,6 +11269,7 @@
     <w:rsid w:val="00C9535D"/>
     <w:rsid w:val="00CC69E2"/>
     <w:rsid w:val="00CE5869"/>
+    <w:rsid w:val="00CE6EBB"/>
     <w:rsid w:val="00D72CB9"/>
     <w:rsid w:val="00D86553"/>
     <w:rsid w:val="00D9098F"/>

</xml_diff>

<commit_message>
feat:add repository for CustomerDashboard
</commit_message>
<xml_diff>
--- a/reports/Group/00 - Requirements - Group.docx
+++ b/reports/Group/00 - Requirements - Group.docx
@@ -1,6 +1,6 @@
 
 <file path=word/document.xml><?xml version="1.0" encoding="utf-8"?>
-<w:document xmlns:wpc="http://schemas.microsoft.com/office/word/2010/wordprocessingCanvas" xmlns:cx="http://schemas.microsoft.com/office/drawing/2014/chartex" xmlns:cx1="http://schemas.microsoft.com/office/drawing/2015/9/8/chartex" xmlns:cx2="http://schemas.microsoft.com/office/drawing/2015/10/21/chartex" xmlns:cx3="http://schemas.microsoft.com/office/drawing/2016/5/9/chartex" xmlns:cx4="http://schemas.microsoft.com/office/drawing/2016/5/10/chartex" xmlns:cx5="http://schemas.microsoft.com/office/drawing/2016/5/11/chartex" xmlns:cx6="http://schemas.microsoft.com/office/drawing/2016/5/12/chartex" xmlns:cx7="http://schemas.microsoft.com/office/drawing/2016/5/13/chartex" xmlns:cx8="http://schemas.microsoft.com/office/drawing/2016/5/14/chartex" xmlns:mc="http://schemas.openxmlformats.org/markup-compatibility/2006" xmlns:aink="http://schemas.microsoft.com/office/drawing/2016/ink" xmlns:am3d="http://schemas.microsoft.com/office/drawing/2017/model3d" xmlns:o="urn:schemas-microsoft-com:office:office" xmlns:oel="http://schemas.microsoft.com/office/2019/extlst" xmlns:r="http://schemas.openxmlformats.org/officeDocument/2006/relationships" xmlns:m="http://schemas.openxmlformats.org/officeDocument/2006/math" xmlns:v="urn:schemas-microsoft-com:vml" xmlns:wp14="http://schemas.microsoft.com/office/word/2010/wordprocessingDrawing" xmlns:wp="http://schemas.openxmlformats.org/drawingml/2006/wordprocessingDrawing" xmlns:w10="urn:schemas-microsoft-com:office:word" xmlns:w="http://schemas.openxmlformats.org/wordprocessingml/2006/main" xmlns:w14="http://schemas.microsoft.com/office/word/2010/wordml" xmlns:w15="http://schemas.microsoft.com/office/word/2012/wordml" xmlns:w16cex="http://schemas.microsoft.com/office/word/2018/wordml/cex" xmlns:w16cid="http://schemas.microsoft.com/office/word/2016/wordml/cid" xmlns:w16="http://schemas.microsoft.com/office/word/2018/wordml" xmlns:w16du="http://schemas.microsoft.com/office/word/2023/wordml/word16du" xmlns:w16sdtdh="http://schemas.microsoft.com/office/word/2020/wordml/sdtdatahash" xmlns:w16sdtfl="http://schemas.microsoft.com/office/word/2024/wordml/sdtformatlock" xmlns:w16se="http://schemas.microsoft.com/office/word/2015/wordml/symex" xmlns:wpg="http://schemas.microsoft.com/office/word/2010/wordprocessingGroup" xmlns:wpi="http://schemas.microsoft.com/office/word/2010/wordprocessingInk" xmlns:wne="http://schemas.microsoft.com/office/word/2006/wordml" xmlns:wps="http://schemas.microsoft.com/office/word/2010/wordprocessingShape" mc:Ignorable="w14 w15 w16se w16cid w16 w16cex w16sdtdh w16sdtfl w16du wp14">
+<w:document xmlns:wpc="http://schemas.microsoft.com/office/word/2010/wordprocessingCanvas" xmlns:cx="http://schemas.microsoft.com/office/drawing/2014/chartex" xmlns:mc="http://schemas.openxmlformats.org/markup-compatibility/2006" xmlns:o="urn:schemas-microsoft-com:office:office" xmlns:r="http://schemas.openxmlformats.org/officeDocument/2006/relationships" xmlns:m="http://schemas.openxmlformats.org/officeDocument/2006/math" xmlns:v="urn:schemas-microsoft-com:vml" xmlns:wp14="http://schemas.microsoft.com/office/word/2010/wordprocessingDrawing" xmlns:wp="http://schemas.openxmlformats.org/drawingml/2006/wordprocessingDrawing" xmlns:w10="urn:schemas-microsoft-com:office:word" xmlns:w="http://schemas.openxmlformats.org/wordprocessingml/2006/main" xmlns:w14="http://schemas.microsoft.com/office/word/2010/wordml" xmlns:w15="http://schemas.microsoft.com/office/word/2012/wordml" xmlns:w16se="http://schemas.microsoft.com/office/word/2015/wordml/symex" xmlns:wpg="http://schemas.microsoft.com/office/word/2010/wordprocessingGroup" xmlns:wpi="http://schemas.microsoft.com/office/word/2010/wordprocessingInk" xmlns:wne="http://schemas.microsoft.com/office/word/2006/wordml" xmlns:wps="http://schemas.microsoft.com/office/word/2010/wordprocessingShape" mc:Ignorable="w14 w15 w16se wp14">
   <w:body>
     <w:p>
       <w:pPr>
@@ -137,6 +137,7 @@
                 <w15:appearance w15:val="hidden"/>
                 <w:text/>
               </w:sdtPr>
+              <w:sdtEndPr/>
               <w:sdtContent>
                 <w:r>
                   <w:rPr>
@@ -144,7 +145,6 @@
                   </w:rPr>
                   <w:t xml:space="preserve"> </w:t>
                 </w:r>
-                <w:proofErr w:type="spellStart"/>
                 <w:r>
                   <w:rPr>
                     <w:rFonts w:asciiTheme="majorHAnsi" w:hAnsiTheme="majorHAnsi" w:cstheme="majorHAnsi"/>
@@ -157,7 +157,6 @@
                   </w:rPr>
                   <w:t>1.050</w:t>
                 </w:r>
-                <w:proofErr w:type="spellEnd"/>
               </w:sdtContent>
             </w:sdt>
             <w:r>
@@ -223,40 +222,13 @@
                 <w15:appearance w15:val="hidden"/>
                 <w:text/>
               </w:sdtPr>
+              <w:sdtEndPr/>
               <w:sdtContent>
                 <w:r>
                   <w:rPr>
                     <w:rFonts w:asciiTheme="majorHAnsi" w:hAnsiTheme="majorHAnsi" w:cstheme="majorHAnsi"/>
                   </w:rPr>
-                  <w:t xml:space="preserve"> https://</w:t>
-                </w:r>
-                <w:proofErr w:type="spellStart"/>
-                <w:r>
-                  <w:rPr>
-                    <w:rFonts w:asciiTheme="majorHAnsi" w:hAnsiTheme="majorHAnsi" w:cstheme="majorHAnsi"/>
-                  </w:rPr>
-                  <w:t>github.com</w:t>
-                </w:r>
-                <w:proofErr w:type="spellEnd"/>
-                <w:r>
-                  <w:rPr>
-                    <w:rFonts w:asciiTheme="majorHAnsi" w:hAnsiTheme="majorHAnsi" w:cstheme="majorHAnsi"/>
-                  </w:rPr>
-                  <w:t>/</w:t>
-                </w:r>
-                <w:proofErr w:type="spellStart"/>
-                <w:r>
-                  <w:rPr>
-                    <w:rFonts w:asciiTheme="majorHAnsi" w:hAnsiTheme="majorHAnsi" w:cstheme="majorHAnsi"/>
-                  </w:rPr>
-                  <w:t>Cristinafernandezchica</w:t>
-                </w:r>
-                <w:proofErr w:type="spellEnd"/>
-                <w:r>
-                  <w:rPr>
-                    <w:rFonts w:asciiTheme="majorHAnsi" w:hAnsiTheme="majorHAnsi" w:cstheme="majorHAnsi"/>
-                  </w:rPr>
-                  <w:t>/Acme-ANS</w:t>
+                  <w:t xml:space="preserve"> https://github.com/Cristinafernandezchica/Acme-ANS</w:t>
                 </w:r>
                 <w:r>
                   <w:rPr>
@@ -293,6 +265,7 @@
                 <w:rFonts w:asciiTheme="majorHAnsi" w:hAnsiTheme="majorHAnsi" w:cstheme="majorBidi"/>
                 <w:b/>
                 <w:bCs/>
+                <w:lang w:val="es-ES"/>
               </w:rPr>
             </w:pPr>
             <w:r>
@@ -323,6 +296,7 @@
               <w:sdtPr>
                 <w:rPr>
                   <w:rFonts w:asciiTheme="majorHAnsi" w:hAnsiTheme="majorHAnsi" w:cstheme="majorBidi"/>
+                  <w:lang w:val="es-ES"/>
                 </w:rPr>
                 <w:tag w:val="ID1"/>
                 <w:id w:val="1166593945"/>
@@ -332,22 +306,26 @@
                 <w15:appearance w15:val="hidden"/>
                 <w:text/>
               </w:sdtPr>
+              <w:sdtEndPr/>
               <w:sdtContent>
                 <w:r>
                   <w:rPr>
                     <w:rFonts w:asciiTheme="majorHAnsi" w:hAnsiTheme="majorHAnsi" w:cstheme="majorBidi"/>
+                    <w:lang w:val="es-ES"/>
                   </w:rPr>
                   <w:t xml:space="preserve"> </w:t>
                 </w:r>
                 <w:r>
                   <w:rPr>
                     <w:rFonts w:asciiTheme="majorHAnsi" w:hAnsiTheme="majorHAnsi" w:cstheme="majorBidi"/>
+                    <w:lang w:val="es-ES"/>
                   </w:rPr>
                   <w:t>****</w:t>
                 </w:r>
                 <w:r>
                   <w:rPr>
                     <w:rFonts w:asciiTheme="majorHAnsi" w:hAnsiTheme="majorHAnsi" w:cstheme="majorBidi"/>
+                    <w:lang w:val="es-ES"/>
                   </w:rPr>
                   <w:t>6002</w:t>
                 </w:r>
@@ -389,6 +367,7 @@
               <w:sdtPr>
                 <w:rPr>
                   <w:rFonts w:asciiTheme="majorHAnsi" w:hAnsiTheme="majorHAnsi" w:cstheme="majorHAnsi"/>
+                  <w:lang w:val="es-ES"/>
                 </w:rPr>
                 <w:tag w:val="UVUS01"/>
                 <w:id w:val="180091114"/>
@@ -398,22 +377,26 @@
                 <w15:appearance w15:val="hidden"/>
                 <w:text/>
               </w:sdtPr>
+              <w:sdtEndPr/>
               <w:sdtContent>
                 <w:r>
                   <w:rPr>
                     <w:rFonts w:asciiTheme="majorHAnsi" w:hAnsiTheme="majorHAnsi" w:cstheme="majorHAnsi"/>
+                    <w:lang w:val="es-ES"/>
                   </w:rPr>
                   <w:t xml:space="preserve"> </w:t>
                 </w:r>
                 <w:r>
                   <w:rPr>
                     <w:rFonts w:asciiTheme="majorHAnsi" w:hAnsiTheme="majorHAnsi" w:cstheme="majorHAnsi"/>
+                    <w:lang w:val="es-ES"/>
                   </w:rPr>
                   <w:t>RFM6490</w:t>
                 </w:r>
                 <w:r>
                   <w:rPr>
                     <w:rFonts w:asciiTheme="majorHAnsi" w:hAnsiTheme="majorHAnsi" w:cstheme="majorHAnsi"/>
+                    <w:lang w:val="es-ES"/>
                   </w:rPr>
                   <w:t xml:space="preserve">  </w:t>
                 </w:r>
@@ -453,6 +436,7 @@
               <w:sdtPr>
                 <w:rPr>
                   <w:rFonts w:asciiTheme="majorHAnsi" w:hAnsiTheme="majorHAnsi" w:cstheme="majorHAnsi"/>
+                  <w:lang w:val="es-ES"/>
                 </w:rPr>
                 <w:tag w:val="Student1"/>
                 <w:id w:val="234444542"/>
@@ -462,28 +446,33 @@
                 <w15:appearance w15:val="hidden"/>
                 <w:text/>
               </w:sdtPr>
+              <w:sdtEndPr/>
               <w:sdtContent>
                 <w:r>
                   <w:rPr>
                     <w:rFonts w:asciiTheme="majorHAnsi" w:hAnsiTheme="majorHAnsi" w:cstheme="majorHAnsi"/>
+                    <w:lang w:val="es-ES"/>
                   </w:rPr>
                   <w:t xml:space="preserve"> Fernández Chica</w:t>
                 </w:r>
                 <w:r>
                   <w:rPr>
                     <w:rFonts w:asciiTheme="majorHAnsi" w:hAnsiTheme="majorHAnsi" w:cstheme="majorHAnsi"/>
+                    <w:lang w:val="es-ES"/>
                   </w:rPr>
                   <w:t xml:space="preserve">, </w:t>
                 </w:r>
                 <w:r>
                   <w:rPr>
                     <w:rFonts w:asciiTheme="majorHAnsi" w:hAnsiTheme="majorHAnsi" w:cstheme="majorHAnsi"/>
+                    <w:lang w:val="es-ES"/>
                   </w:rPr>
                   <w:t>Cristina</w:t>
                 </w:r>
                 <w:r>
                   <w:rPr>
                     <w:rFonts w:asciiTheme="majorHAnsi" w:hAnsiTheme="majorHAnsi" w:cstheme="majorHAnsi"/>
+                    <w:lang w:val="es-ES"/>
                   </w:rPr>
                   <w:t xml:space="preserve">  </w:t>
                 </w:r>
@@ -523,6 +512,7 @@
               <w:sdtPr>
                 <w:rPr>
                   <w:rFonts w:asciiTheme="majorHAnsi" w:hAnsiTheme="majorHAnsi" w:cstheme="majorHAnsi"/>
+                  <w:lang w:val="es-ES"/>
                 </w:rPr>
                 <w:tag w:val="Roles1"/>
                 <w:id w:val="1761787646"/>
@@ -532,30 +522,28 @@
                 <w15:appearance w15:val="hidden"/>
                 <w:text/>
               </w:sdtPr>
+              <w:sdtEndPr/>
               <w:sdtContent>
                 <w:r>
                   <w:rPr>
                     <w:rFonts w:asciiTheme="majorHAnsi" w:hAnsiTheme="majorHAnsi" w:cstheme="majorHAnsi"/>
+                    <w:lang w:val="es-ES"/>
                   </w:rPr>
-                  <w:t xml:space="preserve"> manager, </w:t>
+                  <w:t xml:space="preserve"> manager, desarrollador, </w:t>
                 </w:r>
                 <w:proofErr w:type="spellStart"/>
                 <w:r>
                   <w:rPr>
                     <w:rFonts w:asciiTheme="majorHAnsi" w:hAnsiTheme="majorHAnsi" w:cstheme="majorHAnsi"/>
+                    <w:lang w:val="es-ES"/>
                   </w:rPr>
-                  <w:t>desarrollador</w:t>
+                  <w:t>tester</w:t>
                 </w:r>
                 <w:proofErr w:type="spellEnd"/>
                 <w:r>
                   <w:rPr>
                     <w:rFonts w:asciiTheme="majorHAnsi" w:hAnsiTheme="majorHAnsi" w:cstheme="majorHAnsi"/>
-                  </w:rPr>
-                  <w:t>, tester</w:t>
-                </w:r>
-                <w:r>
-                  <w:rPr>
-                    <w:rFonts w:asciiTheme="majorHAnsi" w:hAnsiTheme="majorHAnsi" w:cstheme="majorHAnsi"/>
+                    <w:lang w:val="es-ES"/>
                   </w:rPr>
                   <w:t xml:space="preserve">  </w:t>
                 </w:r>
@@ -633,6 +621,7 @@
                 <w15:appearance w15:val="hidden"/>
                 <w:text/>
               </w:sdtPr>
+              <w:sdtEndPr/>
               <w:sdtContent>
                 <w:r>
                   <w:rPr>
@@ -687,21 +676,14 @@
                 <w15:appearance w15:val="hidden"/>
                 <w:text/>
               </w:sdtPr>
+              <w:sdtEndPr/>
               <w:sdtContent>
                 <w:r>
                   <w:rPr>
                     <w:rFonts w:asciiTheme="majorHAnsi" w:hAnsiTheme="majorHAnsi" w:cstheme="majorHAnsi"/>
                   </w:rPr>
-                  <w:t xml:space="preserve"> </w:t>
+                  <w:t xml:space="preserve"> YTR7670</w:t>
                 </w:r>
-                <w:proofErr w:type="spellStart"/>
-                <w:r>
-                  <w:rPr>
-                    <w:rFonts w:asciiTheme="majorHAnsi" w:hAnsiTheme="majorHAnsi" w:cstheme="majorHAnsi"/>
-                  </w:rPr>
-                  <w:t>YTR7670</w:t>
-                </w:r>
-                <w:proofErr w:type="spellEnd"/>
                 <w:r>
                   <w:rPr>
                     <w:rFonts w:asciiTheme="majorHAnsi" w:hAnsiTheme="majorHAnsi" w:cstheme="majorHAnsi"/>
@@ -753,12 +735,20 @@
                 <w15:appearance w15:val="hidden"/>
                 <w:text/>
               </w:sdtPr>
+              <w:sdtEndPr/>
               <w:sdtContent>
                 <w:r>
                   <w:rPr>
                     <w:rFonts w:asciiTheme="majorHAnsi" w:hAnsiTheme="majorHAnsi" w:cstheme="majorHAnsi"/>
                   </w:rPr>
-                  <w:t xml:space="preserve"> A</w:t>
+                  <w:t xml:space="preserve"> </w:t>
+                </w:r>
+                <w:proofErr w:type="spellStart"/>
+                <w:r>
+                  <w:rPr>
+                    <w:rFonts w:asciiTheme="majorHAnsi" w:hAnsiTheme="majorHAnsi" w:cstheme="majorHAnsi"/>
+                  </w:rPr>
+                  <w:t>A</w:t>
                 </w:r>
                 <w:r>
                   <w:rPr>
@@ -770,8 +760,23 @@
                   <w:rPr>
                     <w:rFonts w:asciiTheme="majorHAnsi" w:hAnsiTheme="majorHAnsi" w:cstheme="majorHAnsi"/>
                   </w:rPr>
-                  <w:t>o Sánchez, Ángel</w:t>
+                  <w:t>o</w:t>
                 </w:r>
+                <w:proofErr w:type="spellEnd"/>
+                <w:r>
+                  <w:rPr>
+                    <w:rFonts w:asciiTheme="majorHAnsi" w:hAnsiTheme="majorHAnsi" w:cstheme="majorHAnsi"/>
+                  </w:rPr>
+                  <w:t xml:space="preserve"> Sánchez, </w:t>
+                </w:r>
+                <w:proofErr w:type="spellStart"/>
+                <w:r>
+                  <w:rPr>
+                    <w:rFonts w:asciiTheme="majorHAnsi" w:hAnsiTheme="majorHAnsi" w:cstheme="majorHAnsi"/>
+                  </w:rPr>
+                  <w:t>Ángel</w:t>
+                </w:r>
+                <w:proofErr w:type="spellEnd"/>
                 <w:r>
                   <w:rPr>
                     <w:rFonts w:asciiTheme="majorHAnsi" w:hAnsiTheme="majorHAnsi" w:cstheme="majorHAnsi"/>
@@ -823,6 +828,7 @@
                 <w15:appearance w15:val="hidden"/>
                 <w:text/>
               </w:sdtPr>
+              <w:sdtEndPr/>
               <w:sdtContent>
                 <w:r>
                   <w:rPr>
@@ -895,6 +901,7 @@
               <w:rPr>
                 <w:rFonts w:asciiTheme="majorHAnsi" w:hAnsiTheme="majorHAnsi" w:cstheme="majorHAnsi"/>
                 <w:b/>
+                <w:lang w:val="es-ES"/>
               </w:rPr>
             </w:pPr>
             <w:r>
@@ -922,6 +929,7 @@
               <w:sdtPr>
                 <w:rPr>
                   <w:rFonts w:asciiTheme="majorHAnsi" w:hAnsiTheme="majorHAnsi" w:cstheme="majorBidi"/>
+                  <w:lang w:val="es-ES"/>
                 </w:rPr>
                 <w:tag w:val="ID3"/>
                 <w:id w:val="-2029015554"/>
@@ -931,22 +939,26 @@
                 <w15:appearance w15:val="hidden"/>
                 <w:text/>
               </w:sdtPr>
+              <w:sdtEndPr/>
               <w:sdtContent>
                 <w:r>
                   <w:rPr>
                     <w:rFonts w:asciiTheme="majorHAnsi" w:hAnsiTheme="majorHAnsi" w:cstheme="majorBidi"/>
+                    <w:lang w:val="es-ES"/>
                   </w:rPr>
                   <w:t xml:space="preserve"> </w:t>
                 </w:r>
                 <w:r>
                   <w:rPr>
                     <w:rFonts w:asciiTheme="majorHAnsi" w:hAnsiTheme="majorHAnsi" w:cstheme="majorBidi"/>
+                    <w:lang w:val="es-ES"/>
                   </w:rPr>
                   <w:t>****</w:t>
                 </w:r>
                 <w:r>
                   <w:rPr>
                     <w:rFonts w:asciiTheme="majorHAnsi" w:hAnsiTheme="majorHAnsi" w:cstheme="majorBidi"/>
+                    <w:lang w:val="es-ES"/>
                   </w:rPr>
                   <w:t>9364</w:t>
                 </w:r>
@@ -988,6 +1000,7 @@
               <w:sdtPr>
                 <w:rPr>
                   <w:rFonts w:asciiTheme="majorHAnsi" w:hAnsiTheme="majorHAnsi" w:cstheme="majorHAnsi"/>
+                  <w:lang w:val="es-ES"/>
                 </w:rPr>
                 <w:tag w:val="UVUS03"/>
                 <w:id w:val="-1922171075"/>
@@ -997,30 +1010,26 @@
                 <w15:appearance w15:val="hidden"/>
                 <w:text/>
               </w:sdtPr>
+              <w:sdtEndPr/>
               <w:sdtContent>
                 <w:r>
                   <w:rPr>
                     <w:rFonts w:asciiTheme="majorHAnsi" w:hAnsiTheme="majorHAnsi" w:cstheme="majorHAnsi"/>
+                    <w:lang w:val="es-ES"/>
                   </w:rPr>
-                  <w:t xml:space="preserve"> </w:t>
+                  <w:t xml:space="preserve"> DGL2523</w:t>
                 </w:r>
-                <w:proofErr w:type="spellStart"/>
                 <w:r>
                   <w:rPr>
                     <w:rFonts w:asciiTheme="majorHAnsi" w:hAnsiTheme="majorHAnsi" w:cstheme="majorHAnsi"/>
-                  </w:rPr>
-                  <w:t>DGL2523</w:t>
-                </w:r>
-                <w:proofErr w:type="spellEnd"/>
-                <w:r>
-                  <w:rPr>
-                    <w:rFonts w:asciiTheme="majorHAnsi" w:hAnsiTheme="majorHAnsi" w:cstheme="majorHAnsi"/>
+                    <w:lang w:val="es-ES"/>
                   </w:rPr>
                   <w:t xml:space="preserve"> </w:t>
                 </w:r>
                 <w:r>
                   <w:rPr>
                     <w:rFonts w:asciiTheme="majorHAnsi" w:hAnsiTheme="majorHAnsi" w:cstheme="majorHAnsi"/>
+                    <w:lang w:val="es-ES"/>
                   </w:rPr>
                   <w:t xml:space="preserve"> </w:t>
                 </w:r>
@@ -1033,6 +1042,7 @@
               <w:pStyle w:val="Sinespaciado"/>
               <w:rPr>
                 <w:rFonts w:asciiTheme="majorHAnsi" w:hAnsiTheme="majorHAnsi" w:cstheme="majorHAnsi"/>
+                <w:lang w:val="es-ES"/>
               </w:rPr>
             </w:pPr>
             <w:r>
@@ -1060,6 +1070,7 @@
               <w:sdtPr>
                 <w:rPr>
                   <w:rFonts w:asciiTheme="majorHAnsi" w:hAnsiTheme="majorHAnsi" w:cstheme="majorHAnsi"/>
+                  <w:lang w:val="es-ES"/>
                 </w:rPr>
                 <w:tag w:val="Student3"/>
                 <w:id w:val="-1783793770"/>
@@ -1069,22 +1080,26 @@
                 <w15:appearance w15:val="hidden"/>
                 <w:text/>
               </w:sdtPr>
+              <w:sdtEndPr/>
               <w:sdtContent>
                 <w:r>
                   <w:rPr>
                     <w:rFonts w:asciiTheme="majorHAnsi" w:hAnsiTheme="majorHAnsi" w:cstheme="majorHAnsi"/>
+                    <w:lang w:val="es-ES"/>
                   </w:rPr>
                   <w:t xml:space="preserve"> Gutiérrez González</w:t>
                 </w:r>
                 <w:r>
                   <w:rPr>
                     <w:rFonts w:asciiTheme="majorHAnsi" w:hAnsiTheme="majorHAnsi" w:cstheme="majorHAnsi"/>
+                    <w:lang w:val="es-ES"/>
                   </w:rPr>
                   <w:t xml:space="preserve">, </w:t>
                 </w:r>
                 <w:r>
                   <w:rPr>
                     <w:rFonts w:asciiTheme="majorHAnsi" w:hAnsiTheme="majorHAnsi" w:cstheme="majorHAnsi"/>
+                    <w:lang w:val="es-ES"/>
                   </w:rPr>
                   <w:t>Candela Jazmín</w:t>
                 </w:r>
@@ -1132,6 +1147,7 @@
                 </w:placeholder>
                 <w:text/>
               </w:sdtPr>
+              <w:sdtEndPr/>
               <w:sdtContent>
                 <w:r>
                   <w:rPr>
@@ -1199,6 +1215,7 @@
               <w:rPr>
                 <w:rFonts w:asciiTheme="majorHAnsi" w:hAnsiTheme="majorHAnsi" w:cstheme="majorHAnsi"/>
                 <w:b/>
+                <w:lang w:val="es-ES"/>
               </w:rPr>
             </w:pPr>
             <w:r>
@@ -1226,6 +1243,7 @@
               <w:sdtPr>
                 <w:rPr>
                   <w:rFonts w:asciiTheme="majorHAnsi" w:hAnsiTheme="majorHAnsi" w:cstheme="majorBidi"/>
+                  <w:lang w:val="es-ES"/>
                 </w:rPr>
                 <w:tag w:val="ID4"/>
                 <w:id w:val="577182649"/>
@@ -1235,22 +1253,26 @@
                 <w15:appearance w15:val="hidden"/>
                 <w:text/>
               </w:sdtPr>
+              <w:sdtEndPr/>
               <w:sdtContent>
                 <w:r>
                   <w:rPr>
                     <w:rFonts w:asciiTheme="majorHAnsi" w:hAnsiTheme="majorHAnsi" w:cstheme="majorBidi"/>
+                    <w:lang w:val="es-ES"/>
                   </w:rPr>
                   <w:t xml:space="preserve"> </w:t>
                 </w:r>
                 <w:r>
                   <w:rPr>
                     <w:rFonts w:asciiTheme="majorHAnsi" w:hAnsiTheme="majorHAnsi" w:cstheme="majorBidi"/>
+                    <w:lang w:val="es-ES"/>
                   </w:rPr>
                   <w:t>****</w:t>
                 </w:r>
                 <w:r>
                   <w:rPr>
                     <w:rFonts w:asciiTheme="majorHAnsi" w:hAnsiTheme="majorHAnsi" w:cstheme="majorBidi"/>
+                    <w:lang w:val="es-ES"/>
                   </w:rPr>
                   <w:t>3895</w:t>
                 </w:r>
@@ -1292,6 +1314,7 @@
               <w:sdtPr>
                 <w:rPr>
                   <w:rFonts w:asciiTheme="majorHAnsi" w:hAnsiTheme="majorHAnsi" w:cstheme="majorHAnsi"/>
+                  <w:lang w:val="es-ES"/>
                 </w:rPr>
                 <w:tag w:val="UVUS04"/>
                 <w:id w:val="-1772313792"/>
@@ -1301,26 +1324,14 @@
                 <w15:appearance w15:val="hidden"/>
                 <w:text/>
               </w:sdtPr>
+              <w:sdtEndPr/>
               <w:sdtContent>
                 <w:r>
                   <w:rPr>
                     <w:rFonts w:asciiTheme="majorHAnsi" w:hAnsiTheme="majorHAnsi" w:cstheme="majorHAnsi"/>
+                    <w:lang w:val="es-ES"/>
                   </w:rPr>
-                  <w:t xml:space="preserve"> </w:t>
-                </w:r>
-                <w:proofErr w:type="spellStart"/>
-                <w:r>
-                  <w:rPr>
-                    <w:rFonts w:asciiTheme="majorHAnsi" w:hAnsiTheme="majorHAnsi" w:cstheme="majorHAnsi"/>
-                  </w:rPr>
-                  <w:t>NMY0786</w:t>
-                </w:r>
-                <w:proofErr w:type="spellEnd"/>
-                <w:r>
-                  <w:rPr>
-                    <w:rFonts w:asciiTheme="majorHAnsi" w:hAnsiTheme="majorHAnsi" w:cstheme="majorHAnsi"/>
-                  </w:rPr>
-                  <w:t xml:space="preserve">  </w:t>
+                  <w:t xml:space="preserve"> NMY0786  </w:t>
                 </w:r>
               </w:sdtContent>
             </w:sdt>
@@ -1358,6 +1369,7 @@
               <w:sdtPr>
                 <w:rPr>
                   <w:rFonts w:asciiTheme="majorHAnsi" w:hAnsiTheme="majorHAnsi" w:cstheme="majorHAnsi"/>
+                  <w:lang w:val="es-ES"/>
                 </w:rPr>
                 <w:tag w:val="Student4"/>
                 <w:id w:val="-924030127"/>
@@ -1367,24 +1379,35 @@
                 <w15:appearance w15:val="hidden"/>
                 <w:text/>
               </w:sdtPr>
+              <w:sdtEndPr/>
               <w:sdtContent>
                 <w:r>
                   <w:rPr>
                     <w:rFonts w:asciiTheme="majorHAnsi" w:hAnsiTheme="majorHAnsi" w:cstheme="majorHAnsi"/>
+                    <w:lang w:val="es-ES"/>
                   </w:rPr>
                   <w:t xml:space="preserve"> Aguilar Morcillo</w:t>
                 </w:r>
                 <w:r>
                   <w:rPr>
                     <w:rFonts w:asciiTheme="majorHAnsi" w:hAnsiTheme="majorHAnsi" w:cstheme="majorHAnsi"/>
+                    <w:lang w:val="es-ES"/>
                   </w:rPr>
                   <w:t xml:space="preserve">, </w:t>
                 </w:r>
                 <w:r>
                   <w:rPr>
                     <w:rFonts w:asciiTheme="majorHAnsi" w:hAnsiTheme="majorHAnsi" w:cstheme="majorHAnsi"/>
+                    <w:lang w:val="es-ES"/>
                   </w:rPr>
                   <w:t>Marta</w:t>
+                </w:r>
+                <w:r>
+                  <w:rPr>
+                    <w:rFonts w:asciiTheme="majorHAnsi" w:hAnsiTheme="majorHAnsi" w:cstheme="majorHAnsi"/>
+                    <w:lang w:val="es-ES"/>
+                  </w:rPr>
+                  <w:t xml:space="preserve"> </w:t>
                 </w:r>
               </w:sdtContent>
             </w:sdt>
@@ -1422,6 +1445,7 @@
               <w:sdtPr>
                 <w:rPr>
                   <w:rFonts w:asciiTheme="majorHAnsi" w:hAnsiTheme="majorHAnsi" w:cstheme="majorHAnsi"/>
+                  <w:lang w:val="es-ES"/>
                 </w:rPr>
                 <w:tag w:val="Roles4"/>
                 <w:id w:val="1414657434"/>
@@ -1431,44 +1455,35 @@
                 <w15:appearance w15:val="hidden"/>
                 <w:text/>
               </w:sdtPr>
+              <w:sdtEndPr/>
               <w:sdtContent>
                 <w:r>
                   <w:rPr>
                     <w:rFonts w:asciiTheme="majorHAnsi" w:hAnsiTheme="majorHAnsi" w:cstheme="majorHAnsi"/>
+                    <w:lang w:val="es-ES"/>
                   </w:rPr>
                   <w:t xml:space="preserve"> </w:t>
+                </w:r>
+                <w:r>
+                  <w:rPr>
+                    <w:rFonts w:asciiTheme="majorHAnsi" w:hAnsiTheme="majorHAnsi" w:cstheme="majorHAnsi"/>
+                    <w:lang w:val="es-ES"/>
+                  </w:rPr>
+                  <w:t xml:space="preserve">analista, desarrollador, </w:t>
                 </w:r>
                 <w:proofErr w:type="spellStart"/>
                 <w:r>
                   <w:rPr>
                     <w:rFonts w:asciiTheme="majorHAnsi" w:hAnsiTheme="majorHAnsi" w:cstheme="majorHAnsi"/>
+                    <w:lang w:val="es-ES"/>
                   </w:rPr>
-                  <w:t>analista</w:t>
+                  <w:t>tester</w:t>
                 </w:r>
                 <w:proofErr w:type="spellEnd"/>
                 <w:r>
                   <w:rPr>
                     <w:rFonts w:asciiTheme="majorHAnsi" w:hAnsiTheme="majorHAnsi" w:cstheme="majorHAnsi"/>
-                  </w:rPr>
-                  <w:t xml:space="preserve">, </w:t>
-                </w:r>
-                <w:proofErr w:type="spellStart"/>
-                <w:r>
-                  <w:rPr>
-                    <w:rFonts w:asciiTheme="majorHAnsi" w:hAnsiTheme="majorHAnsi" w:cstheme="majorHAnsi"/>
-                  </w:rPr>
-                  <w:t>desarrollador</w:t>
-                </w:r>
-                <w:proofErr w:type="spellEnd"/>
-                <w:r>
-                  <w:rPr>
-                    <w:rFonts w:asciiTheme="majorHAnsi" w:hAnsiTheme="majorHAnsi" w:cstheme="majorHAnsi"/>
-                  </w:rPr>
-                  <w:t>, tester</w:t>
-                </w:r>
-                <w:r>
-                  <w:rPr>
-                    <w:rFonts w:asciiTheme="majorHAnsi" w:hAnsiTheme="majorHAnsi" w:cstheme="majorHAnsi"/>
+                    <w:lang w:val="es-ES"/>
                   </w:rPr>
                   <w:t xml:space="preserve">  </w:t>
                 </w:r>
@@ -1500,6 +1515,7 @@
               <w:rPr>
                 <w:rFonts w:asciiTheme="majorHAnsi" w:hAnsiTheme="majorHAnsi" w:cstheme="majorHAnsi"/>
                 <w:b/>
+                <w:lang w:val="es-ES"/>
               </w:rPr>
             </w:pPr>
             <w:r>
@@ -1527,6 +1543,7 @@
               <w:sdtPr>
                 <w:rPr>
                   <w:rFonts w:asciiTheme="majorHAnsi" w:hAnsiTheme="majorHAnsi" w:cstheme="majorBidi"/>
+                  <w:lang w:val="es-ES"/>
                 </w:rPr>
                 <w:tag w:val="ID5"/>
                 <w:id w:val="1093052838"/>
@@ -1536,22 +1553,26 @@
                 <w15:appearance w15:val="hidden"/>
                 <w:text/>
               </w:sdtPr>
+              <w:sdtEndPr/>
               <w:sdtContent>
                 <w:r>
                   <w:rPr>
                     <w:rFonts w:asciiTheme="majorHAnsi" w:hAnsiTheme="majorHAnsi" w:cstheme="majorBidi"/>
+                    <w:lang w:val="es-ES"/>
                   </w:rPr>
                   <w:t xml:space="preserve"> </w:t>
                 </w:r>
                 <w:r>
                   <w:rPr>
                     <w:rFonts w:asciiTheme="majorHAnsi" w:hAnsiTheme="majorHAnsi" w:cstheme="majorBidi"/>
+                    <w:lang w:val="es-ES"/>
                   </w:rPr>
                   <w:t>***</w:t>
                 </w:r>
                 <w:r>
                   <w:rPr>
                     <w:rFonts w:asciiTheme="majorHAnsi" w:hAnsiTheme="majorHAnsi" w:cstheme="majorBidi"/>
+                    <w:lang w:val="es-ES"/>
                   </w:rPr>
                   <w:t>2811</w:t>
                 </w:r>
@@ -1593,6 +1614,7 @@
               <w:sdtPr>
                 <w:rPr>
                   <w:rFonts w:asciiTheme="majorHAnsi" w:hAnsiTheme="majorHAnsi" w:cstheme="majorHAnsi"/>
+                  <w:lang w:val="es-ES"/>
                 </w:rPr>
                 <w:tag w:val="UVUS05"/>
                 <w:id w:val="-1423649294"/>
@@ -1602,26 +1624,14 @@
                 <w15:appearance w15:val="hidden"/>
                 <w:text/>
               </w:sdtPr>
+              <w:sdtEndPr/>
               <w:sdtContent>
                 <w:r>
                   <w:rPr>
                     <w:rFonts w:asciiTheme="majorHAnsi" w:hAnsiTheme="majorHAnsi" w:cstheme="majorHAnsi"/>
+                    <w:lang w:val="es-ES"/>
                   </w:rPr>
-                  <w:t xml:space="preserve"> </w:t>
-                </w:r>
-                <w:proofErr w:type="spellStart"/>
-                <w:r>
-                  <w:rPr>
-                    <w:rFonts w:asciiTheme="majorHAnsi" w:hAnsiTheme="majorHAnsi" w:cstheme="majorHAnsi"/>
-                  </w:rPr>
-                  <w:t>PXT3852</w:t>
-                </w:r>
-                <w:proofErr w:type="spellEnd"/>
-                <w:r>
-                  <w:rPr>
-                    <w:rFonts w:asciiTheme="majorHAnsi" w:hAnsiTheme="majorHAnsi" w:cstheme="majorHAnsi"/>
-                  </w:rPr>
-                  <w:t xml:space="preserve"> </w:t>
+                  <w:t xml:space="preserve"> PXT3852 </w:t>
                 </w:r>
               </w:sdtContent>
             </w:sdt>
@@ -1659,6 +1669,7 @@
               <w:sdtPr>
                 <w:rPr>
                   <w:rFonts w:asciiTheme="majorHAnsi" w:hAnsiTheme="majorHAnsi" w:cstheme="majorHAnsi"/>
+                  <w:lang w:val="es-ES"/>
                 </w:rPr>
                 <w:tag w:val="Student5"/>
                 <w:id w:val="-611360200"/>
@@ -1668,22 +1679,47 @@
                 <w15:appearance w15:val="hidden"/>
                 <w:text/>
               </w:sdtPr>
+              <w:sdtEndPr/>
               <w:sdtContent>
                 <w:r>
                   <w:rPr>
                     <w:rFonts w:asciiTheme="majorHAnsi" w:hAnsiTheme="majorHAnsi" w:cstheme="majorHAnsi"/>
+                    <w:lang w:val="es-ES"/>
                   </w:rPr>
-                  <w:t xml:space="preserve"> Chavez Malave</w:t>
+                  <w:t xml:space="preserve"> </w:t>
                 </w:r>
                 <w:r>
                   <w:rPr>
                     <w:rFonts w:asciiTheme="majorHAnsi" w:hAnsiTheme="majorHAnsi" w:cstheme="majorHAnsi"/>
+                    <w:lang w:val="es-ES"/>
+                  </w:rPr>
+                  <w:t>Chávez</w:t>
+                </w:r>
+                <w:r>
+                  <w:rPr>
+                    <w:rFonts w:asciiTheme="majorHAnsi" w:hAnsiTheme="majorHAnsi" w:cstheme="majorHAnsi"/>
+                    <w:lang w:val="es-ES"/>
+                  </w:rPr>
+                  <w:t xml:space="preserve"> </w:t>
+                </w:r>
+                <w:r>
+                  <w:rPr>
+                    <w:rFonts w:asciiTheme="majorHAnsi" w:hAnsiTheme="majorHAnsi" w:cstheme="majorHAnsi"/>
+                    <w:lang w:val="es-ES"/>
+                  </w:rPr>
+                  <w:t>Malavé</w:t>
+                </w:r>
+                <w:r>
+                  <w:rPr>
+                    <w:rFonts w:asciiTheme="majorHAnsi" w:hAnsiTheme="majorHAnsi" w:cstheme="majorHAnsi"/>
+                    <w:lang w:val="es-ES"/>
                   </w:rPr>
                   <w:t xml:space="preserve">, </w:t>
                 </w:r>
                 <w:r>
                   <w:rPr>
                     <w:rFonts w:asciiTheme="majorHAnsi" w:hAnsiTheme="majorHAnsi" w:cstheme="majorHAnsi"/>
+                    <w:lang w:val="es-ES"/>
                   </w:rPr>
                   <w:t xml:space="preserve">Luis Emmanuel </w:t>
                 </w:r>
@@ -1723,6 +1759,7 @@
               <w:sdtPr>
                 <w:rPr>
                   <w:rFonts w:asciiTheme="majorHAnsi" w:hAnsiTheme="majorHAnsi" w:cstheme="majorHAnsi"/>
+                  <w:lang w:val="es-ES"/>
                 </w:rPr>
                 <w:tag w:val="Roles5"/>
                 <w:id w:val="1581409429"/>
@@ -1731,44 +1768,35 @@
                 </w:placeholder>
                 <w:text/>
               </w:sdtPr>
+              <w:sdtEndPr/>
               <w:sdtContent>
                 <w:r>
                   <w:rPr>
                     <w:rFonts w:asciiTheme="majorHAnsi" w:hAnsiTheme="majorHAnsi" w:cstheme="majorHAnsi"/>
+                    <w:lang w:val="es-ES"/>
                   </w:rPr>
                   <w:t xml:space="preserve"> </w:t>
+                </w:r>
+                <w:r>
+                  <w:rPr>
+                    <w:rFonts w:asciiTheme="majorHAnsi" w:hAnsiTheme="majorHAnsi" w:cstheme="majorHAnsi"/>
+                    <w:lang w:val="es-ES"/>
+                  </w:rPr>
+                  <w:t xml:space="preserve">analista, desarrollador, </w:t>
                 </w:r>
                 <w:proofErr w:type="spellStart"/>
                 <w:r>
                   <w:rPr>
                     <w:rFonts w:asciiTheme="majorHAnsi" w:hAnsiTheme="majorHAnsi" w:cstheme="majorHAnsi"/>
+                    <w:lang w:val="es-ES"/>
                   </w:rPr>
-                  <w:t>analista</w:t>
+                  <w:t>tester</w:t>
                 </w:r>
                 <w:proofErr w:type="spellEnd"/>
                 <w:r>
                   <w:rPr>
                     <w:rFonts w:asciiTheme="majorHAnsi" w:hAnsiTheme="majorHAnsi" w:cstheme="majorHAnsi"/>
-                  </w:rPr>
-                  <w:t xml:space="preserve">, </w:t>
-                </w:r>
-                <w:proofErr w:type="spellStart"/>
-                <w:r>
-                  <w:rPr>
-                    <w:rFonts w:asciiTheme="majorHAnsi" w:hAnsiTheme="majorHAnsi" w:cstheme="majorHAnsi"/>
-                  </w:rPr>
-                  <w:t>desarrollador</w:t>
-                </w:r>
-                <w:proofErr w:type="spellEnd"/>
-                <w:r>
-                  <w:rPr>
-                    <w:rFonts w:asciiTheme="majorHAnsi" w:hAnsiTheme="majorHAnsi" w:cstheme="majorHAnsi"/>
-                  </w:rPr>
-                  <w:t>, tester</w:t>
-                </w:r>
-                <w:r>
-                  <w:rPr>
-                    <w:rFonts w:asciiTheme="majorHAnsi" w:hAnsiTheme="majorHAnsi" w:cstheme="majorHAnsi"/>
+                    <w:lang w:val="es-ES"/>
                   </w:rPr>
                   <w:t xml:space="preserve">  </w:t>
                 </w:r>
@@ -1850,6 +1878,7 @@
                 <w15:appearance w15:val="hidden"/>
                 <w:text/>
               </w:sdtPr>
+              <w:sdtEndPr/>
               <w:sdtContent>
                 <w:r>
                   <w:rPr>
@@ -1857,11 +1886,19 @@
                   </w:rPr>
                   <w:t xml:space="preserve"> </w:t>
                 </w:r>
+                <w:proofErr w:type="spellStart"/>
                 <w:r>
                   <w:rPr>
                     <w:rFonts w:asciiTheme="majorHAnsi" w:hAnsiTheme="majorHAnsi" w:cstheme="majorHAnsi"/>
                   </w:rPr>
-                  <w:t xml:space="preserve">Sevilla </w:t>
+                  <w:t>Sevilla</w:t>
+                </w:r>
+                <w:proofErr w:type="spellEnd"/>
+                <w:r>
+                  <w:rPr>
+                    <w:rFonts w:asciiTheme="majorHAnsi" w:hAnsiTheme="majorHAnsi" w:cstheme="majorHAnsi"/>
+                  </w:rPr>
+                  <w:t xml:space="preserve"> </w:t>
                 </w:r>
                 <w:proofErr w:type="spellStart"/>
                 <w:r>
@@ -2107,6 +2144,7 @@
           <w15:appearance w15:val="hidden"/>
           <w:text/>
         </w:sdtPr>
+        <w:sdtEndPr/>
         <w:sdtContent>
           <w:r>
             <w:t xml:space="preserve">  </w:t>
@@ -2149,6 +2187,7 @@
           <w15:appearance w15:val="hidden"/>
           <w:text/>
         </w:sdtPr>
+        <w:sdtEndPr/>
         <w:sdtContent>
           <w:r>
             <w:t xml:space="preserve">  </w:t>
@@ -2225,6 +2264,7 @@
           <w15:appearance w15:val="hidden"/>
           <w:text/>
         </w:sdtPr>
+        <w:sdtEndPr/>
         <w:sdtContent>
           <w:r>
             <w:t xml:space="preserve">  </w:t>
@@ -2467,9 +2507,16 @@
           <w15:appearance w15:val="hidden"/>
           <w:text/>
         </w:sdtPr>
+        <w:sdtEndPr/>
         <w:sdtContent>
           <w:r>
-            <w:t xml:space="preserve">    </w:t>
+            <w:t xml:space="preserve"> </w:t>
+          </w:r>
+          <w:r>
+            <w:t>X</w:t>
+          </w:r>
+          <w:r>
+            <w:t xml:space="preserve">   </w:t>
           </w:r>
         </w:sdtContent>
       </w:sdt>
@@ -2639,9 +2686,16 @@
           <w15:appearance w15:val="hidden"/>
           <w:text/>
         </w:sdtPr>
+        <w:sdtEndPr/>
         <w:sdtContent>
           <w:r>
-            <w:t xml:space="preserve">    </w:t>
+            <w:t xml:space="preserve">  </w:t>
+          </w:r>
+          <w:r>
+            <w:t>X</w:t>
+          </w:r>
+          <w:r>
+            <w:t xml:space="preserve">  </w:t>
           </w:r>
         </w:sdtContent>
       </w:sdt>
@@ -2851,9 +2905,16 @@
           <w15:appearance w15:val="hidden"/>
           <w:text/>
         </w:sdtPr>
+        <w:sdtEndPr/>
         <w:sdtContent>
           <w:r>
-            <w:t xml:space="preserve">    </w:t>
+            <w:t xml:space="preserve"> </w:t>
+          </w:r>
+          <w:r>
+            <w:t>X</w:t>
+          </w:r>
+          <w:r>
+            <w:t xml:space="preserve">   </w:t>
           </w:r>
         </w:sdtContent>
       </w:sdt>
@@ -3041,9 +3102,16 @@
           <w15:appearance w15:val="hidden"/>
           <w:text/>
         </w:sdtPr>
+        <w:sdtEndPr/>
         <w:sdtContent>
           <w:r>
-            <w:t xml:space="preserve">    </w:t>
+            <w:t xml:space="preserve"> </w:t>
+          </w:r>
+          <w:r>
+            <w:t>X</w:t>
+          </w:r>
+          <w:r>
+            <w:t xml:space="preserve">   </w:t>
           </w:r>
         </w:sdtContent>
       </w:sdt>
@@ -3278,9 +3346,16 @@
           <w15:appearance w15:val="hidden"/>
           <w:text/>
         </w:sdtPr>
+        <w:sdtEndPr/>
         <w:sdtContent>
           <w:r>
-            <w:t xml:space="preserve">    </w:t>
+            <w:t xml:space="preserve"> </w:t>
+          </w:r>
+          <w:r>
+            <w:t>X</w:t>
+          </w:r>
+          <w:r>
+            <w:t xml:space="preserve">   </w:t>
           </w:r>
         </w:sdtContent>
       </w:sdt>
@@ -3406,9 +3481,16 @@
           <w15:appearance w15:val="hidden"/>
           <w:text/>
         </w:sdtPr>
+        <w:sdtEndPr/>
         <w:sdtContent>
           <w:r>
-            <w:t xml:space="preserve">    </w:t>
+            <w:t xml:space="preserve">  </w:t>
+          </w:r>
+          <w:r>
+            <w:t>X</w:t>
+          </w:r>
+          <w:r>
+            <w:t xml:space="preserve">  </w:t>
           </w:r>
         </w:sdtContent>
       </w:sdt>
@@ -3478,9 +3560,16 @@
           <w15:appearance w15:val="hidden"/>
           <w:text/>
         </w:sdtPr>
+        <w:sdtEndPr/>
         <w:sdtContent>
           <w:r>
-            <w:t xml:space="preserve">    </w:t>
+            <w:t xml:space="preserve"> </w:t>
+          </w:r>
+          <w:r>
+            <w:t>X</w:t>
+          </w:r>
+          <w:r>
+            <w:t xml:space="preserve">   </w:t>
           </w:r>
         </w:sdtContent>
       </w:sdt>
@@ -3638,6 +3727,7 @@
           <w15:appearance w15:val="hidden"/>
           <w:text/>
         </w:sdtPr>
+        <w:sdtEndPr/>
         <w:sdtContent>
           <w:r>
             <w:t xml:space="preserve">    </w:t>
@@ -3723,6 +3813,7 @@
           <w15:appearance w15:val="hidden"/>
           <w:text/>
         </w:sdtPr>
+        <w:sdtEndPr/>
         <w:sdtContent>
           <w:r>
             <w:t xml:space="preserve">    </w:t>
@@ -3808,6 +3899,7 @@
           <w15:appearance w15:val="hidden"/>
           <w:text/>
         </w:sdtPr>
+        <w:sdtEndPr/>
         <w:sdtContent>
           <w:r>
             <w:t xml:space="preserve">    </w:t>
@@ -3882,6 +3974,7 @@
           <w15:appearance w15:val="hidden"/>
           <w:text/>
         </w:sdtPr>
+        <w:sdtEndPr/>
         <w:sdtContent>
           <w:r>
             <w:t xml:space="preserve">    </w:t>
@@ -3977,6 +4070,7 @@
           <w15:appearance w15:val="hidden"/>
           <w:text/>
         </w:sdtPr>
+        <w:sdtEndPr/>
         <w:sdtContent>
           <w:r>
             <w:t xml:space="preserve">    </w:t>
@@ -4061,6 +4155,7 @@
           <w15:appearance w15:val="hidden"/>
           <w:text/>
         </w:sdtPr>
+        <w:sdtEndPr/>
         <w:sdtContent>
           <w:r>
             <w:t xml:space="preserve">    </w:t>
@@ -4156,6 +4251,7 @@
           <w15:appearance w15:val="hidden"/>
           <w:text/>
         </w:sdtPr>
+        <w:sdtEndPr/>
         <w:sdtContent>
           <w:r>
             <w:t xml:space="preserve">    </w:t>
@@ -4207,6 +4303,7 @@
           <w15:appearance w15:val="hidden"/>
           <w:text/>
         </w:sdtPr>
+        <w:sdtEndPr/>
         <w:sdtContent>
           <w:r>
             <w:t xml:space="preserve">    </w:t>
@@ -4241,6 +4338,7 @@
           <w15:appearance w15:val="hidden"/>
           <w:text/>
         </w:sdtPr>
+        <w:sdtEndPr/>
         <w:sdtContent>
           <w:r>
             <w:t xml:space="preserve">    </w:t>
@@ -4413,6 +4511,7 @@
           <w15:appearance w15:val="hidden"/>
           <w:text/>
         </w:sdtPr>
+        <w:sdtEndPr/>
         <w:sdtContent>
           <w:r>
             <w:t xml:space="preserve">  </w:t>
@@ -4492,9 +4591,16 @@
           <w15:appearance w15:val="hidden"/>
           <w:text/>
         </w:sdtPr>
+        <w:sdtEndPr/>
         <w:sdtContent>
           <w:r>
-            <w:t xml:space="preserve">    </w:t>
+            <w:t xml:space="preserve">  </w:t>
+          </w:r>
+          <w:r>
+            <w:t>X</w:t>
+          </w:r>
+          <w:r>
+            <w:t xml:space="preserve">  </w:t>
           </w:r>
         </w:sdtContent>
       </w:sdt>
@@ -4526,9 +4632,16 @@
           <w15:appearance w15:val="hidden"/>
           <w:text/>
         </w:sdtPr>
+        <w:sdtEndPr/>
         <w:sdtContent>
           <w:r>
-            <w:t xml:space="preserve">    </w:t>
+            <w:t xml:space="preserve">  </w:t>
+          </w:r>
+          <w:r>
+            <w:t>X</w:t>
+          </w:r>
+          <w:r>
+            <w:t xml:space="preserve">  </w:t>
           </w:r>
         </w:sdtContent>
       </w:sdt>
@@ -4575,9 +4688,16 @@
           <w15:appearance w15:val="hidden"/>
           <w:text/>
         </w:sdtPr>
+        <w:sdtEndPr/>
         <w:sdtContent>
           <w:r>
-            <w:t xml:space="preserve">    </w:t>
+            <w:t xml:space="preserve">  </w:t>
+          </w:r>
+          <w:r>
+            <w:t>X</w:t>
+          </w:r>
+          <w:r>
+            <w:t xml:space="preserve">  </w:t>
           </w:r>
         </w:sdtContent>
       </w:sdt>
@@ -4689,6 +4809,7 @@
           <w15:appearance w15:val="hidden"/>
           <w:text/>
         </w:sdtPr>
+        <w:sdtEndPr/>
         <w:sdtContent>
           <w:r>
             <w:t xml:space="preserve">    </w:t>
@@ -4825,9 +4946,16 @@
           <w15:appearance w15:val="hidden"/>
           <w:text/>
         </w:sdtPr>
+        <w:sdtEndPr/>
         <w:sdtContent>
           <w:r>
-            <w:t xml:space="preserve">    </w:t>
+            <w:t xml:space="preserve">  </w:t>
+          </w:r>
+          <w:r>
+            <w:t>X</w:t>
+          </w:r>
+          <w:r>
+            <w:t xml:space="preserve">  </w:t>
           </w:r>
         </w:sdtContent>
       </w:sdt>
@@ -4954,9 +5082,16 @@
           <w15:appearance w15:val="hidden"/>
           <w:text/>
         </w:sdtPr>
+        <w:sdtEndPr/>
         <w:sdtContent>
           <w:r>
-            <w:t xml:space="preserve">    </w:t>
+            <w:t xml:space="preserve">  </w:t>
+          </w:r>
+          <w:r>
+            <w:t>X</w:t>
+          </w:r>
+          <w:r>
+            <w:t xml:space="preserve">  </w:t>
           </w:r>
         </w:sdtContent>
       </w:sdt>
@@ -5108,6 +5243,7 @@
           <w15:appearance w15:val="hidden"/>
           <w:text/>
         </w:sdtPr>
+        <w:sdtEndPr/>
         <w:sdtContent>
           <w:r>
             <w:t xml:space="preserve">    </w:t>
@@ -5207,6 +5343,7 @@
           <w15:appearance w15:val="hidden"/>
           <w:text/>
         </w:sdtPr>
+        <w:sdtEndPr/>
         <w:sdtContent>
           <w:r>
             <w:t xml:space="preserve">    </w:t>
@@ -5283,6 +5420,7 @@
           <w15:appearance w15:val="hidden"/>
           <w:text/>
         </w:sdtPr>
+        <w:sdtEndPr/>
         <w:sdtContent>
           <w:r>
             <w:t xml:space="preserve">    </w:t>
@@ -5362,6 +5500,7 @@
           <w15:appearance w15:val="hidden"/>
           <w:text/>
         </w:sdtPr>
+        <w:sdtEndPr/>
         <w:sdtContent>
           <w:r>
             <w:t xml:space="preserve">    </w:t>
@@ -5433,6 +5572,7 @@
           <w15:appearance w15:val="hidden"/>
           <w:text/>
         </w:sdtPr>
+        <w:sdtEndPr/>
         <w:sdtContent>
           <w:r>
             <w:t xml:space="preserve">    </w:t>
@@ -5460,6 +5600,7 @@
         <w:rPr>
           <w:rFonts w:cstheme="majorHAnsi"/>
         </w:rPr>
+        <w:lastRenderedPageBreak/>
         <w:t>Non-functional requirements </w:t>
       </w:r>
     </w:p>
@@ -5480,11 +5621,7 @@
         <w:t xml:space="preserve">.  </w:t>
       </w:r>
       <w:r>
-        <w:t xml:space="preserve">Internally, all </w:t>
-      </w:r>
-      <w:r>
-        <w:lastRenderedPageBreak/>
-        <w:t xml:space="preserve">moments must be stored in GMT format.  </w:t>
+        <w:t xml:space="preserve">Internally, all moments must be stored in GMT format.  </w:t>
       </w:r>
       <w:r>
         <w:t xml:space="preserve">This requirement must be fulfilled in this and every </w:t>
@@ -5517,6 +5654,7 @@
           <w15:appearance w15:val="hidden"/>
           <w:text/>
         </w:sdtPr>
+        <w:sdtEndPr/>
         <w:sdtContent>
           <w:r>
             <w:t xml:space="preserve">    </w:t>
@@ -5611,6 +5749,7 @@
           <w15:appearance w15:val="hidden"/>
           <w:text/>
         </w:sdtPr>
+        <w:sdtEndPr/>
         <w:sdtContent>
           <w:r>
             <w:t xml:space="preserve">    </w:t>
@@ -5767,6 +5906,7 @@
           <w15:appearance w15:val="hidden"/>
           <w:text/>
         </w:sdtPr>
+        <w:sdtEndPr/>
         <w:sdtContent>
           <w:r>
             <w:t xml:space="preserve">    </w:t>
@@ -5815,6 +5955,7 @@
           <w15:appearance w15:val="hidden"/>
           <w:text/>
         </w:sdtPr>
+        <w:sdtEndPr/>
         <w:sdtContent>
           <w:r>
             <w:t xml:space="preserve">    </w:t>
@@ -6004,9 +6145,16 @@
           <w15:appearance w15:val="hidden"/>
           <w:text/>
         </w:sdtPr>
+        <w:sdtEndPr/>
         <w:sdtContent>
           <w:r>
-            <w:t xml:space="preserve">    </w:t>
+            <w:t xml:space="preserve">  </w:t>
+          </w:r>
+          <w:r>
+            <w:t>X</w:t>
+          </w:r>
+          <w:r>
+            <w:t xml:space="preserve">  </w:t>
           </w:r>
         </w:sdtContent>
       </w:sdt>
@@ -6038,9 +6186,16 @@
           <w15:appearance w15:val="hidden"/>
           <w:text/>
         </w:sdtPr>
+        <w:sdtEndPr/>
         <w:sdtContent>
           <w:r>
-            <w:t xml:space="preserve">    </w:t>
+            <w:t xml:space="preserve">  </w:t>
+          </w:r>
+          <w:r>
+            <w:t>X</w:t>
+          </w:r>
+          <w:r>
+            <w:t xml:space="preserve">  </w:t>
           </w:r>
         </w:sdtContent>
       </w:sdt>
@@ -6274,6 +6429,7 @@
           <w15:appearance w15:val="hidden"/>
           <w:text/>
         </w:sdtPr>
+        <w:sdtEndPr/>
         <w:sdtContent>
           <w:r>
             <w:t xml:space="preserve">    </w:t>
@@ -6363,6 +6519,7 @@
           <w15:appearance w15:val="hidden"/>
           <w:text/>
         </w:sdtPr>
+        <w:sdtEndPr/>
         <w:sdtContent>
           <w:r>
             <w:t xml:space="preserve">    </w:t>
@@ -6439,6 +6596,7 @@
           <w15:appearance w15:val="hidden"/>
           <w:text/>
         </w:sdtPr>
+        <w:sdtEndPr/>
         <w:sdtContent>
           <w:r>
             <w:t xml:space="preserve">    </w:t>
@@ -6473,6 +6631,7 @@
           <w15:appearance w15:val="hidden"/>
           <w:text/>
         </w:sdtPr>
+        <w:sdtEndPr/>
         <w:sdtContent>
           <w:r>
             <w:t xml:space="preserve">    </w:t>
@@ -6676,6 +6835,7 @@
           <w15:appearance w15:val="hidden"/>
           <w:text/>
         </w:sdtPr>
+        <w:sdtEndPr/>
         <w:sdtContent>
           <w:r>
             <w:t xml:space="preserve">    </w:t>
@@ -6754,6 +6914,7 @@
           <w15:appearance w15:val="hidden"/>
           <w:text/>
         </w:sdtPr>
+        <w:sdtEndPr/>
         <w:sdtContent>
           <w:r>
             <w:t xml:space="preserve">    </w:t>
@@ -7211,6 +7372,7 @@
           <w15:appearance w15:val="hidden"/>
           <w:text/>
         </w:sdtPr>
+        <w:sdtEndPr/>
         <w:sdtContent>
           <w:r>
             <w:t xml:space="preserve">    </w:t>
@@ -7285,6 +7447,7 @@
           <w15:appearance w15:val="hidden"/>
           <w:text/>
         </w:sdtPr>
+        <w:sdtEndPr/>
         <w:sdtContent>
           <w:r>
             <w:t xml:space="preserve">    </w:t>
@@ -7319,6 +7482,7 @@
           <w15:appearance w15:val="hidden"/>
           <w:text/>
         </w:sdtPr>
+        <w:sdtEndPr/>
         <w:sdtContent>
           <w:r>
             <w:t xml:space="preserve">    </w:t>
@@ -7493,6 +7657,7 @@
           <w15:appearance w15:val="hidden"/>
           <w:text/>
         </w:sdtPr>
+        <w:sdtEndPr/>
         <w:sdtContent>
           <w:r>
             <w:t xml:space="preserve">    </w:t>
@@ -7541,6 +7706,7 @@
           <w15:appearance w15:val="hidden"/>
           <w:text/>
         </w:sdtPr>
+        <w:sdtEndPr/>
         <w:sdtContent>
           <w:r>
             <w:t xml:space="preserve">    </w:t>
@@ -7575,6 +7741,7 @@
           <w15:appearance w15:val="hidden"/>
           <w:text/>
         </w:sdtPr>
+        <w:sdtEndPr/>
         <w:sdtContent>
           <w:r>
             <w:t xml:space="preserve">    </w:t>
@@ -7613,7 +7780,7 @@
 </file>
 
 <file path=word/numbering.xml><?xml version="1.0" encoding="utf-8"?>
-<w:numbering xmlns:wpc="http://schemas.microsoft.com/office/word/2010/wordprocessingCanvas" xmlns:cx="http://schemas.microsoft.com/office/drawing/2014/chartex" xmlns:cx1="http://schemas.microsoft.com/office/drawing/2015/9/8/chartex" xmlns:cx2="http://schemas.microsoft.com/office/drawing/2015/10/21/chartex" xmlns:cx3="http://schemas.microsoft.com/office/drawing/2016/5/9/chartex" xmlns:cx4="http://schemas.microsoft.com/office/drawing/2016/5/10/chartex" xmlns:cx5="http://schemas.microsoft.com/office/drawing/2016/5/11/chartex" xmlns:cx6="http://schemas.microsoft.com/office/drawing/2016/5/12/chartex" xmlns:cx7="http://schemas.microsoft.com/office/drawing/2016/5/13/chartex" xmlns:cx8="http://schemas.microsoft.com/office/drawing/2016/5/14/chartex" xmlns:mc="http://schemas.openxmlformats.org/markup-compatibility/2006" xmlns:aink="http://schemas.microsoft.com/office/drawing/2016/ink" xmlns:am3d="http://schemas.microsoft.com/office/drawing/2017/model3d" xmlns:o="urn:schemas-microsoft-com:office:office" xmlns:oel="http://schemas.microsoft.com/office/2019/extlst" xmlns:r="http://schemas.openxmlformats.org/officeDocument/2006/relationships" xmlns:m="http://schemas.openxmlformats.org/officeDocument/2006/math" xmlns:v="urn:schemas-microsoft-com:vml" xmlns:wp14="http://schemas.microsoft.com/office/word/2010/wordprocessingDrawing" xmlns:wp="http://schemas.openxmlformats.org/drawingml/2006/wordprocessingDrawing" xmlns:w10="urn:schemas-microsoft-com:office:word" xmlns:w="http://schemas.openxmlformats.org/wordprocessingml/2006/main" xmlns:w14="http://schemas.microsoft.com/office/word/2010/wordml" xmlns:w15="http://schemas.microsoft.com/office/word/2012/wordml" xmlns:w16cex="http://schemas.microsoft.com/office/word/2018/wordml/cex" xmlns:w16cid="http://schemas.microsoft.com/office/word/2016/wordml/cid" xmlns:w16="http://schemas.microsoft.com/office/word/2018/wordml" xmlns:w16du="http://schemas.microsoft.com/office/word/2023/wordml/word16du" xmlns:w16sdtdh="http://schemas.microsoft.com/office/word/2020/wordml/sdtdatahash" xmlns:w16sdtfl="http://schemas.microsoft.com/office/word/2024/wordml/sdtformatlock" xmlns:w16se="http://schemas.microsoft.com/office/word/2015/wordml/symex" xmlns:wpg="http://schemas.microsoft.com/office/word/2010/wordprocessingGroup" xmlns:wpi="http://schemas.microsoft.com/office/word/2010/wordprocessingInk" xmlns:wne="http://schemas.microsoft.com/office/word/2006/wordml" xmlns:wps="http://schemas.microsoft.com/office/word/2010/wordprocessingShape" mc:Ignorable="w14 w15 w16se w16cid w16 w16cex w16sdtdh w16sdtfl w16du wp14">
+<w:numbering xmlns:wpc="http://schemas.microsoft.com/office/word/2010/wordprocessingCanvas" xmlns:cx="http://schemas.microsoft.com/office/drawing/2014/chartex" xmlns:mc="http://schemas.openxmlformats.org/markup-compatibility/2006" xmlns:o="urn:schemas-microsoft-com:office:office" xmlns:r="http://schemas.openxmlformats.org/officeDocument/2006/relationships" xmlns:m="http://schemas.openxmlformats.org/officeDocument/2006/math" xmlns:v="urn:schemas-microsoft-com:vml" xmlns:wp14="http://schemas.microsoft.com/office/word/2010/wordprocessingDrawing" xmlns:wp="http://schemas.openxmlformats.org/drawingml/2006/wordprocessingDrawing" xmlns:w10="urn:schemas-microsoft-com:office:word" xmlns:w="http://schemas.openxmlformats.org/wordprocessingml/2006/main" xmlns:w14="http://schemas.microsoft.com/office/word/2010/wordml" xmlns:w15="http://schemas.microsoft.com/office/word/2012/wordml" xmlns:w16se="http://schemas.microsoft.com/office/word/2015/wordml/symex" xmlns:wpg="http://schemas.microsoft.com/office/word/2010/wordprocessingGroup" xmlns:wpi="http://schemas.microsoft.com/office/word/2010/wordprocessingInk" xmlns:wne="http://schemas.microsoft.com/office/word/2006/wordml" xmlns:wps="http://schemas.microsoft.com/office/word/2010/wordprocessingShape" mc:Ignorable="w14 w15 w16se wp14">
   <w:abstractNum w:abstractNumId="0" w15:restartNumberingAfterBreak="0">
     <w:nsid w:val="FFFFFF88"/>
     <w:multiLevelType w:val="singleLevel"/>
@@ -8287,59 +8454,59 @@
       </w:rPr>
     </w:lvl>
   </w:abstractNum>
-  <w:num w:numId="1" w16cid:durableId="937179482">
+  <w:num w:numId="1">
     <w:abstractNumId w:val="3"/>
   </w:num>
-  <w:num w:numId="2" w16cid:durableId="1127316581">
+  <w:num w:numId="2">
     <w:abstractNumId w:val="2"/>
   </w:num>
-  <w:num w:numId="3" w16cid:durableId="124083312">
+  <w:num w:numId="3">
     <w:abstractNumId w:val="6"/>
   </w:num>
-  <w:num w:numId="4" w16cid:durableId="1513181258">
+  <w:num w:numId="4">
     <w:abstractNumId w:val="3"/>
   </w:num>
-  <w:num w:numId="5" w16cid:durableId="817917699">
+  <w:num w:numId="5">
     <w:abstractNumId w:val="3"/>
   </w:num>
-  <w:num w:numId="6" w16cid:durableId="319307204">
+  <w:num w:numId="6">
     <w:abstractNumId w:val="3"/>
   </w:num>
-  <w:num w:numId="7" w16cid:durableId="122888244">
+  <w:num w:numId="7">
     <w:abstractNumId w:val="1"/>
   </w:num>
-  <w:num w:numId="8" w16cid:durableId="1694917743">
+  <w:num w:numId="8">
     <w:abstractNumId w:val="0"/>
   </w:num>
-  <w:num w:numId="9" w16cid:durableId="1779565584">
+  <w:num w:numId="9">
     <w:abstractNumId w:val="0"/>
   </w:num>
-  <w:num w:numId="10" w16cid:durableId="30959890">
+  <w:num w:numId="10">
     <w:abstractNumId w:val="3"/>
   </w:num>
-  <w:num w:numId="11" w16cid:durableId="850215993">
+  <w:num w:numId="11">
     <w:abstractNumId w:val="4"/>
   </w:num>
-  <w:num w:numId="12" w16cid:durableId="210503512">
+  <w:num w:numId="12">
     <w:abstractNumId w:val="5"/>
   </w:num>
-  <w:num w:numId="13" w16cid:durableId="1469393119">
+  <w:num w:numId="13">
     <w:abstractNumId w:val="0"/>
   </w:num>
-  <w:num w:numId="14" w16cid:durableId="804933066">
+  <w:num w:numId="14">
     <w:abstractNumId w:val="3"/>
   </w:num>
-  <w:num w:numId="15" w16cid:durableId="2099280164">
+  <w:num w:numId="15">
     <w:abstractNumId w:val="4"/>
   </w:num>
-  <w:num w:numId="16" w16cid:durableId="672295169">
+  <w:num w:numId="16">
     <w:abstractNumId w:val="5"/>
   </w:num>
 </w:numbering>
 </file>
 
 <file path=word/styles.xml><?xml version="1.0" encoding="utf-8"?>
-<w:styles xmlns:mc="http://schemas.openxmlformats.org/markup-compatibility/2006" xmlns:r="http://schemas.openxmlformats.org/officeDocument/2006/relationships" xmlns:w="http://schemas.openxmlformats.org/wordprocessingml/2006/main" xmlns:w14="http://schemas.microsoft.com/office/word/2010/wordml" xmlns:w15="http://schemas.microsoft.com/office/word/2012/wordml" xmlns:w16cex="http://schemas.microsoft.com/office/word/2018/wordml/cex" xmlns:w16cid="http://schemas.microsoft.com/office/word/2016/wordml/cid" xmlns:w16="http://schemas.microsoft.com/office/word/2018/wordml" xmlns:w16du="http://schemas.microsoft.com/office/word/2023/wordml/word16du" xmlns:w16sdtdh="http://schemas.microsoft.com/office/word/2020/wordml/sdtdatahash" xmlns:w16sdtfl="http://schemas.microsoft.com/office/word/2024/wordml/sdtformatlock" xmlns:w16se="http://schemas.microsoft.com/office/word/2015/wordml/symex" mc:Ignorable="w14 w15 w16se w16cid w16 w16cex w16sdtdh w16sdtfl w16du">
+<w:styles xmlns:mc="http://schemas.openxmlformats.org/markup-compatibility/2006" xmlns:r="http://schemas.openxmlformats.org/officeDocument/2006/relationships" xmlns:w="http://schemas.openxmlformats.org/wordprocessingml/2006/main" xmlns:w14="http://schemas.microsoft.com/office/word/2010/wordml" xmlns:w15="http://schemas.microsoft.com/office/word/2012/wordml" xmlns:w16se="http://schemas.microsoft.com/office/word/2015/wordml/symex" mc:Ignorable="w14 w15 w16se">
   <w:docDefaults>
     <w:rPrDefault>
       <w:rPr>
@@ -8357,7 +8524,7 @@
       </w:pPr>
     </w:pPrDefault>
   </w:docDefaults>
-  <w:latentStyles w:defLockedState="0" w:defUIPriority="99" w:defSemiHidden="0" w:defUnhideWhenUsed="0" w:defQFormat="0" w:count="376">
+  <w:latentStyles w:defLockedState="0" w:defUIPriority="99" w:defSemiHidden="0" w:defUnhideWhenUsed="0" w:defQFormat="0" w:count="371">
     <w:lsdException w:name="Normal" w:uiPriority="0" w:qFormat="1"/>
     <w:lsdException w:name="heading 1" w:uiPriority="9" w:qFormat="1"/>
     <w:lsdException w:name="heading 2" w:semiHidden="1" w:uiPriority="9" w:unhideWhenUsed="1" w:qFormat="1"/>
@@ -8729,11 +8896,6 @@
     <w:lsdException w:name="List Table 5 Dark Accent 6" w:uiPriority="50"/>
     <w:lsdException w:name="List Table 6 Colorful Accent 6" w:uiPriority="51"/>
     <w:lsdException w:name="List Table 7 Colorful Accent 6" w:uiPriority="52"/>
-    <w:lsdException w:name="Mention" w:semiHidden="1" w:unhideWhenUsed="1"/>
-    <w:lsdException w:name="Smart Hyperlink" w:semiHidden="1" w:unhideWhenUsed="1"/>
-    <w:lsdException w:name="Hashtag" w:semiHidden="1" w:unhideWhenUsed="1"/>
-    <w:lsdException w:name="Unresolved Mention" w:semiHidden="1" w:unhideWhenUsed="1"/>
-    <w:lsdException w:name="Smart Link" w:semiHidden="1" w:unhideWhenUsed="1"/>
   </w:latentStyles>
   <w:style w:type="paragraph" w:default="1" w:styleId="Normal">
     <w:name w:val="Normal"/>
@@ -9180,7 +9342,7 @@
       <w:lang w:val="en-GB"/>
     </w:rPr>
   </w:style>
-  <w:style w:type="character" w:styleId="Mencionar">
+  <w:style w:type="character" w:customStyle="1" w:styleId="Mention">
     <w:name w:val="Mention"/>
     <w:basedOn w:val="Fuentedeprrafopredeter"/>
     <w:uiPriority w:val="99"/>
@@ -9195,7 +9357,7 @@
 </file>
 
 <file path=word/glossary/document.xml><?xml version="1.0" encoding="utf-8"?>
-<w:glossaryDocument xmlns:wpc="http://schemas.microsoft.com/office/word/2010/wordprocessingCanvas" xmlns:cx="http://schemas.microsoft.com/office/drawing/2014/chartex" xmlns:cx1="http://schemas.microsoft.com/office/drawing/2015/9/8/chartex" xmlns:cx2="http://schemas.microsoft.com/office/drawing/2015/10/21/chartex" xmlns:cx3="http://schemas.microsoft.com/office/drawing/2016/5/9/chartex" xmlns:cx4="http://schemas.microsoft.com/office/drawing/2016/5/10/chartex" xmlns:cx5="http://schemas.microsoft.com/office/drawing/2016/5/11/chartex" xmlns:cx6="http://schemas.microsoft.com/office/drawing/2016/5/12/chartex" xmlns:cx7="http://schemas.microsoft.com/office/drawing/2016/5/13/chartex" xmlns:cx8="http://schemas.microsoft.com/office/drawing/2016/5/14/chartex" xmlns:mc="http://schemas.openxmlformats.org/markup-compatibility/2006" xmlns:aink="http://schemas.microsoft.com/office/drawing/2016/ink" xmlns:am3d="http://schemas.microsoft.com/office/drawing/2017/model3d" xmlns:o="urn:schemas-microsoft-com:office:office" xmlns:oel="http://schemas.microsoft.com/office/2019/extlst" xmlns:r="http://schemas.openxmlformats.org/officeDocument/2006/relationships" xmlns:m="http://schemas.openxmlformats.org/officeDocument/2006/math" xmlns:v="urn:schemas-microsoft-com:vml" xmlns:wp14="http://schemas.microsoft.com/office/word/2010/wordprocessingDrawing" xmlns:wp="http://schemas.openxmlformats.org/drawingml/2006/wordprocessingDrawing" xmlns:w10="urn:schemas-microsoft-com:office:word" xmlns:w="http://schemas.openxmlformats.org/wordprocessingml/2006/main" xmlns:w14="http://schemas.microsoft.com/office/word/2010/wordml" xmlns:w15="http://schemas.microsoft.com/office/word/2012/wordml" xmlns:w16cex="http://schemas.microsoft.com/office/word/2018/wordml/cex" xmlns:w16cid="http://schemas.microsoft.com/office/word/2016/wordml/cid" xmlns:w16="http://schemas.microsoft.com/office/word/2018/wordml" xmlns:w16du="http://schemas.microsoft.com/office/word/2023/wordml/word16du" xmlns:w16sdtdh="http://schemas.microsoft.com/office/word/2020/wordml/sdtdatahash" xmlns:w16sdtfl="http://schemas.microsoft.com/office/word/2024/wordml/sdtformatlock" xmlns:w16se="http://schemas.microsoft.com/office/word/2015/wordml/symex" xmlns:wpg="http://schemas.microsoft.com/office/word/2010/wordprocessingGroup" xmlns:wpi="http://schemas.microsoft.com/office/word/2010/wordprocessingInk" xmlns:wne="http://schemas.microsoft.com/office/word/2006/wordml" xmlns:wps="http://schemas.microsoft.com/office/word/2010/wordprocessingShape" mc:Ignorable="w14 w15 w16se w16cid w16 w16cex w16sdtdh w16sdtfl w16du wp14">
+<w:glossaryDocument xmlns:wpc="http://schemas.microsoft.com/office/word/2010/wordprocessingCanvas" xmlns:cx="http://schemas.microsoft.com/office/drawing/2014/chartex" xmlns:mc="http://schemas.openxmlformats.org/markup-compatibility/2006" xmlns:o="urn:schemas-microsoft-com:office:office" xmlns:r="http://schemas.openxmlformats.org/officeDocument/2006/relationships" xmlns:m="http://schemas.openxmlformats.org/officeDocument/2006/math" xmlns:v="urn:schemas-microsoft-com:vml" xmlns:wp14="http://schemas.microsoft.com/office/word/2010/wordprocessingDrawing" xmlns:wp="http://schemas.openxmlformats.org/drawingml/2006/wordprocessingDrawing" xmlns:w10="urn:schemas-microsoft-com:office:word" xmlns:w="http://schemas.openxmlformats.org/wordprocessingml/2006/main" xmlns:w14="http://schemas.microsoft.com/office/word/2010/wordml" xmlns:w15="http://schemas.microsoft.com/office/word/2012/wordml" xmlns:w16se="http://schemas.microsoft.com/office/word/2015/wordml/symex" xmlns:wpg="http://schemas.microsoft.com/office/word/2010/wordprocessingGroup" xmlns:wpi="http://schemas.microsoft.com/office/word/2010/wordprocessingInk" xmlns:wne="http://schemas.microsoft.com/office/word/2006/wordml" xmlns:wps="http://schemas.microsoft.com/office/word/2010/wordprocessingShape" mc:Ignorable="w14 w15 w16se wp14">
   <w:docParts>
     <w:docPart>
       <w:docPartPr>
@@ -11174,7 +11336,7 @@
 </file>
 
 <file path=word/glossary/fontTable.xml><?xml version="1.0" encoding="utf-8"?>
-<w:fonts xmlns:mc="http://schemas.openxmlformats.org/markup-compatibility/2006" xmlns:r="http://schemas.openxmlformats.org/officeDocument/2006/relationships" xmlns:w="http://schemas.openxmlformats.org/wordprocessingml/2006/main" xmlns:w14="http://schemas.microsoft.com/office/word/2010/wordml" xmlns:w15="http://schemas.microsoft.com/office/word/2012/wordml" xmlns:w16cex="http://schemas.microsoft.com/office/word/2018/wordml/cex" xmlns:w16cid="http://schemas.microsoft.com/office/word/2016/wordml/cid" xmlns:w16="http://schemas.microsoft.com/office/word/2018/wordml" xmlns:w16du="http://schemas.microsoft.com/office/word/2023/wordml/word16du" xmlns:w16sdtdh="http://schemas.microsoft.com/office/word/2020/wordml/sdtdatahash" xmlns:w16sdtfl="http://schemas.microsoft.com/office/word/2024/wordml/sdtformatlock" xmlns:w16se="http://schemas.microsoft.com/office/word/2015/wordml/symex" mc:Ignorable="w14 w15 w16se w16cid w16 w16cex w16sdtdh w16sdtfl w16du">
+<w:fonts xmlns:mc="http://schemas.openxmlformats.org/markup-compatibility/2006" xmlns:r="http://schemas.openxmlformats.org/officeDocument/2006/relationships" xmlns:w="http://schemas.openxmlformats.org/wordprocessingml/2006/main" xmlns:w14="http://schemas.microsoft.com/office/word/2010/wordml" xmlns:w15="http://schemas.microsoft.com/office/word/2012/wordml" xmlns:w16se="http://schemas.microsoft.com/office/word/2015/wordml/symex" mc:Ignorable="w14 w15 w16se">
   <w:font w:name="Symbol">
     <w:panose1 w:val="05050102010706020507"/>
     <w:charset w:val="02"/>
@@ -11254,29 +11416,17 @@
     <w:pitch w:val="variable"/>
     <w:sig w:usb0="E00002FF" w:usb1="2AC7FDFF" w:usb2="00000016" w:usb3="00000000" w:csb0="0002009F" w:csb1="00000000"/>
   </w:font>
-  <w:font w:name="Aptos">
-    <w:charset w:val="00"/>
-    <w:family w:val="swiss"/>
-    <w:pitch w:val="variable"/>
-    <w:sig w:usb0="20000287" w:usb1="00000003" w:usb2="00000000" w:usb3="00000000" w:csb0="0000019F" w:csb1="00000000"/>
-  </w:font>
   <w:font w:name="Yu Mincho">
     <w:charset w:val="80"/>
     <w:family w:val="roman"/>
     <w:pitch w:val="variable"/>
     <w:sig w:usb0="800002E7" w:usb1="2AC7FCFF" w:usb2="00000012" w:usb3="00000000" w:csb0="0002009F" w:csb1="00000000"/>
   </w:font>
-  <w:font w:name="Aptos Display">
-    <w:charset w:val="00"/>
-    <w:family w:val="swiss"/>
-    <w:pitch w:val="variable"/>
-    <w:sig w:usb0="20000287" w:usb1="00000003" w:usb2="00000000" w:usb3="00000000" w:csb0="0000019F" w:csb1="00000000"/>
-  </w:font>
 </w:fonts>
 </file>
 
 <file path=word/glossary/settings.xml><?xml version="1.0" encoding="utf-8"?>
-<w:settings xmlns:mc="http://schemas.openxmlformats.org/markup-compatibility/2006" xmlns:o="urn:schemas-microsoft-com:office:office" xmlns:r="http://schemas.openxmlformats.org/officeDocument/2006/relationships" xmlns:m="http://schemas.openxmlformats.org/officeDocument/2006/math" xmlns:v="urn:schemas-microsoft-com:vml" xmlns:w10="urn:schemas-microsoft-com:office:word" xmlns:w="http://schemas.openxmlformats.org/wordprocessingml/2006/main" xmlns:w14="http://schemas.microsoft.com/office/word/2010/wordml" xmlns:w15="http://schemas.microsoft.com/office/word/2012/wordml" xmlns:w16cex="http://schemas.microsoft.com/office/word/2018/wordml/cex" xmlns:w16cid="http://schemas.microsoft.com/office/word/2016/wordml/cid" xmlns:w16="http://schemas.microsoft.com/office/word/2018/wordml" xmlns:w16du="http://schemas.microsoft.com/office/word/2023/wordml/word16du" xmlns:w16sdtdh="http://schemas.microsoft.com/office/word/2020/wordml/sdtdatahash" xmlns:w16sdtfl="http://schemas.microsoft.com/office/word/2024/wordml/sdtformatlock" xmlns:w16se="http://schemas.microsoft.com/office/word/2015/wordml/symex" xmlns:sl="http://schemas.openxmlformats.org/schemaLibrary/2006/main" mc:Ignorable="w14 w15 w16se w16cid w16 w16cex w16sdtdh w16sdtfl w16du">
+<w:settings xmlns:mc="http://schemas.openxmlformats.org/markup-compatibility/2006" xmlns:o="urn:schemas-microsoft-com:office:office" xmlns:r="http://schemas.openxmlformats.org/officeDocument/2006/relationships" xmlns:m="http://schemas.openxmlformats.org/officeDocument/2006/math" xmlns:v="urn:schemas-microsoft-com:vml" xmlns:w10="urn:schemas-microsoft-com:office:word" xmlns:w="http://schemas.openxmlformats.org/wordprocessingml/2006/main" xmlns:w14="http://schemas.microsoft.com/office/word/2010/wordml" xmlns:w15="http://schemas.microsoft.com/office/word/2012/wordml" xmlns:w16se="http://schemas.microsoft.com/office/word/2015/wordml/symex" xmlns:sl="http://schemas.openxmlformats.org/schemaLibrary/2006/main" mc:Ignorable="w14 w15 w16se">
   <w:view w:val="normal"/>
   <w:revisionView w:inkAnnotations="0"/>
   <w:defaultTabStop w:val="708"/>
@@ -11289,7 +11439,6 @@
     <w:compatSetting w:name="enableOpenTypeFeatures" w:uri="http://schemas.microsoft.com/office/word" w:val="1"/>
     <w:compatSetting w:name="doNotFlipMirrorIndents" w:uri="http://schemas.microsoft.com/office/word" w:val="1"/>
     <w:compatSetting w:name="differentiateMultirowTableHeaders" w:uri="http://schemas.microsoft.com/office/word" w:val="1"/>
-    <w:compatSetting w:name="useWord2013TrackBottomHyphenation" w:uri="http://schemas.microsoft.com/office/word" w:val="0"/>
   </w:compat>
   <w:rsids>
     <w:rsidRoot w:val="006B2BEC"/>
@@ -11319,6 +11468,7 @@
     <w:rsid w:val="00562343"/>
     <w:rsid w:val="005640FA"/>
     <w:rsid w:val="005B3798"/>
+    <w:rsid w:val="005D7D3D"/>
     <w:rsid w:val="005F0460"/>
     <w:rsid w:val="005F5BCD"/>
     <w:rsid w:val="006206EC"/>
@@ -11355,6 +11505,7 @@
     <w:rsid w:val="00C9535D"/>
     <w:rsid w:val="00CC69E2"/>
     <w:rsid w:val="00CE5869"/>
+    <w:rsid w:val="00CE6EBB"/>
     <w:rsid w:val="00D72CB9"/>
     <w:rsid w:val="00D86553"/>
     <w:rsid w:val="00D9098F"/>
@@ -11364,6 +11515,7 @@
     <w:rsid w:val="00E9745E"/>
     <w:rsid w:val="00EA6CE4"/>
     <w:rsid w:val="00EB4EB9"/>
+    <w:rsid w:val="00EE375C"/>
     <w:rsid w:val="00F3606D"/>
     <w:rsid w:val="00F70A20"/>
     <w:rsid w:val="00F8539E"/>
@@ -11392,7 +11544,7 @@
 </file>
 
 <file path=word/glossary/styles.xml><?xml version="1.0" encoding="utf-8"?>
-<w:styles xmlns:mc="http://schemas.openxmlformats.org/markup-compatibility/2006" xmlns:r="http://schemas.openxmlformats.org/officeDocument/2006/relationships" xmlns:w="http://schemas.openxmlformats.org/wordprocessingml/2006/main" xmlns:w14="http://schemas.microsoft.com/office/word/2010/wordml" xmlns:w15="http://schemas.microsoft.com/office/word/2012/wordml" xmlns:w16cex="http://schemas.microsoft.com/office/word/2018/wordml/cex" xmlns:w16cid="http://schemas.microsoft.com/office/word/2016/wordml/cid" xmlns:w16="http://schemas.microsoft.com/office/word/2018/wordml" xmlns:w16du="http://schemas.microsoft.com/office/word/2023/wordml/word16du" xmlns:w16sdtdh="http://schemas.microsoft.com/office/word/2020/wordml/sdtdatahash" xmlns:w16sdtfl="http://schemas.microsoft.com/office/word/2024/wordml/sdtformatlock" xmlns:w16se="http://schemas.microsoft.com/office/word/2015/wordml/symex" mc:Ignorable="w14 w15 w16se w16cid w16 w16cex w16sdtdh w16sdtfl w16du">
+<w:styles xmlns:mc="http://schemas.openxmlformats.org/markup-compatibility/2006" xmlns:r="http://schemas.openxmlformats.org/officeDocument/2006/relationships" xmlns:w="http://schemas.openxmlformats.org/wordprocessingml/2006/main" xmlns:w14="http://schemas.microsoft.com/office/word/2010/wordml" xmlns:w15="http://schemas.microsoft.com/office/word/2012/wordml" xmlns:w16se="http://schemas.microsoft.com/office/word/2015/wordml/symex" mc:Ignorable="w14 w15 w16se">
   <w:docDefaults>
     <w:rPrDefault>
       <w:rPr>
@@ -11410,7 +11562,7 @@
       </w:pPr>
     </w:pPrDefault>
   </w:docDefaults>
-  <w:latentStyles w:defLockedState="0" w:defUIPriority="99" w:defSemiHidden="0" w:defUnhideWhenUsed="0" w:defQFormat="0" w:count="376">
+  <w:latentStyles w:defLockedState="0" w:defUIPriority="99" w:defSemiHidden="0" w:defUnhideWhenUsed="0" w:defQFormat="0" w:count="371">
     <w:lsdException w:name="Normal" w:uiPriority="0" w:qFormat="1"/>
     <w:lsdException w:name="heading 1" w:uiPriority="9" w:qFormat="1"/>
     <w:lsdException w:name="heading 2" w:semiHidden="1" w:uiPriority="9" w:unhideWhenUsed="1" w:qFormat="1"/>
@@ -11782,11 +11934,6 @@
     <w:lsdException w:name="List Table 5 Dark Accent 6" w:uiPriority="50"/>
     <w:lsdException w:name="List Table 6 Colorful Accent 6" w:uiPriority="51"/>
     <w:lsdException w:name="List Table 7 Colorful Accent 6" w:uiPriority="52"/>
-    <w:lsdException w:name="Mention" w:semiHidden="1" w:unhideWhenUsed="1"/>
-    <w:lsdException w:name="Smart Hyperlink" w:semiHidden="1" w:unhideWhenUsed="1"/>
-    <w:lsdException w:name="Hashtag" w:semiHidden="1" w:unhideWhenUsed="1"/>
-    <w:lsdException w:name="Unresolved Mention" w:semiHidden="1" w:unhideWhenUsed="1"/>
-    <w:lsdException w:name="Smart Link" w:semiHidden="1" w:unhideWhenUsed="1"/>
   </w:latentStyles>
   <w:style w:type="paragraph" w:default="1" w:styleId="Normal">
     <w:name w:val="Normal"/>
@@ -12663,7 +12810,7 @@
 </file>
 
 <file path=word/glossary/webSettings.xml><?xml version="1.0" encoding="utf-8"?>
-<w:webSettings xmlns:mc="http://schemas.openxmlformats.org/markup-compatibility/2006" xmlns:r="http://schemas.openxmlformats.org/officeDocument/2006/relationships" xmlns:w="http://schemas.openxmlformats.org/wordprocessingml/2006/main" xmlns:w14="http://schemas.microsoft.com/office/word/2010/wordml" xmlns:w15="http://schemas.microsoft.com/office/word/2012/wordml" xmlns:w16cex="http://schemas.microsoft.com/office/word/2018/wordml/cex" xmlns:w16cid="http://schemas.microsoft.com/office/word/2016/wordml/cid" xmlns:w16="http://schemas.microsoft.com/office/word/2018/wordml" xmlns:w16du="http://schemas.microsoft.com/office/word/2023/wordml/word16du" xmlns:w16sdtdh="http://schemas.microsoft.com/office/word/2020/wordml/sdtdatahash" xmlns:w16sdtfl="http://schemas.microsoft.com/office/word/2024/wordml/sdtformatlock" xmlns:w16se="http://schemas.microsoft.com/office/word/2015/wordml/symex" mc:Ignorable="w14 w15 w16se w16cid w16 w16cex w16sdtdh w16sdtfl w16du">
+<w:webSettings xmlns:mc="http://schemas.openxmlformats.org/markup-compatibility/2006" xmlns:r="http://schemas.openxmlformats.org/officeDocument/2006/relationships" xmlns:w="http://schemas.openxmlformats.org/wordprocessingml/2006/main" xmlns:w14="http://schemas.microsoft.com/office/word/2010/wordml" xmlns:w15="http://schemas.microsoft.com/office/word/2012/wordml" xmlns:w16se="http://schemas.microsoft.com/office/word/2015/wordml/symex" mc:Ignorable="w14 w15 w16se">
   <w:optimizeForBrowser/>
   <w:allowPNG/>
 </w:webSettings>
@@ -12969,7 +13116,7 @@
 </file>
 
 <file path=customXml/itemProps1.xml><?xml version="1.0" encoding="utf-8"?>
-<ds:datastoreItem xmlns:ds="http://schemas.openxmlformats.org/officeDocument/2006/customXml" ds:itemID="{DACBA2D3-B54D-4E9B-B06E-39CB1345C0EE}">
+<ds:datastoreItem xmlns:ds="http://schemas.openxmlformats.org/officeDocument/2006/customXml" ds:itemID="{8F7D3537-6F8A-429F-AD62-1A51880DC5A2}">
   <ds:schemaRefs>
     <ds:schemaRef ds:uri="http://schemas.openxmlformats.org/officeDocument/2006/bibliography"/>
   </ds:schemaRefs>

</xml_diff>

<commit_message>
docs: update group requirements
</commit_message>
<xml_diff>
--- a/reports/Group/00 - Requirements - Group.docx
+++ b/reports/Group/00 - Requirements - Group.docx
@@ -1,6 +1,6 @@
 
 <file path=word/document.xml><?xml version="1.0" encoding="utf-8"?>
-<w:document xmlns:wpc="http://schemas.microsoft.com/office/word/2010/wordprocessingCanvas" xmlns:cx="http://schemas.microsoft.com/office/drawing/2014/chartex" xmlns:cx1="http://schemas.microsoft.com/office/drawing/2015/9/8/chartex" xmlns:cx2="http://schemas.microsoft.com/office/drawing/2015/10/21/chartex" xmlns:cx3="http://schemas.microsoft.com/office/drawing/2016/5/9/chartex" xmlns:cx4="http://schemas.microsoft.com/office/drawing/2016/5/10/chartex" xmlns:cx5="http://schemas.microsoft.com/office/drawing/2016/5/11/chartex" xmlns:cx6="http://schemas.microsoft.com/office/drawing/2016/5/12/chartex" xmlns:cx7="http://schemas.microsoft.com/office/drawing/2016/5/13/chartex" xmlns:cx8="http://schemas.microsoft.com/office/drawing/2016/5/14/chartex" xmlns:mc="http://schemas.openxmlformats.org/markup-compatibility/2006" xmlns:aink="http://schemas.microsoft.com/office/drawing/2016/ink" xmlns:am3d="http://schemas.microsoft.com/office/drawing/2017/model3d" xmlns:o="urn:schemas-microsoft-com:office:office" xmlns:oel="http://schemas.microsoft.com/office/2019/extlst" xmlns:r="http://schemas.openxmlformats.org/officeDocument/2006/relationships" xmlns:m="http://schemas.openxmlformats.org/officeDocument/2006/math" xmlns:v="urn:schemas-microsoft-com:vml" xmlns:wp14="http://schemas.microsoft.com/office/word/2010/wordprocessingDrawing" xmlns:wp="http://schemas.openxmlformats.org/drawingml/2006/wordprocessingDrawing" xmlns:w10="urn:schemas-microsoft-com:office:word" xmlns:w="http://schemas.openxmlformats.org/wordprocessingml/2006/main" xmlns:w14="http://schemas.microsoft.com/office/word/2010/wordml" xmlns:w15="http://schemas.microsoft.com/office/word/2012/wordml" xmlns:w16cex="http://schemas.microsoft.com/office/word/2018/wordml/cex" xmlns:w16cid="http://schemas.microsoft.com/office/word/2016/wordml/cid" xmlns:w16="http://schemas.microsoft.com/office/word/2018/wordml" xmlns:w16du="http://schemas.microsoft.com/office/word/2023/wordml/word16du" xmlns:w16sdtdh="http://schemas.microsoft.com/office/word/2020/wordml/sdtdatahash" xmlns:w16sdtfl="http://schemas.microsoft.com/office/word/2024/wordml/sdtformatlock" xmlns:w16se="http://schemas.microsoft.com/office/word/2015/wordml/symex" xmlns:wpg="http://schemas.microsoft.com/office/word/2010/wordprocessingGroup" xmlns:wpi="http://schemas.microsoft.com/office/word/2010/wordprocessingInk" xmlns:wne="http://schemas.microsoft.com/office/word/2006/wordml" xmlns:wps="http://schemas.microsoft.com/office/word/2010/wordprocessingShape" mc:Ignorable="w14 w15 w16se w16cid w16 w16cex w16sdtdh w16sdtfl w16du wp14">
+<w:document xmlns:wpc="http://schemas.microsoft.com/office/word/2010/wordprocessingCanvas" xmlns:cx="http://schemas.microsoft.com/office/drawing/2014/chartex" xmlns:mc="http://schemas.openxmlformats.org/markup-compatibility/2006" xmlns:o="urn:schemas-microsoft-com:office:office" xmlns:r="http://schemas.openxmlformats.org/officeDocument/2006/relationships" xmlns:m="http://schemas.openxmlformats.org/officeDocument/2006/math" xmlns:v="urn:schemas-microsoft-com:vml" xmlns:wp14="http://schemas.microsoft.com/office/word/2010/wordprocessingDrawing" xmlns:wp="http://schemas.openxmlformats.org/drawingml/2006/wordprocessingDrawing" xmlns:w10="urn:schemas-microsoft-com:office:word" xmlns:w="http://schemas.openxmlformats.org/wordprocessingml/2006/main" xmlns:w14="http://schemas.microsoft.com/office/word/2010/wordml" xmlns:w15="http://schemas.microsoft.com/office/word/2012/wordml" xmlns:w16se="http://schemas.microsoft.com/office/word/2015/wordml/symex" xmlns:wpg="http://schemas.microsoft.com/office/word/2010/wordprocessingGroup" xmlns:wpi="http://schemas.microsoft.com/office/word/2010/wordprocessingInk" xmlns:wne="http://schemas.microsoft.com/office/word/2006/wordml" xmlns:wps="http://schemas.microsoft.com/office/word/2010/wordprocessingShape" mc:Ignorable="w14 w15 w16se wp14">
   <w:body>
     <w:p>
       <w:pPr>
@@ -137,6 +137,7 @@
                 <w15:appearance w15:val="hidden"/>
                 <w:text/>
               </w:sdtPr>
+              <w:sdtEndPr/>
               <w:sdtContent>
                 <w:r>
                   <w:rPr>
@@ -221,6 +222,7 @@
                 <w15:appearance w15:val="hidden"/>
                 <w:text/>
               </w:sdtPr>
+              <w:sdtEndPr/>
               <w:sdtContent>
                 <w:r>
                   <w:rPr>
@@ -304,6 +306,7 @@
                 <w15:appearance w15:val="hidden"/>
                 <w:text/>
               </w:sdtPr>
+              <w:sdtEndPr/>
               <w:sdtContent>
                 <w:r>
                   <w:rPr>
@@ -374,6 +377,7 @@
                 <w15:appearance w15:val="hidden"/>
                 <w:text/>
               </w:sdtPr>
+              <w:sdtEndPr/>
               <w:sdtContent>
                 <w:r>
                   <w:rPr>
@@ -442,6 +446,7 @@
                 <w15:appearance w15:val="hidden"/>
                 <w:text/>
               </w:sdtPr>
+              <w:sdtEndPr/>
               <w:sdtContent>
                 <w:r>
                   <w:rPr>
@@ -517,29 +522,14 @@
                 <w15:appearance w15:val="hidden"/>
                 <w:text/>
               </w:sdtPr>
+              <w:sdtEndPr/>
               <w:sdtContent>
                 <w:r>
                   <w:rPr>
                     <w:rFonts w:asciiTheme="majorHAnsi" w:hAnsiTheme="majorHAnsi" w:cstheme="majorHAnsi"/>
                     <w:lang w:val="es-ES"/>
                   </w:rPr>
-                  <w:t xml:space="preserve"> </w:t>
-                </w:r>
-                <w:proofErr w:type="gramStart"/>
-                <w:r>
-                  <w:rPr>
-                    <w:rFonts w:asciiTheme="majorHAnsi" w:hAnsiTheme="majorHAnsi" w:cstheme="majorHAnsi"/>
-                    <w:lang w:val="es-ES"/>
-                  </w:rPr>
-                  <w:t>manager</w:t>
-                </w:r>
-                <w:proofErr w:type="gramEnd"/>
-                <w:r>
-                  <w:rPr>
-                    <w:rFonts w:asciiTheme="majorHAnsi" w:hAnsiTheme="majorHAnsi" w:cstheme="majorHAnsi"/>
-                    <w:lang w:val="es-ES"/>
-                  </w:rPr>
-                  <w:t xml:space="preserve">, desarrollador, </w:t>
+                  <w:t xml:space="preserve"> manager, desarrollador, </w:t>
                 </w:r>
                 <w:proofErr w:type="spellStart"/>
                 <w:r>
@@ -631,6 +621,7 @@
                 <w15:appearance w15:val="hidden"/>
                 <w:text/>
               </w:sdtPr>
+              <w:sdtEndPr/>
               <w:sdtContent>
                 <w:r>
                   <w:rPr>
@@ -685,6 +676,7 @@
                 <w15:appearance w15:val="hidden"/>
                 <w:text/>
               </w:sdtPr>
+              <w:sdtEndPr/>
               <w:sdtContent>
                 <w:r>
                   <w:rPr>
@@ -743,6 +735,7 @@
                 <w15:appearance w15:val="hidden"/>
                 <w:text/>
               </w:sdtPr>
+              <w:sdtEndPr/>
               <w:sdtContent>
                 <w:r>
                   <w:rPr>
@@ -813,6 +806,7 @@
                 <w15:appearance w15:val="hidden"/>
                 <w:text/>
               </w:sdtPr>
+              <w:sdtEndPr/>
               <w:sdtContent>
                 <w:r>
                   <w:rPr>
@@ -820,19 +814,11 @@
                   </w:rPr>
                   <w:t xml:space="preserve"> </w:t>
                 </w:r>
-                <w:proofErr w:type="spellStart"/>
                 <w:r>
                   <w:rPr>
                     <w:rFonts w:asciiTheme="majorHAnsi" w:hAnsiTheme="majorHAnsi" w:cstheme="majorHAnsi"/>
                   </w:rPr>
-                  <w:t>analista</w:t>
-                </w:r>
-                <w:proofErr w:type="spellEnd"/>
-                <w:r>
-                  <w:rPr>
-                    <w:rFonts w:asciiTheme="majorHAnsi" w:hAnsiTheme="majorHAnsi" w:cstheme="majorHAnsi"/>
-                  </w:rPr>
-                  <w:t xml:space="preserve">, </w:t>
+                  <w:t xml:space="preserve">analista, </w:t>
                 </w:r>
                 <w:proofErr w:type="spellStart"/>
                 <w:r>
@@ -923,6 +909,7 @@
                 <w15:appearance w15:val="hidden"/>
                 <w:text/>
               </w:sdtPr>
+              <w:sdtEndPr/>
               <w:sdtContent>
                 <w:r>
                   <w:rPr>
@@ -993,6 +980,7 @@
                 <w15:appearance w15:val="hidden"/>
                 <w:text/>
               </w:sdtPr>
+              <w:sdtEndPr/>
               <w:sdtContent>
                 <w:r>
                   <w:rPr>
@@ -1062,6 +1050,7 @@
                 <w15:appearance w15:val="hidden"/>
                 <w:text/>
               </w:sdtPr>
+              <w:sdtEndPr/>
               <w:sdtContent>
                 <w:r>
                   <w:rPr>
@@ -1128,6 +1117,7 @@
                 </w:placeholder>
                 <w:text/>
               </w:sdtPr>
+              <w:sdtEndPr/>
               <w:sdtContent>
                 <w:r>
                   <w:rPr>
@@ -1233,6 +1223,7 @@
                 <w15:appearance w15:val="hidden"/>
                 <w:text/>
               </w:sdtPr>
+              <w:sdtEndPr/>
               <w:sdtContent>
                 <w:r>
                   <w:rPr>
@@ -1303,6 +1294,7 @@
                 <w15:appearance w15:val="hidden"/>
                 <w:text/>
               </w:sdtPr>
+              <w:sdtEndPr/>
               <w:sdtContent>
                 <w:r>
                   <w:rPr>
@@ -1357,6 +1349,7 @@
                 <w15:appearance w15:val="hidden"/>
                 <w:text/>
               </w:sdtPr>
+              <w:sdtEndPr/>
               <w:sdtContent>
                 <w:r>
                   <w:rPr>
@@ -1425,6 +1418,7 @@
                 <w15:appearance w15:val="hidden"/>
                 <w:text/>
               </w:sdtPr>
+              <w:sdtEndPr/>
               <w:sdtContent>
                 <w:r>
                   <w:rPr>
@@ -1522,6 +1516,7 @@
                 <w15:appearance w15:val="hidden"/>
                 <w:text/>
               </w:sdtPr>
+              <w:sdtEndPr/>
               <w:sdtContent>
                 <w:r>
                   <w:rPr>
@@ -1592,6 +1587,7 @@
                 <w15:appearance w15:val="hidden"/>
                 <w:text/>
               </w:sdtPr>
+              <w:sdtEndPr/>
               <w:sdtContent>
                 <w:r>
                   <w:rPr>
@@ -1646,6 +1642,7 @@
                 <w15:appearance w15:val="hidden"/>
                 <w:text/>
               </w:sdtPr>
+              <w:sdtEndPr/>
               <w:sdtContent>
                 <w:r>
                   <w:rPr>
@@ -1738,6 +1735,7 @@
                 </w:placeholder>
                 <w:text/>
               </w:sdtPr>
+              <w:sdtEndPr/>
               <w:sdtContent>
                 <w:r>
                   <w:rPr>
@@ -1847,6 +1845,7 @@
                 <w15:appearance w15:val="hidden"/>
                 <w:text/>
               </w:sdtPr>
+              <w:sdtEndPr/>
               <w:sdtContent>
                 <w:r>
                   <w:rPr>
@@ -2104,6 +2103,7 @@
           <w15:appearance w15:val="hidden"/>
           <w:text/>
         </w:sdtPr>
+        <w:sdtEndPr/>
         <w:sdtContent>
           <w:r>
             <w:t xml:space="preserve">  </w:t>
@@ -2146,6 +2146,7 @@
           <w15:appearance w15:val="hidden"/>
           <w:text/>
         </w:sdtPr>
+        <w:sdtEndPr/>
         <w:sdtContent>
           <w:r>
             <w:t xml:space="preserve">  </w:t>
@@ -2222,6 +2223,7 @@
           <w15:appearance w15:val="hidden"/>
           <w:text/>
         </w:sdtPr>
+        <w:sdtEndPr/>
         <w:sdtContent>
           <w:r>
             <w:t xml:space="preserve">  </w:t>
@@ -2464,6 +2466,7 @@
           <w15:appearance w15:val="hidden"/>
           <w:text/>
         </w:sdtPr>
+        <w:sdtEndPr/>
         <w:sdtContent>
           <w:r>
             <w:t xml:space="preserve"> </w:t>
@@ -2642,6 +2645,7 @@
           <w15:appearance w15:val="hidden"/>
           <w:text/>
         </w:sdtPr>
+        <w:sdtEndPr/>
         <w:sdtContent>
           <w:r>
             <w:t xml:space="preserve"> </w:t>
@@ -2860,6 +2864,7 @@
           <w15:appearance w15:val="hidden"/>
           <w:text/>
         </w:sdtPr>
+        <w:sdtEndPr/>
         <w:sdtContent>
           <w:r>
             <w:t xml:space="preserve">  </w:t>
@@ -3056,6 +3061,7 @@
           <w15:appearance w15:val="hidden"/>
           <w:text/>
         </w:sdtPr>
+        <w:sdtEndPr/>
         <w:sdtContent>
           <w:r>
             <w:t xml:space="preserve"> </w:t>
@@ -3299,6 +3305,7 @@
           <w15:appearance w15:val="hidden"/>
           <w:text/>
         </w:sdtPr>
+        <w:sdtEndPr/>
         <w:sdtContent>
           <w:r>
             <w:t xml:space="preserve"> </w:t>
@@ -3433,6 +3440,7 @@
           <w15:appearance w15:val="hidden"/>
           <w:text/>
         </w:sdtPr>
+        <w:sdtEndPr/>
         <w:sdtContent>
           <w:r>
             <w:t xml:space="preserve"> </w:t>
@@ -3511,6 +3519,7 @@
           <w15:appearance w15:val="hidden"/>
           <w:text/>
         </w:sdtPr>
+        <w:sdtEndPr/>
         <w:sdtContent>
           <w:r>
             <w:t xml:space="preserve"> </w:t>
@@ -3677,6 +3686,7 @@
           <w15:appearance w15:val="hidden"/>
           <w:text/>
         </w:sdtPr>
+        <w:sdtEndPr/>
         <w:sdtContent>
           <w:r>
             <w:t xml:space="preserve">  </w:t>
@@ -3768,6 +3778,7 @@
           <w15:appearance w15:val="hidden"/>
           <w:text/>
         </w:sdtPr>
+        <w:sdtEndPr/>
         <w:sdtContent>
           <w:r>
             <w:t xml:space="preserve"> </w:t>
@@ -3859,6 +3870,7 @@
           <w15:appearance w15:val="hidden"/>
           <w:text/>
         </w:sdtPr>
+        <w:sdtEndPr/>
         <w:sdtContent>
           <w:r>
             <w:t xml:space="preserve"> </w:t>
@@ -3939,6 +3951,7 @@
           <w15:appearance w15:val="hidden"/>
           <w:text/>
         </w:sdtPr>
+        <w:sdtEndPr/>
         <w:sdtContent>
           <w:r>
             <w:t xml:space="preserve">  </w:t>
@@ -4040,6 +4053,7 @@
           <w15:appearance w15:val="hidden"/>
           <w:text/>
         </w:sdtPr>
+        <w:sdtEndPr/>
         <w:sdtContent>
           <w:r>
             <w:t xml:space="preserve"> </w:t>
@@ -4130,6 +4144,7 @@
           <w15:appearance w15:val="hidden"/>
           <w:text/>
         </w:sdtPr>
+        <w:sdtEndPr/>
         <w:sdtContent>
           <w:r>
             <w:t xml:space="preserve">    </w:t>
@@ -4225,6 +4240,7 @@
           <w15:appearance w15:val="hidden"/>
           <w:text/>
         </w:sdtPr>
+        <w:sdtEndPr/>
         <w:sdtContent>
           <w:r>
             <w:t xml:space="preserve">    </w:t>
@@ -4276,6 +4292,7 @@
           <w15:appearance w15:val="hidden"/>
           <w:text/>
         </w:sdtPr>
+        <w:sdtEndPr/>
         <w:sdtContent>
           <w:r>
             <w:t xml:space="preserve">    </w:t>
@@ -4310,6 +4327,7 @@
           <w15:appearance w15:val="hidden"/>
           <w:text/>
         </w:sdtPr>
+        <w:sdtEndPr/>
         <w:sdtContent>
           <w:r>
             <w:t xml:space="preserve">    </w:t>
@@ -4482,6 +4500,7 @@
           <w15:appearance w15:val="hidden"/>
           <w:text/>
         </w:sdtPr>
+        <w:sdtEndPr/>
         <w:sdtContent>
           <w:r>
             <w:t xml:space="preserve">  </w:t>
@@ -4561,6 +4580,7 @@
           <w15:appearance w15:val="hidden"/>
           <w:text/>
         </w:sdtPr>
+        <w:sdtEndPr/>
         <w:sdtContent>
           <w:r>
             <w:t>X</w:t>
@@ -4598,6 +4618,7 @@
           <w15:appearance w15:val="hidden"/>
           <w:text/>
         </w:sdtPr>
+        <w:sdtEndPr/>
         <w:sdtContent>
           <w:r>
             <w:t xml:space="preserve">  </w:t>
@@ -4653,6 +4674,7 @@
           <w15:appearance w15:val="hidden"/>
           <w:text/>
         </w:sdtPr>
+        <w:sdtEndPr/>
         <w:sdtContent>
           <w:r>
             <w:t xml:space="preserve"> </w:t>
@@ -4773,9 +4795,16 @@
           <w15:appearance w15:val="hidden"/>
           <w:text/>
         </w:sdtPr>
+        <w:sdtEndPr/>
         <w:sdtContent>
           <w:r>
-            <w:t xml:space="preserve">    </w:t>
+            <w:t xml:space="preserve">  </w:t>
+          </w:r>
+          <w:r>
+            <w:t>X</w:t>
+          </w:r>
+          <w:r>
+            <w:t xml:space="preserve">  </w:t>
           </w:r>
         </w:sdtContent>
       </w:sdt>
@@ -4909,6 +4938,7 @@
           <w15:appearance w15:val="hidden"/>
           <w:text/>
         </w:sdtPr>
+        <w:sdtEndPr/>
         <w:sdtContent>
           <w:r>
             <w:t xml:space="preserve">  </w:t>
@@ -5044,6 +5074,7 @@
           <w15:appearance w15:val="hidden"/>
           <w:text/>
         </w:sdtPr>
+        <w:sdtEndPr/>
         <w:sdtContent>
           <w:r>
             <w:t xml:space="preserve">  </w:t>
@@ -5204,6 +5235,7 @@
           <w15:appearance w15:val="hidden"/>
           <w:text/>
         </w:sdtPr>
+        <w:sdtEndPr/>
         <w:sdtContent>
           <w:r>
             <w:t xml:space="preserve">    </w:t>
@@ -5303,6 +5335,7 @@
           <w15:appearance w15:val="hidden"/>
           <w:text/>
         </w:sdtPr>
+        <w:sdtEndPr/>
         <w:sdtContent>
           <w:r>
             <w:t xml:space="preserve">    </w:t>
@@ -5379,6 +5412,7 @@
           <w15:appearance w15:val="hidden"/>
           <w:text/>
         </w:sdtPr>
+        <w:sdtEndPr/>
         <w:sdtContent>
           <w:r>
             <w:t xml:space="preserve">    </w:t>
@@ -5458,6 +5492,7 @@
           <w15:appearance w15:val="hidden"/>
           <w:text/>
         </w:sdtPr>
+        <w:sdtEndPr/>
         <w:sdtContent>
           <w:r>
             <w:t xml:space="preserve">    </w:t>
@@ -5529,6 +5564,7 @@
           <w15:appearance w15:val="hidden"/>
           <w:text/>
         </w:sdtPr>
+        <w:sdtEndPr/>
         <w:sdtContent>
           <w:r>
             <w:t xml:space="preserve">    </w:t>
@@ -5556,6 +5592,7 @@
         <w:rPr>
           <w:rFonts w:cstheme="majorHAnsi"/>
         </w:rPr>
+        <w:lastRenderedPageBreak/>
         <w:t>Non-functional requirements </w:t>
       </w:r>
     </w:p>
@@ -5576,11 +5613,7 @@
         <w:t xml:space="preserve">.  </w:t>
       </w:r>
       <w:r>
-        <w:t xml:space="preserve">Internally, all </w:t>
-      </w:r>
-      <w:r>
-        <w:lastRenderedPageBreak/>
-        <w:t xml:space="preserve">moments must be stored in GMT format.  </w:t>
+        <w:t xml:space="preserve">Internally, all moments must be stored in GMT format.  </w:t>
       </w:r>
       <w:r>
         <w:t xml:space="preserve">This requirement must be fulfilled in this and every </w:t>
@@ -5613,6 +5646,7 @@
           <w15:appearance w15:val="hidden"/>
           <w:text/>
         </w:sdtPr>
+        <w:sdtEndPr/>
         <w:sdtContent>
           <w:r>
             <w:t xml:space="preserve">    </w:t>
@@ -5707,6 +5741,7 @@
           <w15:appearance w15:val="hidden"/>
           <w:text/>
         </w:sdtPr>
+        <w:sdtEndPr/>
         <w:sdtContent>
           <w:r>
             <w:t xml:space="preserve">    </w:t>
@@ -5863,6 +5898,7 @@
           <w15:appearance w15:val="hidden"/>
           <w:text/>
         </w:sdtPr>
+        <w:sdtEndPr/>
         <w:sdtContent>
           <w:r>
             <w:t xml:space="preserve">    </w:t>
@@ -5911,6 +5947,7 @@
           <w15:appearance w15:val="hidden"/>
           <w:text/>
         </w:sdtPr>
+        <w:sdtEndPr/>
         <w:sdtContent>
           <w:r>
             <w:t xml:space="preserve">    </w:t>
@@ -6100,6 +6137,7 @@
           <w15:appearance w15:val="hidden"/>
           <w:text/>
         </w:sdtPr>
+        <w:sdtEndPr/>
         <w:sdtContent>
           <w:r>
             <w:t xml:space="preserve"> </w:t>
@@ -6140,6 +6178,7 @@
           <w15:appearance w15:val="hidden"/>
           <w:text/>
         </w:sdtPr>
+        <w:sdtEndPr/>
         <w:sdtContent>
           <w:r>
             <w:t>X</w:t>
@@ -6379,9 +6418,16 @@
           <w15:appearance w15:val="hidden"/>
           <w:text/>
         </w:sdtPr>
+        <w:sdtEndPr/>
         <w:sdtContent>
           <w:r>
-            <w:t xml:space="preserve">    </w:t>
+            <w:t xml:space="preserve">  </w:t>
+          </w:r>
+          <w:r>
+            <w:t>X</w:t>
+          </w:r>
+          <w:r>
+            <w:t xml:space="preserve">  </w:t>
           </w:r>
         </w:sdtContent>
       </w:sdt>
@@ -6468,6 +6514,7 @@
           <w15:appearance w15:val="hidden"/>
           <w:text/>
         </w:sdtPr>
+        <w:sdtEndPr/>
         <w:sdtContent>
           <w:r>
             <w:t xml:space="preserve">    </w:t>
@@ -6544,6 +6591,7 @@
           <w15:appearance w15:val="hidden"/>
           <w:text/>
         </w:sdtPr>
+        <w:sdtEndPr/>
         <w:sdtContent>
           <w:r>
             <w:t xml:space="preserve">    </w:t>
@@ -6578,6 +6626,7 @@
           <w15:appearance w15:val="hidden"/>
           <w:text/>
         </w:sdtPr>
+        <w:sdtEndPr/>
         <w:sdtContent>
           <w:r>
             <w:t xml:space="preserve">    </w:t>
@@ -6781,6 +6830,7 @@
           <w15:appearance w15:val="hidden"/>
           <w:text/>
         </w:sdtPr>
+        <w:sdtEndPr/>
         <w:sdtContent>
           <w:r>
             <w:t xml:space="preserve">    </w:t>
@@ -6859,6 +6909,7 @@
           <w15:appearance w15:val="hidden"/>
           <w:text/>
         </w:sdtPr>
+        <w:sdtEndPr/>
         <w:sdtContent>
           <w:r>
             <w:t xml:space="preserve">    </w:t>
@@ -7316,6 +7367,7 @@
           <w15:appearance w15:val="hidden"/>
           <w:text/>
         </w:sdtPr>
+        <w:sdtEndPr/>
         <w:sdtContent>
           <w:r>
             <w:t xml:space="preserve">    </w:t>
@@ -7390,6 +7442,7 @@
           <w15:appearance w15:val="hidden"/>
           <w:text/>
         </w:sdtPr>
+        <w:sdtEndPr/>
         <w:sdtContent>
           <w:r>
             <w:t xml:space="preserve">    </w:t>
@@ -7424,6 +7477,7 @@
           <w15:appearance w15:val="hidden"/>
           <w:text/>
         </w:sdtPr>
+        <w:sdtEndPr/>
         <w:sdtContent>
           <w:r>
             <w:t xml:space="preserve">    </w:t>
@@ -7598,6 +7652,7 @@
           <w15:appearance w15:val="hidden"/>
           <w:text/>
         </w:sdtPr>
+        <w:sdtEndPr/>
         <w:sdtContent>
           <w:r>
             <w:t xml:space="preserve">    </w:t>
@@ -7646,6 +7701,7 @@
           <w15:appearance w15:val="hidden"/>
           <w:text/>
         </w:sdtPr>
+        <w:sdtEndPr/>
         <w:sdtContent>
           <w:r>
             <w:t xml:space="preserve">    </w:t>
@@ -7680,6 +7736,7 @@
           <w15:appearance w15:val="hidden"/>
           <w:text/>
         </w:sdtPr>
+        <w:sdtEndPr/>
         <w:sdtContent>
           <w:r>
             <w:t xml:space="preserve">    </w:t>
@@ -7718,7 +7775,7 @@
 </file>
 
 <file path=word/numbering.xml><?xml version="1.0" encoding="utf-8"?>
-<w:numbering xmlns:wpc="http://schemas.microsoft.com/office/word/2010/wordprocessingCanvas" xmlns:cx="http://schemas.microsoft.com/office/drawing/2014/chartex" xmlns:cx1="http://schemas.microsoft.com/office/drawing/2015/9/8/chartex" xmlns:cx2="http://schemas.microsoft.com/office/drawing/2015/10/21/chartex" xmlns:cx3="http://schemas.microsoft.com/office/drawing/2016/5/9/chartex" xmlns:cx4="http://schemas.microsoft.com/office/drawing/2016/5/10/chartex" xmlns:cx5="http://schemas.microsoft.com/office/drawing/2016/5/11/chartex" xmlns:cx6="http://schemas.microsoft.com/office/drawing/2016/5/12/chartex" xmlns:cx7="http://schemas.microsoft.com/office/drawing/2016/5/13/chartex" xmlns:cx8="http://schemas.microsoft.com/office/drawing/2016/5/14/chartex" xmlns:mc="http://schemas.openxmlformats.org/markup-compatibility/2006" xmlns:aink="http://schemas.microsoft.com/office/drawing/2016/ink" xmlns:am3d="http://schemas.microsoft.com/office/drawing/2017/model3d" xmlns:o="urn:schemas-microsoft-com:office:office" xmlns:oel="http://schemas.microsoft.com/office/2019/extlst" xmlns:r="http://schemas.openxmlformats.org/officeDocument/2006/relationships" xmlns:m="http://schemas.openxmlformats.org/officeDocument/2006/math" xmlns:v="urn:schemas-microsoft-com:vml" xmlns:wp14="http://schemas.microsoft.com/office/word/2010/wordprocessingDrawing" xmlns:wp="http://schemas.openxmlformats.org/drawingml/2006/wordprocessingDrawing" xmlns:w10="urn:schemas-microsoft-com:office:word" xmlns:w="http://schemas.openxmlformats.org/wordprocessingml/2006/main" xmlns:w14="http://schemas.microsoft.com/office/word/2010/wordml" xmlns:w15="http://schemas.microsoft.com/office/word/2012/wordml" xmlns:w16cex="http://schemas.microsoft.com/office/word/2018/wordml/cex" xmlns:w16cid="http://schemas.microsoft.com/office/word/2016/wordml/cid" xmlns:w16="http://schemas.microsoft.com/office/word/2018/wordml" xmlns:w16du="http://schemas.microsoft.com/office/word/2023/wordml/word16du" xmlns:w16sdtdh="http://schemas.microsoft.com/office/word/2020/wordml/sdtdatahash" xmlns:w16sdtfl="http://schemas.microsoft.com/office/word/2024/wordml/sdtformatlock" xmlns:w16se="http://schemas.microsoft.com/office/word/2015/wordml/symex" xmlns:wpg="http://schemas.microsoft.com/office/word/2010/wordprocessingGroup" xmlns:wpi="http://schemas.microsoft.com/office/word/2010/wordprocessingInk" xmlns:wne="http://schemas.microsoft.com/office/word/2006/wordml" xmlns:wps="http://schemas.microsoft.com/office/word/2010/wordprocessingShape" mc:Ignorable="w14 w15 w16se w16cid w16 w16cex w16sdtdh w16sdtfl w16du wp14">
+<w:numbering xmlns:wpc="http://schemas.microsoft.com/office/word/2010/wordprocessingCanvas" xmlns:cx="http://schemas.microsoft.com/office/drawing/2014/chartex" xmlns:mc="http://schemas.openxmlformats.org/markup-compatibility/2006" xmlns:o="urn:schemas-microsoft-com:office:office" xmlns:r="http://schemas.openxmlformats.org/officeDocument/2006/relationships" xmlns:m="http://schemas.openxmlformats.org/officeDocument/2006/math" xmlns:v="urn:schemas-microsoft-com:vml" xmlns:wp14="http://schemas.microsoft.com/office/word/2010/wordprocessingDrawing" xmlns:wp="http://schemas.openxmlformats.org/drawingml/2006/wordprocessingDrawing" xmlns:w10="urn:schemas-microsoft-com:office:word" xmlns:w="http://schemas.openxmlformats.org/wordprocessingml/2006/main" xmlns:w14="http://schemas.microsoft.com/office/word/2010/wordml" xmlns:w15="http://schemas.microsoft.com/office/word/2012/wordml" xmlns:w16se="http://schemas.microsoft.com/office/word/2015/wordml/symex" xmlns:wpg="http://schemas.microsoft.com/office/word/2010/wordprocessingGroup" xmlns:wpi="http://schemas.microsoft.com/office/word/2010/wordprocessingInk" xmlns:wne="http://schemas.microsoft.com/office/word/2006/wordml" xmlns:wps="http://schemas.microsoft.com/office/word/2010/wordprocessingShape" mc:Ignorable="w14 w15 w16se wp14">
   <w:abstractNum w:abstractNumId="0" w15:restartNumberingAfterBreak="0">
     <w:nsid w:val="FFFFFF88"/>
     <w:multiLevelType w:val="singleLevel"/>
@@ -8392,59 +8449,59 @@
       </w:rPr>
     </w:lvl>
   </w:abstractNum>
-  <w:num w:numId="1" w16cid:durableId="937179482">
+  <w:num w:numId="1">
     <w:abstractNumId w:val="3"/>
   </w:num>
-  <w:num w:numId="2" w16cid:durableId="1127316581">
+  <w:num w:numId="2">
     <w:abstractNumId w:val="2"/>
   </w:num>
-  <w:num w:numId="3" w16cid:durableId="124083312">
+  <w:num w:numId="3">
     <w:abstractNumId w:val="6"/>
   </w:num>
-  <w:num w:numId="4" w16cid:durableId="1513181258">
+  <w:num w:numId="4">
     <w:abstractNumId w:val="3"/>
   </w:num>
-  <w:num w:numId="5" w16cid:durableId="817917699">
+  <w:num w:numId="5">
     <w:abstractNumId w:val="3"/>
   </w:num>
-  <w:num w:numId="6" w16cid:durableId="319307204">
+  <w:num w:numId="6">
     <w:abstractNumId w:val="3"/>
   </w:num>
-  <w:num w:numId="7" w16cid:durableId="122888244">
+  <w:num w:numId="7">
     <w:abstractNumId w:val="1"/>
   </w:num>
-  <w:num w:numId="8" w16cid:durableId="1694917743">
+  <w:num w:numId="8">
     <w:abstractNumId w:val="0"/>
   </w:num>
-  <w:num w:numId="9" w16cid:durableId="1779565584">
+  <w:num w:numId="9">
     <w:abstractNumId w:val="0"/>
   </w:num>
-  <w:num w:numId="10" w16cid:durableId="30959890">
+  <w:num w:numId="10">
     <w:abstractNumId w:val="3"/>
   </w:num>
-  <w:num w:numId="11" w16cid:durableId="850215993">
+  <w:num w:numId="11">
     <w:abstractNumId w:val="4"/>
   </w:num>
-  <w:num w:numId="12" w16cid:durableId="210503512">
+  <w:num w:numId="12">
     <w:abstractNumId w:val="5"/>
   </w:num>
-  <w:num w:numId="13" w16cid:durableId="1469393119">
+  <w:num w:numId="13">
     <w:abstractNumId w:val="0"/>
   </w:num>
-  <w:num w:numId="14" w16cid:durableId="804933066">
+  <w:num w:numId="14">
     <w:abstractNumId w:val="3"/>
   </w:num>
-  <w:num w:numId="15" w16cid:durableId="2099280164">
+  <w:num w:numId="15">
     <w:abstractNumId w:val="4"/>
   </w:num>
-  <w:num w:numId="16" w16cid:durableId="672295169">
+  <w:num w:numId="16">
     <w:abstractNumId w:val="5"/>
   </w:num>
 </w:numbering>
 </file>
 
 <file path=word/styles.xml><?xml version="1.0" encoding="utf-8"?>
-<w:styles xmlns:mc="http://schemas.openxmlformats.org/markup-compatibility/2006" xmlns:r="http://schemas.openxmlformats.org/officeDocument/2006/relationships" xmlns:w="http://schemas.openxmlformats.org/wordprocessingml/2006/main" xmlns:w14="http://schemas.microsoft.com/office/word/2010/wordml" xmlns:w15="http://schemas.microsoft.com/office/word/2012/wordml" xmlns:w16cex="http://schemas.microsoft.com/office/word/2018/wordml/cex" xmlns:w16cid="http://schemas.microsoft.com/office/word/2016/wordml/cid" xmlns:w16="http://schemas.microsoft.com/office/word/2018/wordml" xmlns:w16du="http://schemas.microsoft.com/office/word/2023/wordml/word16du" xmlns:w16sdtdh="http://schemas.microsoft.com/office/word/2020/wordml/sdtdatahash" xmlns:w16sdtfl="http://schemas.microsoft.com/office/word/2024/wordml/sdtformatlock" xmlns:w16se="http://schemas.microsoft.com/office/word/2015/wordml/symex" mc:Ignorable="w14 w15 w16se w16cid w16 w16cex w16sdtdh w16sdtfl w16du">
+<w:styles xmlns:mc="http://schemas.openxmlformats.org/markup-compatibility/2006" xmlns:r="http://schemas.openxmlformats.org/officeDocument/2006/relationships" xmlns:w="http://schemas.openxmlformats.org/wordprocessingml/2006/main" xmlns:w14="http://schemas.microsoft.com/office/word/2010/wordml" xmlns:w15="http://schemas.microsoft.com/office/word/2012/wordml" xmlns:w16se="http://schemas.microsoft.com/office/word/2015/wordml/symex" mc:Ignorable="w14 w15 w16se">
   <w:docDefaults>
     <w:rPrDefault>
       <w:rPr>
@@ -8462,7 +8519,7 @@
       </w:pPr>
     </w:pPrDefault>
   </w:docDefaults>
-  <w:latentStyles w:defLockedState="0" w:defUIPriority="99" w:defSemiHidden="0" w:defUnhideWhenUsed="0" w:defQFormat="0" w:count="376">
+  <w:latentStyles w:defLockedState="0" w:defUIPriority="99" w:defSemiHidden="0" w:defUnhideWhenUsed="0" w:defQFormat="0" w:count="371">
     <w:lsdException w:name="Normal" w:uiPriority="0" w:qFormat="1"/>
     <w:lsdException w:name="heading 1" w:uiPriority="9" w:qFormat="1"/>
     <w:lsdException w:name="heading 2" w:semiHidden="1" w:uiPriority="9" w:unhideWhenUsed="1" w:qFormat="1"/>
@@ -8834,11 +8891,6 @@
     <w:lsdException w:name="List Table 5 Dark Accent 6" w:uiPriority="50"/>
     <w:lsdException w:name="List Table 6 Colorful Accent 6" w:uiPriority="51"/>
     <w:lsdException w:name="List Table 7 Colorful Accent 6" w:uiPriority="52"/>
-    <w:lsdException w:name="Mention" w:semiHidden="1" w:unhideWhenUsed="1"/>
-    <w:lsdException w:name="Smart Hyperlink" w:semiHidden="1" w:unhideWhenUsed="1"/>
-    <w:lsdException w:name="Hashtag" w:semiHidden="1" w:unhideWhenUsed="1"/>
-    <w:lsdException w:name="Unresolved Mention" w:semiHidden="1" w:unhideWhenUsed="1"/>
-    <w:lsdException w:name="Smart Link" w:semiHidden="1" w:unhideWhenUsed="1"/>
   </w:latentStyles>
   <w:style w:type="paragraph" w:default="1" w:styleId="Normal">
     <w:name w:val="Normal"/>
@@ -9285,7 +9337,7 @@
       <w:lang w:val="en-GB"/>
     </w:rPr>
   </w:style>
-  <w:style w:type="character" w:styleId="Mencionar">
+  <w:style w:type="character" w:customStyle="1" w:styleId="Mention">
     <w:name w:val="Mention"/>
     <w:basedOn w:val="Fuentedeprrafopredeter"/>
     <w:uiPriority w:val="99"/>
@@ -9300,7 +9352,7 @@
 </file>
 
 <file path=word/glossary/document.xml><?xml version="1.0" encoding="utf-8"?>
-<w:glossaryDocument xmlns:wpc="http://schemas.microsoft.com/office/word/2010/wordprocessingCanvas" xmlns:cx="http://schemas.microsoft.com/office/drawing/2014/chartex" xmlns:cx1="http://schemas.microsoft.com/office/drawing/2015/9/8/chartex" xmlns:cx2="http://schemas.microsoft.com/office/drawing/2015/10/21/chartex" xmlns:cx3="http://schemas.microsoft.com/office/drawing/2016/5/9/chartex" xmlns:cx4="http://schemas.microsoft.com/office/drawing/2016/5/10/chartex" xmlns:cx5="http://schemas.microsoft.com/office/drawing/2016/5/11/chartex" xmlns:cx6="http://schemas.microsoft.com/office/drawing/2016/5/12/chartex" xmlns:cx7="http://schemas.microsoft.com/office/drawing/2016/5/13/chartex" xmlns:cx8="http://schemas.microsoft.com/office/drawing/2016/5/14/chartex" xmlns:mc="http://schemas.openxmlformats.org/markup-compatibility/2006" xmlns:aink="http://schemas.microsoft.com/office/drawing/2016/ink" xmlns:am3d="http://schemas.microsoft.com/office/drawing/2017/model3d" xmlns:o="urn:schemas-microsoft-com:office:office" xmlns:oel="http://schemas.microsoft.com/office/2019/extlst" xmlns:r="http://schemas.openxmlformats.org/officeDocument/2006/relationships" xmlns:m="http://schemas.openxmlformats.org/officeDocument/2006/math" xmlns:v="urn:schemas-microsoft-com:vml" xmlns:wp14="http://schemas.microsoft.com/office/word/2010/wordprocessingDrawing" xmlns:wp="http://schemas.openxmlformats.org/drawingml/2006/wordprocessingDrawing" xmlns:w10="urn:schemas-microsoft-com:office:word" xmlns:w="http://schemas.openxmlformats.org/wordprocessingml/2006/main" xmlns:w14="http://schemas.microsoft.com/office/word/2010/wordml" xmlns:w15="http://schemas.microsoft.com/office/word/2012/wordml" xmlns:w16cex="http://schemas.microsoft.com/office/word/2018/wordml/cex" xmlns:w16cid="http://schemas.microsoft.com/office/word/2016/wordml/cid" xmlns:w16="http://schemas.microsoft.com/office/word/2018/wordml" xmlns:w16du="http://schemas.microsoft.com/office/word/2023/wordml/word16du" xmlns:w16sdtdh="http://schemas.microsoft.com/office/word/2020/wordml/sdtdatahash" xmlns:w16sdtfl="http://schemas.microsoft.com/office/word/2024/wordml/sdtformatlock" xmlns:w16se="http://schemas.microsoft.com/office/word/2015/wordml/symex" xmlns:wpg="http://schemas.microsoft.com/office/word/2010/wordprocessingGroup" xmlns:wpi="http://schemas.microsoft.com/office/word/2010/wordprocessingInk" xmlns:wne="http://schemas.microsoft.com/office/word/2006/wordml" xmlns:wps="http://schemas.microsoft.com/office/word/2010/wordprocessingShape" mc:Ignorable="w14 w15 w16se w16cid w16 w16cex w16sdtdh w16sdtfl w16du wp14">
+<w:glossaryDocument xmlns:wpc="http://schemas.microsoft.com/office/word/2010/wordprocessingCanvas" xmlns:cx="http://schemas.microsoft.com/office/drawing/2014/chartex" xmlns:mc="http://schemas.openxmlformats.org/markup-compatibility/2006" xmlns:o="urn:schemas-microsoft-com:office:office" xmlns:r="http://schemas.openxmlformats.org/officeDocument/2006/relationships" xmlns:m="http://schemas.openxmlformats.org/officeDocument/2006/math" xmlns:v="urn:schemas-microsoft-com:vml" xmlns:wp14="http://schemas.microsoft.com/office/word/2010/wordprocessingDrawing" xmlns:wp="http://schemas.openxmlformats.org/drawingml/2006/wordprocessingDrawing" xmlns:w10="urn:schemas-microsoft-com:office:word" xmlns:w="http://schemas.openxmlformats.org/wordprocessingml/2006/main" xmlns:w14="http://schemas.microsoft.com/office/word/2010/wordml" xmlns:w15="http://schemas.microsoft.com/office/word/2012/wordml" xmlns:w16se="http://schemas.microsoft.com/office/word/2015/wordml/symex" xmlns:wpg="http://schemas.microsoft.com/office/word/2010/wordprocessingGroup" xmlns:wpi="http://schemas.microsoft.com/office/word/2010/wordprocessingInk" xmlns:wne="http://schemas.microsoft.com/office/word/2006/wordml" xmlns:wps="http://schemas.microsoft.com/office/word/2010/wordprocessingShape" mc:Ignorable="w14 w15 w16se wp14">
   <w:docParts>
     <w:docPart>
       <w:docPartPr>
@@ -11279,7 +11331,7 @@
 </file>
 
 <file path=word/glossary/fontTable.xml><?xml version="1.0" encoding="utf-8"?>
-<w:fonts xmlns:mc="http://schemas.openxmlformats.org/markup-compatibility/2006" xmlns:r="http://schemas.openxmlformats.org/officeDocument/2006/relationships" xmlns:w="http://schemas.openxmlformats.org/wordprocessingml/2006/main" xmlns:w14="http://schemas.microsoft.com/office/word/2010/wordml" xmlns:w15="http://schemas.microsoft.com/office/word/2012/wordml" xmlns:w16cex="http://schemas.microsoft.com/office/word/2018/wordml/cex" xmlns:w16cid="http://schemas.microsoft.com/office/word/2016/wordml/cid" xmlns:w16="http://schemas.microsoft.com/office/word/2018/wordml" xmlns:w16du="http://schemas.microsoft.com/office/word/2023/wordml/word16du" xmlns:w16sdtdh="http://schemas.microsoft.com/office/word/2020/wordml/sdtdatahash" xmlns:w16sdtfl="http://schemas.microsoft.com/office/word/2024/wordml/sdtformatlock" xmlns:w16se="http://schemas.microsoft.com/office/word/2015/wordml/symex" mc:Ignorable="w14 w15 w16se w16cid w16 w16cex w16sdtdh w16sdtfl w16du">
+<w:fonts xmlns:mc="http://schemas.openxmlformats.org/markup-compatibility/2006" xmlns:r="http://schemas.openxmlformats.org/officeDocument/2006/relationships" xmlns:w="http://schemas.openxmlformats.org/wordprocessingml/2006/main" xmlns:w14="http://schemas.microsoft.com/office/word/2010/wordml" xmlns:w15="http://schemas.microsoft.com/office/word/2012/wordml" xmlns:w16se="http://schemas.microsoft.com/office/word/2015/wordml/symex" mc:Ignorable="w14 w15 w16se">
   <w:font w:name="Symbol">
     <w:panose1 w:val="05050102010706020507"/>
     <w:charset w:val="02"/>
@@ -11359,29 +11411,17 @@
     <w:pitch w:val="variable"/>
     <w:sig w:usb0="E00002FF" w:usb1="2AC7FDFF" w:usb2="00000016" w:usb3="00000000" w:csb0="0002009F" w:csb1="00000000"/>
   </w:font>
-  <w:font w:name="Aptos">
-    <w:charset w:val="00"/>
-    <w:family w:val="swiss"/>
-    <w:pitch w:val="variable"/>
-    <w:sig w:usb0="20000287" w:usb1="00000003" w:usb2="00000000" w:usb3="00000000" w:csb0="0000019F" w:csb1="00000000"/>
-  </w:font>
   <w:font w:name="Yu Mincho">
     <w:charset w:val="80"/>
     <w:family w:val="roman"/>
     <w:pitch w:val="variable"/>
     <w:sig w:usb0="800002E7" w:usb1="2AC7FCFF" w:usb2="00000012" w:usb3="00000000" w:csb0="0002009F" w:csb1="00000000"/>
   </w:font>
-  <w:font w:name="Aptos Display">
-    <w:charset w:val="00"/>
-    <w:family w:val="swiss"/>
-    <w:pitch w:val="variable"/>
-    <w:sig w:usb0="20000287" w:usb1="00000003" w:usb2="00000000" w:usb3="00000000" w:csb0="0000019F" w:csb1="00000000"/>
-  </w:font>
 </w:fonts>
 </file>
 
 <file path=word/glossary/settings.xml><?xml version="1.0" encoding="utf-8"?>
-<w:settings xmlns:mc="http://schemas.openxmlformats.org/markup-compatibility/2006" xmlns:o="urn:schemas-microsoft-com:office:office" xmlns:r="http://schemas.openxmlformats.org/officeDocument/2006/relationships" xmlns:m="http://schemas.openxmlformats.org/officeDocument/2006/math" xmlns:v="urn:schemas-microsoft-com:vml" xmlns:w10="urn:schemas-microsoft-com:office:word" xmlns:w="http://schemas.openxmlformats.org/wordprocessingml/2006/main" xmlns:w14="http://schemas.microsoft.com/office/word/2010/wordml" xmlns:w15="http://schemas.microsoft.com/office/word/2012/wordml" xmlns:w16cex="http://schemas.microsoft.com/office/word/2018/wordml/cex" xmlns:w16cid="http://schemas.microsoft.com/office/word/2016/wordml/cid" xmlns:w16="http://schemas.microsoft.com/office/word/2018/wordml" xmlns:w16du="http://schemas.microsoft.com/office/word/2023/wordml/word16du" xmlns:w16sdtdh="http://schemas.microsoft.com/office/word/2020/wordml/sdtdatahash" xmlns:w16sdtfl="http://schemas.microsoft.com/office/word/2024/wordml/sdtformatlock" xmlns:w16se="http://schemas.microsoft.com/office/word/2015/wordml/symex" xmlns:sl="http://schemas.openxmlformats.org/schemaLibrary/2006/main" mc:Ignorable="w14 w15 w16se w16cid w16 w16cex w16sdtdh w16sdtfl w16du">
+<w:settings xmlns:mc="http://schemas.openxmlformats.org/markup-compatibility/2006" xmlns:o="urn:schemas-microsoft-com:office:office" xmlns:r="http://schemas.openxmlformats.org/officeDocument/2006/relationships" xmlns:m="http://schemas.openxmlformats.org/officeDocument/2006/math" xmlns:v="urn:schemas-microsoft-com:vml" xmlns:w10="urn:schemas-microsoft-com:office:word" xmlns:w="http://schemas.openxmlformats.org/wordprocessingml/2006/main" xmlns:w14="http://schemas.microsoft.com/office/word/2010/wordml" xmlns:w15="http://schemas.microsoft.com/office/word/2012/wordml" xmlns:w16se="http://schemas.microsoft.com/office/word/2015/wordml/symex" xmlns:sl="http://schemas.openxmlformats.org/schemaLibrary/2006/main" mc:Ignorable="w14 w15 w16se">
   <w:view w:val="normal"/>
   <w:revisionView w:inkAnnotations="0"/>
   <w:defaultTabStop w:val="708"/>
@@ -11394,13 +11434,13 @@
     <w:compatSetting w:name="enableOpenTypeFeatures" w:uri="http://schemas.microsoft.com/office/word" w:val="1"/>
     <w:compatSetting w:name="doNotFlipMirrorIndents" w:uri="http://schemas.microsoft.com/office/word" w:val="1"/>
     <w:compatSetting w:name="differentiateMultirowTableHeaders" w:uri="http://schemas.microsoft.com/office/word" w:val="1"/>
-    <w:compatSetting w:name="useWord2013TrackBottomHyphenation" w:uri="http://schemas.microsoft.com/office/word" w:val="0"/>
   </w:compat>
   <w:rsids>
     <w:rsidRoot w:val="006B2BEC"/>
     <w:rsid w:val="00030EA8"/>
     <w:rsid w:val="00053924"/>
     <w:rsid w:val="00055A68"/>
+    <w:rsid w:val="00076E68"/>
     <w:rsid w:val="0009453F"/>
     <w:rsid w:val="000B5C7E"/>
     <w:rsid w:val="00117B5F"/>
@@ -11505,7 +11545,7 @@
 </file>
 
 <file path=word/glossary/styles.xml><?xml version="1.0" encoding="utf-8"?>
-<w:styles xmlns:mc="http://schemas.openxmlformats.org/markup-compatibility/2006" xmlns:r="http://schemas.openxmlformats.org/officeDocument/2006/relationships" xmlns:w="http://schemas.openxmlformats.org/wordprocessingml/2006/main" xmlns:w14="http://schemas.microsoft.com/office/word/2010/wordml" xmlns:w15="http://schemas.microsoft.com/office/word/2012/wordml" xmlns:w16cex="http://schemas.microsoft.com/office/word/2018/wordml/cex" xmlns:w16cid="http://schemas.microsoft.com/office/word/2016/wordml/cid" xmlns:w16="http://schemas.microsoft.com/office/word/2018/wordml" xmlns:w16du="http://schemas.microsoft.com/office/word/2023/wordml/word16du" xmlns:w16sdtdh="http://schemas.microsoft.com/office/word/2020/wordml/sdtdatahash" xmlns:w16sdtfl="http://schemas.microsoft.com/office/word/2024/wordml/sdtformatlock" xmlns:w16se="http://schemas.microsoft.com/office/word/2015/wordml/symex" mc:Ignorable="w14 w15 w16se w16cid w16 w16cex w16sdtdh w16sdtfl w16du">
+<w:styles xmlns:mc="http://schemas.openxmlformats.org/markup-compatibility/2006" xmlns:r="http://schemas.openxmlformats.org/officeDocument/2006/relationships" xmlns:w="http://schemas.openxmlformats.org/wordprocessingml/2006/main" xmlns:w14="http://schemas.microsoft.com/office/word/2010/wordml" xmlns:w15="http://schemas.microsoft.com/office/word/2012/wordml" xmlns:w16se="http://schemas.microsoft.com/office/word/2015/wordml/symex" mc:Ignorable="w14 w15 w16se">
   <w:docDefaults>
     <w:rPrDefault>
       <w:rPr>
@@ -11523,7 +11563,7 @@
       </w:pPr>
     </w:pPrDefault>
   </w:docDefaults>
-  <w:latentStyles w:defLockedState="0" w:defUIPriority="99" w:defSemiHidden="0" w:defUnhideWhenUsed="0" w:defQFormat="0" w:count="376">
+  <w:latentStyles w:defLockedState="0" w:defUIPriority="99" w:defSemiHidden="0" w:defUnhideWhenUsed="0" w:defQFormat="0" w:count="371">
     <w:lsdException w:name="Normal" w:uiPriority="0" w:qFormat="1"/>
     <w:lsdException w:name="heading 1" w:uiPriority="9" w:qFormat="1"/>
     <w:lsdException w:name="heading 2" w:semiHidden="1" w:uiPriority="9" w:unhideWhenUsed="1" w:qFormat="1"/>
@@ -11895,11 +11935,6 @@
     <w:lsdException w:name="List Table 5 Dark Accent 6" w:uiPriority="50"/>
     <w:lsdException w:name="List Table 6 Colorful Accent 6" w:uiPriority="51"/>
     <w:lsdException w:name="List Table 7 Colorful Accent 6" w:uiPriority="52"/>
-    <w:lsdException w:name="Mention" w:semiHidden="1" w:unhideWhenUsed="1"/>
-    <w:lsdException w:name="Smart Hyperlink" w:semiHidden="1" w:unhideWhenUsed="1"/>
-    <w:lsdException w:name="Hashtag" w:semiHidden="1" w:unhideWhenUsed="1"/>
-    <w:lsdException w:name="Unresolved Mention" w:semiHidden="1" w:unhideWhenUsed="1"/>
-    <w:lsdException w:name="Smart Link" w:semiHidden="1" w:unhideWhenUsed="1"/>
   </w:latentStyles>
   <w:style w:type="paragraph" w:default="1" w:styleId="Normal">
     <w:name w:val="Normal"/>
@@ -12776,7 +12811,7 @@
 </file>
 
 <file path=word/glossary/webSettings.xml><?xml version="1.0" encoding="utf-8"?>
-<w:webSettings xmlns:mc="http://schemas.openxmlformats.org/markup-compatibility/2006" xmlns:r="http://schemas.openxmlformats.org/officeDocument/2006/relationships" xmlns:w="http://schemas.openxmlformats.org/wordprocessingml/2006/main" xmlns:w14="http://schemas.microsoft.com/office/word/2010/wordml" xmlns:w15="http://schemas.microsoft.com/office/word/2012/wordml" xmlns:w16cex="http://schemas.microsoft.com/office/word/2018/wordml/cex" xmlns:w16cid="http://schemas.microsoft.com/office/word/2016/wordml/cid" xmlns:w16="http://schemas.microsoft.com/office/word/2018/wordml" xmlns:w16du="http://schemas.microsoft.com/office/word/2023/wordml/word16du" xmlns:w16sdtdh="http://schemas.microsoft.com/office/word/2020/wordml/sdtdatahash" xmlns:w16sdtfl="http://schemas.microsoft.com/office/word/2024/wordml/sdtformatlock" xmlns:w16se="http://schemas.microsoft.com/office/word/2015/wordml/symex" mc:Ignorable="w14 w15 w16se w16cid w16 w16cex w16sdtdh w16sdtfl w16du">
+<w:webSettings xmlns:mc="http://schemas.openxmlformats.org/markup-compatibility/2006" xmlns:r="http://schemas.openxmlformats.org/officeDocument/2006/relationships" xmlns:w="http://schemas.openxmlformats.org/wordprocessingml/2006/main" xmlns:w14="http://schemas.microsoft.com/office/word/2010/wordml" xmlns:w15="http://schemas.microsoft.com/office/word/2012/wordml" xmlns:w16se="http://schemas.microsoft.com/office/word/2015/wordml/symex" mc:Ignorable="w14 w15 w16se">
   <w:optimizeForBrowser/>
   <w:allowPNG/>
 </w:webSettings>
@@ -13082,7 +13117,7 @@
 </file>
 
 <file path=customXml/itemProps1.xml><?xml version="1.0" encoding="utf-8"?>
-<ds:datastoreItem xmlns:ds="http://schemas.openxmlformats.org/officeDocument/2006/customXml" ds:itemID="{DACBA2D3-B54D-4E9B-B06E-39CB1345C0EE}">
+<ds:datastoreItem xmlns:ds="http://schemas.openxmlformats.org/officeDocument/2006/customXml" ds:itemID="{C161A156-ABE4-460E-9209-D0818A02E795}">
   <ds:schemaRefs>
     <ds:schemaRef ds:uri="http://schemas.openxmlformats.org/officeDocument/2006/bibliography"/>
   </ds:schemaRefs>

</xml_diff>

<commit_message>
docs: update group requirements doc
</commit_message>
<xml_diff>
--- a/reports/Group/00 - Requirements - Group.docx
+++ b/reports/Group/00 - Requirements - Group.docx
@@ -1,6 +1,6 @@
 
 <file path=word/document.xml><?xml version="1.0" encoding="utf-8"?>
-<w:document xmlns:wpc="http://schemas.microsoft.com/office/word/2010/wordprocessingCanvas" xmlns:cx="http://schemas.microsoft.com/office/drawing/2014/chartex" xmlns:cx1="http://schemas.microsoft.com/office/drawing/2015/9/8/chartex" xmlns:cx2="http://schemas.microsoft.com/office/drawing/2015/10/21/chartex" xmlns:cx3="http://schemas.microsoft.com/office/drawing/2016/5/9/chartex" xmlns:cx4="http://schemas.microsoft.com/office/drawing/2016/5/10/chartex" xmlns:cx5="http://schemas.microsoft.com/office/drawing/2016/5/11/chartex" xmlns:cx6="http://schemas.microsoft.com/office/drawing/2016/5/12/chartex" xmlns:cx7="http://schemas.microsoft.com/office/drawing/2016/5/13/chartex" xmlns:cx8="http://schemas.microsoft.com/office/drawing/2016/5/14/chartex" xmlns:mc="http://schemas.openxmlformats.org/markup-compatibility/2006" xmlns:aink="http://schemas.microsoft.com/office/drawing/2016/ink" xmlns:am3d="http://schemas.microsoft.com/office/drawing/2017/model3d" xmlns:o="urn:schemas-microsoft-com:office:office" xmlns:oel="http://schemas.microsoft.com/office/2019/extlst" xmlns:r="http://schemas.openxmlformats.org/officeDocument/2006/relationships" xmlns:m="http://schemas.openxmlformats.org/officeDocument/2006/math" xmlns:v="urn:schemas-microsoft-com:vml" xmlns:wp14="http://schemas.microsoft.com/office/word/2010/wordprocessingDrawing" xmlns:wp="http://schemas.openxmlformats.org/drawingml/2006/wordprocessingDrawing" xmlns:w10="urn:schemas-microsoft-com:office:word" xmlns:w="http://schemas.openxmlformats.org/wordprocessingml/2006/main" xmlns:w14="http://schemas.microsoft.com/office/word/2010/wordml" xmlns:w15="http://schemas.microsoft.com/office/word/2012/wordml" xmlns:w16cex="http://schemas.microsoft.com/office/word/2018/wordml/cex" xmlns:w16cid="http://schemas.microsoft.com/office/word/2016/wordml/cid" xmlns:w16="http://schemas.microsoft.com/office/word/2018/wordml" xmlns:w16du="http://schemas.microsoft.com/office/word/2023/wordml/word16du" xmlns:w16sdtdh="http://schemas.microsoft.com/office/word/2020/wordml/sdtdatahash" xmlns:w16sdtfl="http://schemas.microsoft.com/office/word/2024/wordml/sdtformatlock" xmlns:w16se="http://schemas.microsoft.com/office/word/2015/wordml/symex" xmlns:wpg="http://schemas.microsoft.com/office/word/2010/wordprocessingGroup" xmlns:wpi="http://schemas.microsoft.com/office/word/2010/wordprocessingInk" xmlns:wne="http://schemas.microsoft.com/office/word/2006/wordml" xmlns:wps="http://schemas.microsoft.com/office/word/2010/wordprocessingShape" mc:Ignorable="w14 w15 w16se w16cid w16 w16cex w16sdtdh w16sdtfl w16du wp14">
+<w:document xmlns:wpc="http://schemas.microsoft.com/office/word/2010/wordprocessingCanvas" xmlns:cx="http://schemas.microsoft.com/office/drawing/2014/chartex" xmlns:mc="http://schemas.openxmlformats.org/markup-compatibility/2006" xmlns:o="urn:schemas-microsoft-com:office:office" xmlns:r="http://schemas.openxmlformats.org/officeDocument/2006/relationships" xmlns:m="http://schemas.openxmlformats.org/officeDocument/2006/math" xmlns:v="urn:schemas-microsoft-com:vml" xmlns:wp14="http://schemas.microsoft.com/office/word/2010/wordprocessingDrawing" xmlns:wp="http://schemas.openxmlformats.org/drawingml/2006/wordprocessingDrawing" xmlns:w10="urn:schemas-microsoft-com:office:word" xmlns:w="http://schemas.openxmlformats.org/wordprocessingml/2006/main" xmlns:w14="http://schemas.microsoft.com/office/word/2010/wordml" xmlns:w15="http://schemas.microsoft.com/office/word/2012/wordml" xmlns:w16se="http://schemas.microsoft.com/office/word/2015/wordml/symex" xmlns:wpg="http://schemas.microsoft.com/office/word/2010/wordprocessingGroup" xmlns:wpi="http://schemas.microsoft.com/office/word/2010/wordprocessingInk" xmlns:wne="http://schemas.microsoft.com/office/word/2006/wordml" xmlns:wps="http://schemas.microsoft.com/office/word/2010/wordprocessingShape" mc:Ignorable="w14 w15 w16se wp14">
   <w:body>
     <w:p>
       <w:pPr>
@@ -137,6 +137,7 @@
                 <w15:appearance w15:val="hidden"/>
                 <w:text/>
               </w:sdtPr>
+              <w:sdtEndPr/>
               <w:sdtContent>
                 <w:r>
                   <w:rPr>
@@ -221,6 +222,7 @@
                 <w15:appearance w15:val="hidden"/>
                 <w:text/>
               </w:sdtPr>
+              <w:sdtEndPr/>
               <w:sdtContent>
                 <w:r>
                   <w:rPr>
@@ -304,6 +306,7 @@
                 <w15:appearance w15:val="hidden"/>
                 <w:text/>
               </w:sdtPr>
+              <w:sdtEndPr/>
               <w:sdtContent>
                 <w:r>
                   <w:rPr>
@@ -374,6 +377,7 @@
                 <w15:appearance w15:val="hidden"/>
                 <w:text/>
               </w:sdtPr>
+              <w:sdtEndPr/>
               <w:sdtContent>
                 <w:r>
                   <w:rPr>
@@ -442,6 +446,7 @@
                 <w15:appearance w15:val="hidden"/>
                 <w:text/>
               </w:sdtPr>
+              <w:sdtEndPr/>
               <w:sdtContent>
                 <w:r>
                   <w:rPr>
@@ -517,29 +522,14 @@
                 <w15:appearance w15:val="hidden"/>
                 <w:text/>
               </w:sdtPr>
+              <w:sdtEndPr/>
               <w:sdtContent>
                 <w:r>
                   <w:rPr>
                     <w:rFonts w:asciiTheme="majorHAnsi" w:hAnsiTheme="majorHAnsi" w:cstheme="majorHAnsi"/>
                     <w:lang w:val="es-ES"/>
                   </w:rPr>
-                  <w:t xml:space="preserve"> </w:t>
-                </w:r>
-                <w:proofErr w:type="gramStart"/>
-                <w:r>
-                  <w:rPr>
-                    <w:rFonts w:asciiTheme="majorHAnsi" w:hAnsiTheme="majorHAnsi" w:cstheme="majorHAnsi"/>
-                    <w:lang w:val="es-ES"/>
-                  </w:rPr>
-                  <w:t>manager</w:t>
-                </w:r>
-                <w:proofErr w:type="gramEnd"/>
-                <w:r>
-                  <w:rPr>
-                    <w:rFonts w:asciiTheme="majorHAnsi" w:hAnsiTheme="majorHAnsi" w:cstheme="majorHAnsi"/>
-                    <w:lang w:val="es-ES"/>
-                  </w:rPr>
-                  <w:t xml:space="preserve">, desarrollador, </w:t>
+                  <w:t xml:space="preserve"> manager, desarrollador, </w:t>
                 </w:r>
                 <w:proofErr w:type="spellStart"/>
                 <w:r>
@@ -631,6 +621,7 @@
                 <w15:appearance w15:val="hidden"/>
                 <w:text/>
               </w:sdtPr>
+              <w:sdtEndPr/>
               <w:sdtContent>
                 <w:r>
                   <w:rPr>
@@ -685,6 +676,7 @@
                 <w15:appearance w15:val="hidden"/>
                 <w:text/>
               </w:sdtPr>
+              <w:sdtEndPr/>
               <w:sdtContent>
                 <w:r>
                   <w:rPr>
@@ -743,6 +735,7 @@
                 <w15:appearance w15:val="hidden"/>
                 <w:text/>
               </w:sdtPr>
+              <w:sdtEndPr/>
               <w:sdtContent>
                 <w:r>
                   <w:rPr>
@@ -813,6 +806,7 @@
                 <w15:appearance w15:val="hidden"/>
                 <w:text/>
               </w:sdtPr>
+              <w:sdtEndPr/>
               <w:sdtContent>
                 <w:r>
                   <w:rPr>
@@ -820,19 +814,11 @@
                   </w:rPr>
                   <w:t xml:space="preserve"> </w:t>
                 </w:r>
-                <w:proofErr w:type="spellStart"/>
                 <w:r>
                   <w:rPr>
                     <w:rFonts w:asciiTheme="majorHAnsi" w:hAnsiTheme="majorHAnsi" w:cstheme="majorHAnsi"/>
                   </w:rPr>
-                  <w:t>analista</w:t>
-                </w:r>
-                <w:proofErr w:type="spellEnd"/>
-                <w:r>
-                  <w:rPr>
-                    <w:rFonts w:asciiTheme="majorHAnsi" w:hAnsiTheme="majorHAnsi" w:cstheme="majorHAnsi"/>
-                  </w:rPr>
-                  <w:t xml:space="preserve">, </w:t>
+                  <w:t xml:space="preserve">analista, </w:t>
                 </w:r>
                 <w:proofErr w:type="spellStart"/>
                 <w:r>
@@ -923,6 +909,7 @@
                 <w15:appearance w15:val="hidden"/>
                 <w:text/>
               </w:sdtPr>
+              <w:sdtEndPr/>
               <w:sdtContent>
                 <w:r>
                   <w:rPr>
@@ -993,6 +980,7 @@
                 <w15:appearance w15:val="hidden"/>
                 <w:text/>
               </w:sdtPr>
+              <w:sdtEndPr/>
               <w:sdtContent>
                 <w:r>
                   <w:rPr>
@@ -1062,6 +1050,7 @@
                 <w15:appearance w15:val="hidden"/>
                 <w:text/>
               </w:sdtPr>
+              <w:sdtEndPr/>
               <w:sdtContent>
                 <w:r>
                   <w:rPr>
@@ -1128,6 +1117,7 @@
                 </w:placeholder>
                 <w:text/>
               </w:sdtPr>
+              <w:sdtEndPr/>
               <w:sdtContent>
                 <w:r>
                   <w:rPr>
@@ -1233,6 +1223,7 @@
                 <w15:appearance w15:val="hidden"/>
                 <w:text/>
               </w:sdtPr>
+              <w:sdtEndPr/>
               <w:sdtContent>
                 <w:r>
                   <w:rPr>
@@ -1303,6 +1294,7 @@
                 <w15:appearance w15:val="hidden"/>
                 <w:text/>
               </w:sdtPr>
+              <w:sdtEndPr/>
               <w:sdtContent>
                 <w:r>
                   <w:rPr>
@@ -1357,6 +1349,7 @@
                 <w15:appearance w15:val="hidden"/>
                 <w:text/>
               </w:sdtPr>
+              <w:sdtEndPr/>
               <w:sdtContent>
                 <w:r>
                   <w:rPr>
@@ -1425,6 +1418,7 @@
                 <w15:appearance w15:val="hidden"/>
                 <w:text/>
               </w:sdtPr>
+              <w:sdtEndPr/>
               <w:sdtContent>
                 <w:r>
                   <w:rPr>
@@ -1522,6 +1516,7 @@
                 <w15:appearance w15:val="hidden"/>
                 <w:text/>
               </w:sdtPr>
+              <w:sdtEndPr/>
               <w:sdtContent>
                 <w:r>
                   <w:rPr>
@@ -1592,6 +1587,7 @@
                 <w15:appearance w15:val="hidden"/>
                 <w:text/>
               </w:sdtPr>
+              <w:sdtEndPr/>
               <w:sdtContent>
                 <w:r>
                   <w:rPr>
@@ -1646,6 +1642,7 @@
                 <w15:appearance w15:val="hidden"/>
                 <w:text/>
               </w:sdtPr>
+              <w:sdtEndPr/>
               <w:sdtContent>
                 <w:r>
                   <w:rPr>
@@ -1738,6 +1735,7 @@
                 </w:placeholder>
                 <w:text/>
               </w:sdtPr>
+              <w:sdtEndPr/>
               <w:sdtContent>
                 <w:r>
                   <w:rPr>
@@ -1847,6 +1845,7 @@
                 <w15:appearance w15:val="hidden"/>
                 <w:text/>
               </w:sdtPr>
+              <w:sdtEndPr/>
               <w:sdtContent>
                 <w:r>
                   <w:rPr>
@@ -2104,6 +2103,7 @@
           <w15:appearance w15:val="hidden"/>
           <w:text/>
         </w:sdtPr>
+        <w:sdtEndPr/>
         <w:sdtContent>
           <w:r>
             <w:t xml:space="preserve">  </w:t>
@@ -2146,6 +2146,7 @@
           <w15:appearance w15:val="hidden"/>
           <w:text/>
         </w:sdtPr>
+        <w:sdtEndPr/>
         <w:sdtContent>
           <w:r>
             <w:t xml:space="preserve">  </w:t>
@@ -2222,6 +2223,7 @@
           <w15:appearance w15:val="hidden"/>
           <w:text/>
         </w:sdtPr>
+        <w:sdtEndPr/>
         <w:sdtContent>
           <w:r>
             <w:t xml:space="preserve">  </w:t>
@@ -2464,6 +2466,7 @@
           <w15:appearance w15:val="hidden"/>
           <w:text/>
         </w:sdtPr>
+        <w:sdtEndPr/>
         <w:sdtContent>
           <w:r>
             <w:t xml:space="preserve"> </w:t>
@@ -2642,6 +2645,7 @@
           <w15:appearance w15:val="hidden"/>
           <w:text/>
         </w:sdtPr>
+        <w:sdtEndPr/>
         <w:sdtContent>
           <w:r>
             <w:t xml:space="preserve"> </w:t>
@@ -2860,6 +2864,7 @@
           <w15:appearance w15:val="hidden"/>
           <w:text/>
         </w:sdtPr>
+        <w:sdtEndPr/>
         <w:sdtContent>
           <w:r>
             <w:t xml:space="preserve">  </w:t>
@@ -3056,6 +3061,7 @@
           <w15:appearance w15:val="hidden"/>
           <w:text/>
         </w:sdtPr>
+        <w:sdtEndPr/>
         <w:sdtContent>
           <w:r>
             <w:t xml:space="preserve"> </w:t>
@@ -3299,6 +3305,7 @@
           <w15:appearance w15:val="hidden"/>
           <w:text/>
         </w:sdtPr>
+        <w:sdtEndPr/>
         <w:sdtContent>
           <w:r>
             <w:t xml:space="preserve"> </w:t>
@@ -3433,6 +3440,7 @@
           <w15:appearance w15:val="hidden"/>
           <w:text/>
         </w:sdtPr>
+        <w:sdtEndPr/>
         <w:sdtContent>
           <w:r>
             <w:t xml:space="preserve"> </w:t>
@@ -3511,6 +3519,7 @@
           <w15:appearance w15:val="hidden"/>
           <w:text/>
         </w:sdtPr>
+        <w:sdtEndPr/>
         <w:sdtContent>
           <w:r>
             <w:t xml:space="preserve"> </w:t>
@@ -3677,6 +3686,7 @@
           <w15:appearance w15:val="hidden"/>
           <w:text/>
         </w:sdtPr>
+        <w:sdtEndPr/>
         <w:sdtContent>
           <w:r>
             <w:t xml:space="preserve">  </w:t>
@@ -3768,6 +3778,7 @@
           <w15:appearance w15:val="hidden"/>
           <w:text/>
         </w:sdtPr>
+        <w:sdtEndPr/>
         <w:sdtContent>
           <w:r>
             <w:t xml:space="preserve"> </w:t>
@@ -3859,15 +3870,22 @@
           <w15:appearance w15:val="hidden"/>
           <w:text/>
         </w:sdtPr>
+        <w:sdtEndPr/>
         <w:sdtContent>
           <w:r>
             <w:t xml:space="preserve"> </w:t>
           </w:r>
           <w:r>
+            <w:t xml:space="preserve"> </w:t>
+          </w:r>
+          <w:r>
             <w:t>X</w:t>
           </w:r>
           <w:r>
-            <w:t xml:space="preserve">   </w:t>
+            <w:t xml:space="preserve"> </w:t>
+          </w:r>
+          <w:r>
+            <w:t xml:space="preserve"> </w:t>
           </w:r>
         </w:sdtContent>
       </w:sdt>
@@ -3939,6 +3957,7 @@
           <w15:appearance w15:val="hidden"/>
           <w:text/>
         </w:sdtPr>
+        <w:sdtEndPr/>
         <w:sdtContent>
           <w:r>
             <w:t xml:space="preserve">  </w:t>
@@ -4040,15 +4059,19 @@
           <w15:appearance w15:val="hidden"/>
           <w:text/>
         </w:sdtPr>
+        <w:sdtEndPr/>
         <w:sdtContent>
           <w:r>
             <w:t xml:space="preserve"> </w:t>
           </w:r>
           <w:r>
+            <w:t xml:space="preserve"> </w:t>
+          </w:r>
+          <w:r>
             <w:t>X</w:t>
           </w:r>
           <w:r>
-            <w:t xml:space="preserve">   </w:t>
+            <w:t xml:space="preserve">  </w:t>
           </w:r>
         </w:sdtContent>
       </w:sdt>
@@ -4130,6 +4153,7 @@
           <w15:appearance w15:val="hidden"/>
           <w:text/>
         </w:sdtPr>
+        <w:sdtEndPr/>
         <w:sdtContent>
           <w:r>
             <w:t xml:space="preserve">    </w:t>
@@ -4225,6 +4249,7 @@
           <w15:appearance w15:val="hidden"/>
           <w:text/>
         </w:sdtPr>
+        <w:sdtEndPr/>
         <w:sdtContent>
           <w:r>
             <w:t xml:space="preserve">    </w:t>
@@ -4276,6 +4301,7 @@
           <w15:appearance w15:val="hidden"/>
           <w:text/>
         </w:sdtPr>
+        <w:sdtEndPr/>
         <w:sdtContent>
           <w:r>
             <w:t xml:space="preserve">    </w:t>
@@ -4310,6 +4336,7 @@
           <w15:appearance w15:val="hidden"/>
           <w:text/>
         </w:sdtPr>
+        <w:sdtEndPr/>
         <w:sdtContent>
           <w:r>
             <w:t xml:space="preserve">    </w:t>
@@ -4482,6 +4509,7 @@
           <w15:appearance w15:val="hidden"/>
           <w:text/>
         </w:sdtPr>
+        <w:sdtEndPr/>
         <w:sdtContent>
           <w:r>
             <w:t xml:space="preserve">  </w:t>
@@ -4561,9 +4589,16 @@
           <w15:appearance w15:val="hidden"/>
           <w:text/>
         </w:sdtPr>
+        <w:sdtEndPr/>
         <w:sdtContent>
           <w:r>
+            <w:t xml:space="preserve">  </w:t>
+          </w:r>
+          <w:r>
             <w:t>X</w:t>
+          </w:r>
+          <w:r>
+            <w:t xml:space="preserve"> </w:t>
           </w:r>
           <w:r>
             <w:t xml:space="preserve"> </w:t>
@@ -4598,6 +4633,7 @@
           <w15:appearance w15:val="hidden"/>
           <w:text/>
         </w:sdtPr>
+        <w:sdtEndPr/>
         <w:sdtContent>
           <w:r>
             <w:t xml:space="preserve">  </w:t>
@@ -4653,15 +4689,19 @@
           <w15:appearance w15:val="hidden"/>
           <w:text/>
         </w:sdtPr>
+        <w:sdtEndPr/>
         <w:sdtContent>
           <w:r>
             <w:t xml:space="preserve"> </w:t>
           </w:r>
           <w:r>
+            <w:t xml:space="preserve"> </w:t>
+          </w:r>
+          <w:r>
             <w:t>X</w:t>
           </w:r>
           <w:r>
-            <w:t xml:space="preserve">   </w:t>
+            <w:t xml:space="preserve">  </w:t>
           </w:r>
         </w:sdtContent>
       </w:sdt>
@@ -4773,9 +4813,16 @@
           <w15:appearance w15:val="hidden"/>
           <w:text/>
         </w:sdtPr>
+        <w:sdtEndPr/>
         <w:sdtContent>
           <w:r>
-            <w:t xml:space="preserve">    </w:t>
+            <w:t xml:space="preserve">  </w:t>
+          </w:r>
+          <w:r>
+            <w:t>X</w:t>
+          </w:r>
+          <w:r>
+            <w:t xml:space="preserve">  </w:t>
           </w:r>
         </w:sdtContent>
       </w:sdt>
@@ -4909,6 +4956,7 @@
           <w15:appearance w15:val="hidden"/>
           <w:text/>
         </w:sdtPr>
+        <w:sdtEndPr/>
         <w:sdtContent>
           <w:r>
             <w:t xml:space="preserve">  </w:t>
@@ -5044,6 +5092,7 @@
           <w15:appearance w15:val="hidden"/>
           <w:text/>
         </w:sdtPr>
+        <w:sdtEndPr/>
         <w:sdtContent>
           <w:r>
             <w:t xml:space="preserve">  </w:t>
@@ -5204,6 +5253,7 @@
           <w15:appearance w15:val="hidden"/>
           <w:text/>
         </w:sdtPr>
+        <w:sdtEndPr/>
         <w:sdtContent>
           <w:r>
             <w:t xml:space="preserve">    </w:t>
@@ -5303,6 +5353,7 @@
           <w15:appearance w15:val="hidden"/>
           <w:text/>
         </w:sdtPr>
+        <w:sdtEndPr/>
         <w:sdtContent>
           <w:r>
             <w:t xml:space="preserve">    </w:t>
@@ -5379,6 +5430,7 @@
           <w15:appearance w15:val="hidden"/>
           <w:text/>
         </w:sdtPr>
+        <w:sdtEndPr/>
         <w:sdtContent>
           <w:r>
             <w:t xml:space="preserve">    </w:t>
@@ -5458,6 +5510,7 @@
           <w15:appearance w15:val="hidden"/>
           <w:text/>
         </w:sdtPr>
+        <w:sdtEndPr/>
         <w:sdtContent>
           <w:r>
             <w:t xml:space="preserve">    </w:t>
@@ -5529,9 +5582,16 @@
           <w15:appearance w15:val="hidden"/>
           <w:text/>
         </w:sdtPr>
+        <w:sdtEndPr/>
         <w:sdtContent>
           <w:r>
-            <w:t xml:space="preserve">    </w:t>
+            <w:t xml:space="preserve">  </w:t>
+          </w:r>
+          <w:r>
+            <w:t>X</w:t>
+          </w:r>
+          <w:r>
+            <w:t xml:space="preserve">  </w:t>
           </w:r>
         </w:sdtContent>
       </w:sdt>
@@ -5556,6 +5616,7 @@
         <w:rPr>
           <w:rFonts w:cstheme="majorHAnsi"/>
         </w:rPr>
+        <w:lastRenderedPageBreak/>
         <w:t>Non-functional requirements </w:t>
       </w:r>
     </w:p>
@@ -5576,11 +5637,7 @@
         <w:t xml:space="preserve">.  </w:t>
       </w:r>
       <w:r>
-        <w:t xml:space="preserve">Internally, all </w:t>
-      </w:r>
-      <w:r>
-        <w:lastRenderedPageBreak/>
-        <w:t xml:space="preserve">moments must be stored in GMT format.  </w:t>
+        <w:t xml:space="preserve">Internally, all moments must be stored in GMT format.  </w:t>
       </w:r>
       <w:r>
         <w:t xml:space="preserve">This requirement must be fulfilled in this and every </w:t>
@@ -5613,6 +5670,7 @@
           <w15:appearance w15:val="hidden"/>
           <w:text/>
         </w:sdtPr>
+        <w:sdtEndPr/>
         <w:sdtContent>
           <w:r>
             <w:t xml:space="preserve">    </w:t>
@@ -5707,6 +5765,7 @@
           <w15:appearance w15:val="hidden"/>
           <w:text/>
         </w:sdtPr>
+        <w:sdtEndPr/>
         <w:sdtContent>
           <w:r>
             <w:t xml:space="preserve">    </w:t>
@@ -5863,6 +5922,7 @@
           <w15:appearance w15:val="hidden"/>
           <w:text/>
         </w:sdtPr>
+        <w:sdtEndPr/>
         <w:sdtContent>
           <w:r>
             <w:t xml:space="preserve">    </w:t>
@@ -5911,6 +5971,7 @@
           <w15:appearance w15:val="hidden"/>
           <w:text/>
         </w:sdtPr>
+        <w:sdtEndPr/>
         <w:sdtContent>
           <w:r>
             <w:t xml:space="preserve">    </w:t>
@@ -6100,15 +6161,19 @@
           <w15:appearance w15:val="hidden"/>
           <w:text/>
         </w:sdtPr>
+        <w:sdtEndPr/>
         <w:sdtContent>
           <w:r>
             <w:t xml:space="preserve"> </w:t>
           </w:r>
           <w:r>
+            <w:t xml:space="preserve"> </w:t>
+          </w:r>
+          <w:r>
             <w:t>X</w:t>
           </w:r>
           <w:r>
-            <w:t xml:space="preserve">   </w:t>
+            <w:t xml:space="preserve">  </w:t>
           </w:r>
         </w:sdtContent>
       </w:sdt>
@@ -6140,7 +6205,11 @@
           <w15:appearance w15:val="hidden"/>
           <w:text/>
         </w:sdtPr>
+        <w:sdtEndPr/>
         <w:sdtContent>
+          <w:r>
+            <w:t xml:space="preserve"> </w:t>
+          </w:r>
           <w:r>
             <w:t>X</w:t>
           </w:r>
@@ -6379,9 +6448,16 @@
           <w15:appearance w15:val="hidden"/>
           <w:text/>
         </w:sdtPr>
+        <w:sdtEndPr/>
         <w:sdtContent>
           <w:r>
-            <w:t xml:space="preserve">    </w:t>
+            <w:t xml:space="preserve">  </w:t>
+          </w:r>
+          <w:r>
+            <w:t>X</w:t>
+          </w:r>
+          <w:r>
+            <w:t xml:space="preserve">  </w:t>
           </w:r>
         </w:sdtContent>
       </w:sdt>
@@ -6468,6 +6544,7 @@
           <w15:appearance w15:val="hidden"/>
           <w:text/>
         </w:sdtPr>
+        <w:sdtEndPr/>
         <w:sdtContent>
           <w:r>
             <w:t xml:space="preserve">    </w:t>
@@ -6544,6 +6621,7 @@
           <w15:appearance w15:val="hidden"/>
           <w:text/>
         </w:sdtPr>
+        <w:sdtEndPr/>
         <w:sdtContent>
           <w:r>
             <w:t xml:space="preserve">    </w:t>
@@ -6578,6 +6656,7 @@
           <w15:appearance w15:val="hidden"/>
           <w:text/>
         </w:sdtPr>
+        <w:sdtEndPr/>
         <w:sdtContent>
           <w:r>
             <w:t xml:space="preserve">    </w:t>
@@ -6781,6 +6860,7 @@
           <w15:appearance w15:val="hidden"/>
           <w:text/>
         </w:sdtPr>
+        <w:sdtEndPr/>
         <w:sdtContent>
           <w:r>
             <w:t xml:space="preserve">    </w:t>
@@ -6859,6 +6939,7 @@
           <w15:appearance w15:val="hidden"/>
           <w:text/>
         </w:sdtPr>
+        <w:sdtEndPr/>
         <w:sdtContent>
           <w:r>
             <w:t xml:space="preserve">    </w:t>
@@ -7316,6 +7397,7 @@
           <w15:appearance w15:val="hidden"/>
           <w:text/>
         </w:sdtPr>
+        <w:sdtEndPr/>
         <w:sdtContent>
           <w:r>
             <w:t xml:space="preserve">    </w:t>
@@ -7390,6 +7472,7 @@
           <w15:appearance w15:val="hidden"/>
           <w:text/>
         </w:sdtPr>
+        <w:sdtEndPr/>
         <w:sdtContent>
           <w:r>
             <w:t xml:space="preserve">    </w:t>
@@ -7424,6 +7507,7 @@
           <w15:appearance w15:val="hidden"/>
           <w:text/>
         </w:sdtPr>
+        <w:sdtEndPr/>
         <w:sdtContent>
           <w:r>
             <w:t xml:space="preserve">    </w:t>
@@ -7598,6 +7682,7 @@
           <w15:appearance w15:val="hidden"/>
           <w:text/>
         </w:sdtPr>
+        <w:sdtEndPr/>
         <w:sdtContent>
           <w:r>
             <w:t xml:space="preserve">    </w:t>
@@ -7646,6 +7731,7 @@
           <w15:appearance w15:val="hidden"/>
           <w:text/>
         </w:sdtPr>
+        <w:sdtEndPr/>
         <w:sdtContent>
           <w:r>
             <w:t xml:space="preserve">    </w:t>
@@ -7680,6 +7766,7 @@
           <w15:appearance w15:val="hidden"/>
           <w:text/>
         </w:sdtPr>
+        <w:sdtEndPr/>
         <w:sdtContent>
           <w:r>
             <w:t xml:space="preserve">    </w:t>
@@ -7718,7 +7805,7 @@
 </file>
 
 <file path=word/numbering.xml><?xml version="1.0" encoding="utf-8"?>
-<w:numbering xmlns:wpc="http://schemas.microsoft.com/office/word/2010/wordprocessingCanvas" xmlns:cx="http://schemas.microsoft.com/office/drawing/2014/chartex" xmlns:cx1="http://schemas.microsoft.com/office/drawing/2015/9/8/chartex" xmlns:cx2="http://schemas.microsoft.com/office/drawing/2015/10/21/chartex" xmlns:cx3="http://schemas.microsoft.com/office/drawing/2016/5/9/chartex" xmlns:cx4="http://schemas.microsoft.com/office/drawing/2016/5/10/chartex" xmlns:cx5="http://schemas.microsoft.com/office/drawing/2016/5/11/chartex" xmlns:cx6="http://schemas.microsoft.com/office/drawing/2016/5/12/chartex" xmlns:cx7="http://schemas.microsoft.com/office/drawing/2016/5/13/chartex" xmlns:cx8="http://schemas.microsoft.com/office/drawing/2016/5/14/chartex" xmlns:mc="http://schemas.openxmlformats.org/markup-compatibility/2006" xmlns:aink="http://schemas.microsoft.com/office/drawing/2016/ink" xmlns:am3d="http://schemas.microsoft.com/office/drawing/2017/model3d" xmlns:o="urn:schemas-microsoft-com:office:office" xmlns:oel="http://schemas.microsoft.com/office/2019/extlst" xmlns:r="http://schemas.openxmlformats.org/officeDocument/2006/relationships" xmlns:m="http://schemas.openxmlformats.org/officeDocument/2006/math" xmlns:v="urn:schemas-microsoft-com:vml" xmlns:wp14="http://schemas.microsoft.com/office/word/2010/wordprocessingDrawing" xmlns:wp="http://schemas.openxmlformats.org/drawingml/2006/wordprocessingDrawing" xmlns:w10="urn:schemas-microsoft-com:office:word" xmlns:w="http://schemas.openxmlformats.org/wordprocessingml/2006/main" xmlns:w14="http://schemas.microsoft.com/office/word/2010/wordml" xmlns:w15="http://schemas.microsoft.com/office/word/2012/wordml" xmlns:w16cex="http://schemas.microsoft.com/office/word/2018/wordml/cex" xmlns:w16cid="http://schemas.microsoft.com/office/word/2016/wordml/cid" xmlns:w16="http://schemas.microsoft.com/office/word/2018/wordml" xmlns:w16du="http://schemas.microsoft.com/office/word/2023/wordml/word16du" xmlns:w16sdtdh="http://schemas.microsoft.com/office/word/2020/wordml/sdtdatahash" xmlns:w16sdtfl="http://schemas.microsoft.com/office/word/2024/wordml/sdtformatlock" xmlns:w16se="http://schemas.microsoft.com/office/word/2015/wordml/symex" xmlns:wpg="http://schemas.microsoft.com/office/word/2010/wordprocessingGroup" xmlns:wpi="http://schemas.microsoft.com/office/word/2010/wordprocessingInk" xmlns:wne="http://schemas.microsoft.com/office/word/2006/wordml" xmlns:wps="http://schemas.microsoft.com/office/word/2010/wordprocessingShape" mc:Ignorable="w14 w15 w16se w16cid w16 w16cex w16sdtdh w16sdtfl w16du wp14">
+<w:numbering xmlns:wpc="http://schemas.microsoft.com/office/word/2010/wordprocessingCanvas" xmlns:cx="http://schemas.microsoft.com/office/drawing/2014/chartex" xmlns:mc="http://schemas.openxmlformats.org/markup-compatibility/2006" xmlns:o="urn:schemas-microsoft-com:office:office" xmlns:r="http://schemas.openxmlformats.org/officeDocument/2006/relationships" xmlns:m="http://schemas.openxmlformats.org/officeDocument/2006/math" xmlns:v="urn:schemas-microsoft-com:vml" xmlns:wp14="http://schemas.microsoft.com/office/word/2010/wordprocessingDrawing" xmlns:wp="http://schemas.openxmlformats.org/drawingml/2006/wordprocessingDrawing" xmlns:w10="urn:schemas-microsoft-com:office:word" xmlns:w="http://schemas.openxmlformats.org/wordprocessingml/2006/main" xmlns:w14="http://schemas.microsoft.com/office/word/2010/wordml" xmlns:w15="http://schemas.microsoft.com/office/word/2012/wordml" xmlns:w16se="http://schemas.microsoft.com/office/word/2015/wordml/symex" xmlns:wpg="http://schemas.microsoft.com/office/word/2010/wordprocessingGroup" xmlns:wpi="http://schemas.microsoft.com/office/word/2010/wordprocessingInk" xmlns:wne="http://schemas.microsoft.com/office/word/2006/wordml" xmlns:wps="http://schemas.microsoft.com/office/word/2010/wordprocessingShape" mc:Ignorable="w14 w15 w16se wp14">
   <w:abstractNum w:abstractNumId="0" w15:restartNumberingAfterBreak="0">
     <w:nsid w:val="FFFFFF88"/>
     <w:multiLevelType w:val="singleLevel"/>
@@ -8392,59 +8479,59 @@
       </w:rPr>
     </w:lvl>
   </w:abstractNum>
-  <w:num w:numId="1" w16cid:durableId="937179482">
+  <w:num w:numId="1">
     <w:abstractNumId w:val="3"/>
   </w:num>
-  <w:num w:numId="2" w16cid:durableId="1127316581">
+  <w:num w:numId="2">
     <w:abstractNumId w:val="2"/>
   </w:num>
-  <w:num w:numId="3" w16cid:durableId="124083312">
+  <w:num w:numId="3">
     <w:abstractNumId w:val="6"/>
   </w:num>
-  <w:num w:numId="4" w16cid:durableId="1513181258">
+  <w:num w:numId="4">
     <w:abstractNumId w:val="3"/>
   </w:num>
-  <w:num w:numId="5" w16cid:durableId="817917699">
+  <w:num w:numId="5">
     <w:abstractNumId w:val="3"/>
   </w:num>
-  <w:num w:numId="6" w16cid:durableId="319307204">
+  <w:num w:numId="6">
     <w:abstractNumId w:val="3"/>
   </w:num>
-  <w:num w:numId="7" w16cid:durableId="122888244">
+  <w:num w:numId="7">
     <w:abstractNumId w:val="1"/>
   </w:num>
-  <w:num w:numId="8" w16cid:durableId="1694917743">
+  <w:num w:numId="8">
     <w:abstractNumId w:val="0"/>
   </w:num>
-  <w:num w:numId="9" w16cid:durableId="1779565584">
+  <w:num w:numId="9">
     <w:abstractNumId w:val="0"/>
   </w:num>
-  <w:num w:numId="10" w16cid:durableId="30959890">
+  <w:num w:numId="10">
     <w:abstractNumId w:val="3"/>
   </w:num>
-  <w:num w:numId="11" w16cid:durableId="850215993">
+  <w:num w:numId="11">
     <w:abstractNumId w:val="4"/>
   </w:num>
-  <w:num w:numId="12" w16cid:durableId="210503512">
+  <w:num w:numId="12">
     <w:abstractNumId w:val="5"/>
   </w:num>
-  <w:num w:numId="13" w16cid:durableId="1469393119">
+  <w:num w:numId="13">
     <w:abstractNumId w:val="0"/>
   </w:num>
-  <w:num w:numId="14" w16cid:durableId="804933066">
+  <w:num w:numId="14">
     <w:abstractNumId w:val="3"/>
   </w:num>
-  <w:num w:numId="15" w16cid:durableId="2099280164">
+  <w:num w:numId="15">
     <w:abstractNumId w:val="4"/>
   </w:num>
-  <w:num w:numId="16" w16cid:durableId="672295169">
+  <w:num w:numId="16">
     <w:abstractNumId w:val="5"/>
   </w:num>
 </w:numbering>
 </file>
 
 <file path=word/styles.xml><?xml version="1.0" encoding="utf-8"?>
-<w:styles xmlns:mc="http://schemas.openxmlformats.org/markup-compatibility/2006" xmlns:r="http://schemas.openxmlformats.org/officeDocument/2006/relationships" xmlns:w="http://schemas.openxmlformats.org/wordprocessingml/2006/main" xmlns:w14="http://schemas.microsoft.com/office/word/2010/wordml" xmlns:w15="http://schemas.microsoft.com/office/word/2012/wordml" xmlns:w16cex="http://schemas.microsoft.com/office/word/2018/wordml/cex" xmlns:w16cid="http://schemas.microsoft.com/office/word/2016/wordml/cid" xmlns:w16="http://schemas.microsoft.com/office/word/2018/wordml" xmlns:w16du="http://schemas.microsoft.com/office/word/2023/wordml/word16du" xmlns:w16sdtdh="http://schemas.microsoft.com/office/word/2020/wordml/sdtdatahash" xmlns:w16sdtfl="http://schemas.microsoft.com/office/word/2024/wordml/sdtformatlock" xmlns:w16se="http://schemas.microsoft.com/office/word/2015/wordml/symex" mc:Ignorable="w14 w15 w16se w16cid w16 w16cex w16sdtdh w16sdtfl w16du">
+<w:styles xmlns:mc="http://schemas.openxmlformats.org/markup-compatibility/2006" xmlns:r="http://schemas.openxmlformats.org/officeDocument/2006/relationships" xmlns:w="http://schemas.openxmlformats.org/wordprocessingml/2006/main" xmlns:w14="http://schemas.microsoft.com/office/word/2010/wordml" xmlns:w15="http://schemas.microsoft.com/office/word/2012/wordml" xmlns:w16se="http://schemas.microsoft.com/office/word/2015/wordml/symex" mc:Ignorable="w14 w15 w16se">
   <w:docDefaults>
     <w:rPrDefault>
       <w:rPr>
@@ -8462,7 +8549,7 @@
       </w:pPr>
     </w:pPrDefault>
   </w:docDefaults>
-  <w:latentStyles w:defLockedState="0" w:defUIPriority="99" w:defSemiHidden="0" w:defUnhideWhenUsed="0" w:defQFormat="0" w:count="376">
+  <w:latentStyles w:defLockedState="0" w:defUIPriority="99" w:defSemiHidden="0" w:defUnhideWhenUsed="0" w:defQFormat="0" w:count="371">
     <w:lsdException w:name="Normal" w:uiPriority="0" w:qFormat="1"/>
     <w:lsdException w:name="heading 1" w:uiPriority="9" w:qFormat="1"/>
     <w:lsdException w:name="heading 2" w:semiHidden="1" w:uiPriority="9" w:unhideWhenUsed="1" w:qFormat="1"/>
@@ -8834,11 +8921,6 @@
     <w:lsdException w:name="List Table 5 Dark Accent 6" w:uiPriority="50"/>
     <w:lsdException w:name="List Table 6 Colorful Accent 6" w:uiPriority="51"/>
     <w:lsdException w:name="List Table 7 Colorful Accent 6" w:uiPriority="52"/>
-    <w:lsdException w:name="Mention" w:semiHidden="1" w:unhideWhenUsed="1"/>
-    <w:lsdException w:name="Smart Hyperlink" w:semiHidden="1" w:unhideWhenUsed="1"/>
-    <w:lsdException w:name="Hashtag" w:semiHidden="1" w:unhideWhenUsed="1"/>
-    <w:lsdException w:name="Unresolved Mention" w:semiHidden="1" w:unhideWhenUsed="1"/>
-    <w:lsdException w:name="Smart Link" w:semiHidden="1" w:unhideWhenUsed="1"/>
   </w:latentStyles>
   <w:style w:type="paragraph" w:default="1" w:styleId="Normal">
     <w:name w:val="Normal"/>
@@ -9285,7 +9367,7 @@
       <w:lang w:val="en-GB"/>
     </w:rPr>
   </w:style>
-  <w:style w:type="character" w:styleId="Mencionar">
+  <w:style w:type="character" w:customStyle="1" w:styleId="Mention">
     <w:name w:val="Mention"/>
     <w:basedOn w:val="Fuentedeprrafopredeter"/>
     <w:uiPriority w:val="99"/>
@@ -9300,7 +9382,7 @@
 </file>
 
 <file path=word/glossary/document.xml><?xml version="1.0" encoding="utf-8"?>
-<w:glossaryDocument xmlns:wpc="http://schemas.microsoft.com/office/word/2010/wordprocessingCanvas" xmlns:cx="http://schemas.microsoft.com/office/drawing/2014/chartex" xmlns:cx1="http://schemas.microsoft.com/office/drawing/2015/9/8/chartex" xmlns:cx2="http://schemas.microsoft.com/office/drawing/2015/10/21/chartex" xmlns:cx3="http://schemas.microsoft.com/office/drawing/2016/5/9/chartex" xmlns:cx4="http://schemas.microsoft.com/office/drawing/2016/5/10/chartex" xmlns:cx5="http://schemas.microsoft.com/office/drawing/2016/5/11/chartex" xmlns:cx6="http://schemas.microsoft.com/office/drawing/2016/5/12/chartex" xmlns:cx7="http://schemas.microsoft.com/office/drawing/2016/5/13/chartex" xmlns:cx8="http://schemas.microsoft.com/office/drawing/2016/5/14/chartex" xmlns:mc="http://schemas.openxmlformats.org/markup-compatibility/2006" xmlns:aink="http://schemas.microsoft.com/office/drawing/2016/ink" xmlns:am3d="http://schemas.microsoft.com/office/drawing/2017/model3d" xmlns:o="urn:schemas-microsoft-com:office:office" xmlns:oel="http://schemas.microsoft.com/office/2019/extlst" xmlns:r="http://schemas.openxmlformats.org/officeDocument/2006/relationships" xmlns:m="http://schemas.openxmlformats.org/officeDocument/2006/math" xmlns:v="urn:schemas-microsoft-com:vml" xmlns:wp14="http://schemas.microsoft.com/office/word/2010/wordprocessingDrawing" xmlns:wp="http://schemas.openxmlformats.org/drawingml/2006/wordprocessingDrawing" xmlns:w10="urn:schemas-microsoft-com:office:word" xmlns:w="http://schemas.openxmlformats.org/wordprocessingml/2006/main" xmlns:w14="http://schemas.microsoft.com/office/word/2010/wordml" xmlns:w15="http://schemas.microsoft.com/office/word/2012/wordml" xmlns:w16cex="http://schemas.microsoft.com/office/word/2018/wordml/cex" xmlns:w16cid="http://schemas.microsoft.com/office/word/2016/wordml/cid" xmlns:w16="http://schemas.microsoft.com/office/word/2018/wordml" xmlns:w16du="http://schemas.microsoft.com/office/word/2023/wordml/word16du" xmlns:w16sdtdh="http://schemas.microsoft.com/office/word/2020/wordml/sdtdatahash" xmlns:w16sdtfl="http://schemas.microsoft.com/office/word/2024/wordml/sdtformatlock" xmlns:w16se="http://schemas.microsoft.com/office/word/2015/wordml/symex" xmlns:wpg="http://schemas.microsoft.com/office/word/2010/wordprocessingGroup" xmlns:wpi="http://schemas.microsoft.com/office/word/2010/wordprocessingInk" xmlns:wne="http://schemas.microsoft.com/office/word/2006/wordml" xmlns:wps="http://schemas.microsoft.com/office/word/2010/wordprocessingShape" mc:Ignorable="w14 w15 w16se w16cid w16 w16cex w16sdtdh w16sdtfl w16du wp14">
+<w:glossaryDocument xmlns:wpc="http://schemas.microsoft.com/office/word/2010/wordprocessingCanvas" xmlns:cx="http://schemas.microsoft.com/office/drawing/2014/chartex" xmlns:mc="http://schemas.openxmlformats.org/markup-compatibility/2006" xmlns:o="urn:schemas-microsoft-com:office:office" xmlns:r="http://schemas.openxmlformats.org/officeDocument/2006/relationships" xmlns:m="http://schemas.openxmlformats.org/officeDocument/2006/math" xmlns:v="urn:schemas-microsoft-com:vml" xmlns:wp14="http://schemas.microsoft.com/office/word/2010/wordprocessingDrawing" xmlns:wp="http://schemas.openxmlformats.org/drawingml/2006/wordprocessingDrawing" xmlns:w10="urn:schemas-microsoft-com:office:word" xmlns:w="http://schemas.openxmlformats.org/wordprocessingml/2006/main" xmlns:w14="http://schemas.microsoft.com/office/word/2010/wordml" xmlns:w15="http://schemas.microsoft.com/office/word/2012/wordml" xmlns:w16se="http://schemas.microsoft.com/office/word/2015/wordml/symex" xmlns:wpg="http://schemas.microsoft.com/office/word/2010/wordprocessingGroup" xmlns:wpi="http://schemas.microsoft.com/office/word/2010/wordprocessingInk" xmlns:wne="http://schemas.microsoft.com/office/word/2006/wordml" xmlns:wps="http://schemas.microsoft.com/office/word/2010/wordprocessingShape" mc:Ignorable="w14 w15 w16se wp14">
   <w:docParts>
     <w:docPart>
       <w:docPartPr>
@@ -11279,7 +11361,7 @@
 </file>
 
 <file path=word/glossary/fontTable.xml><?xml version="1.0" encoding="utf-8"?>
-<w:fonts xmlns:mc="http://schemas.openxmlformats.org/markup-compatibility/2006" xmlns:r="http://schemas.openxmlformats.org/officeDocument/2006/relationships" xmlns:w="http://schemas.openxmlformats.org/wordprocessingml/2006/main" xmlns:w14="http://schemas.microsoft.com/office/word/2010/wordml" xmlns:w15="http://schemas.microsoft.com/office/word/2012/wordml" xmlns:w16cex="http://schemas.microsoft.com/office/word/2018/wordml/cex" xmlns:w16cid="http://schemas.microsoft.com/office/word/2016/wordml/cid" xmlns:w16="http://schemas.microsoft.com/office/word/2018/wordml" xmlns:w16du="http://schemas.microsoft.com/office/word/2023/wordml/word16du" xmlns:w16sdtdh="http://schemas.microsoft.com/office/word/2020/wordml/sdtdatahash" xmlns:w16sdtfl="http://schemas.microsoft.com/office/word/2024/wordml/sdtformatlock" xmlns:w16se="http://schemas.microsoft.com/office/word/2015/wordml/symex" mc:Ignorable="w14 w15 w16se w16cid w16 w16cex w16sdtdh w16sdtfl w16du">
+<w:fonts xmlns:mc="http://schemas.openxmlformats.org/markup-compatibility/2006" xmlns:r="http://schemas.openxmlformats.org/officeDocument/2006/relationships" xmlns:w="http://schemas.openxmlformats.org/wordprocessingml/2006/main" xmlns:w14="http://schemas.microsoft.com/office/word/2010/wordml" xmlns:w15="http://schemas.microsoft.com/office/word/2012/wordml" xmlns:w16se="http://schemas.microsoft.com/office/word/2015/wordml/symex" mc:Ignorable="w14 w15 w16se">
   <w:font w:name="Symbol">
     <w:panose1 w:val="05050102010706020507"/>
     <w:charset w:val="02"/>
@@ -11359,29 +11441,17 @@
     <w:pitch w:val="variable"/>
     <w:sig w:usb0="E00002FF" w:usb1="2AC7FDFF" w:usb2="00000016" w:usb3="00000000" w:csb0="0002009F" w:csb1="00000000"/>
   </w:font>
-  <w:font w:name="Aptos">
-    <w:charset w:val="00"/>
-    <w:family w:val="swiss"/>
-    <w:pitch w:val="variable"/>
-    <w:sig w:usb0="20000287" w:usb1="00000003" w:usb2="00000000" w:usb3="00000000" w:csb0="0000019F" w:csb1="00000000"/>
-  </w:font>
   <w:font w:name="Yu Mincho">
     <w:charset w:val="80"/>
     <w:family w:val="roman"/>
     <w:pitch w:val="variable"/>
     <w:sig w:usb0="800002E7" w:usb1="2AC7FCFF" w:usb2="00000012" w:usb3="00000000" w:csb0="0002009F" w:csb1="00000000"/>
   </w:font>
-  <w:font w:name="Aptos Display">
-    <w:charset w:val="00"/>
-    <w:family w:val="swiss"/>
-    <w:pitch w:val="variable"/>
-    <w:sig w:usb0="20000287" w:usb1="00000003" w:usb2="00000000" w:usb3="00000000" w:csb0="0000019F" w:csb1="00000000"/>
-  </w:font>
 </w:fonts>
 </file>
 
 <file path=word/glossary/settings.xml><?xml version="1.0" encoding="utf-8"?>
-<w:settings xmlns:mc="http://schemas.openxmlformats.org/markup-compatibility/2006" xmlns:o="urn:schemas-microsoft-com:office:office" xmlns:r="http://schemas.openxmlformats.org/officeDocument/2006/relationships" xmlns:m="http://schemas.openxmlformats.org/officeDocument/2006/math" xmlns:v="urn:schemas-microsoft-com:vml" xmlns:w10="urn:schemas-microsoft-com:office:word" xmlns:w="http://schemas.openxmlformats.org/wordprocessingml/2006/main" xmlns:w14="http://schemas.microsoft.com/office/word/2010/wordml" xmlns:w15="http://schemas.microsoft.com/office/word/2012/wordml" xmlns:w16cex="http://schemas.microsoft.com/office/word/2018/wordml/cex" xmlns:w16cid="http://schemas.microsoft.com/office/word/2016/wordml/cid" xmlns:w16="http://schemas.microsoft.com/office/word/2018/wordml" xmlns:w16du="http://schemas.microsoft.com/office/word/2023/wordml/word16du" xmlns:w16sdtdh="http://schemas.microsoft.com/office/word/2020/wordml/sdtdatahash" xmlns:w16sdtfl="http://schemas.microsoft.com/office/word/2024/wordml/sdtformatlock" xmlns:w16se="http://schemas.microsoft.com/office/word/2015/wordml/symex" xmlns:sl="http://schemas.openxmlformats.org/schemaLibrary/2006/main" mc:Ignorable="w14 w15 w16se w16cid w16 w16cex w16sdtdh w16sdtfl w16du">
+<w:settings xmlns:mc="http://schemas.openxmlformats.org/markup-compatibility/2006" xmlns:o="urn:schemas-microsoft-com:office:office" xmlns:r="http://schemas.openxmlformats.org/officeDocument/2006/relationships" xmlns:m="http://schemas.openxmlformats.org/officeDocument/2006/math" xmlns:v="urn:schemas-microsoft-com:vml" xmlns:w10="urn:schemas-microsoft-com:office:word" xmlns:w="http://schemas.openxmlformats.org/wordprocessingml/2006/main" xmlns:w14="http://schemas.microsoft.com/office/word/2010/wordml" xmlns:w15="http://schemas.microsoft.com/office/word/2012/wordml" xmlns:w16se="http://schemas.microsoft.com/office/word/2015/wordml/symex" xmlns:sl="http://schemas.openxmlformats.org/schemaLibrary/2006/main" mc:Ignorable="w14 w15 w16se">
   <w:view w:val="normal"/>
   <w:revisionView w:inkAnnotations="0"/>
   <w:defaultTabStop w:val="708"/>
@@ -11394,7 +11464,6 @@
     <w:compatSetting w:name="enableOpenTypeFeatures" w:uri="http://schemas.microsoft.com/office/word" w:val="1"/>
     <w:compatSetting w:name="doNotFlipMirrorIndents" w:uri="http://schemas.microsoft.com/office/word" w:val="1"/>
     <w:compatSetting w:name="differentiateMultirowTableHeaders" w:uri="http://schemas.microsoft.com/office/word" w:val="1"/>
-    <w:compatSetting w:name="useWord2013TrackBottomHyphenation" w:uri="http://schemas.microsoft.com/office/word" w:val="0"/>
   </w:compat>
   <w:rsids>
     <w:rsidRoot w:val="006B2BEC"/>
@@ -11477,6 +11546,7 @@
     <w:rsid w:val="00EA6CE4"/>
     <w:rsid w:val="00EB4EB9"/>
     <w:rsid w:val="00F3606D"/>
+    <w:rsid w:val="00F4075C"/>
     <w:rsid w:val="00F70A20"/>
     <w:rsid w:val="00F8539E"/>
     <w:rsid w:val="00F970E5"/>
@@ -11505,7 +11575,7 @@
 </file>
 
 <file path=word/glossary/styles.xml><?xml version="1.0" encoding="utf-8"?>
-<w:styles xmlns:mc="http://schemas.openxmlformats.org/markup-compatibility/2006" xmlns:r="http://schemas.openxmlformats.org/officeDocument/2006/relationships" xmlns:w="http://schemas.openxmlformats.org/wordprocessingml/2006/main" xmlns:w14="http://schemas.microsoft.com/office/word/2010/wordml" xmlns:w15="http://schemas.microsoft.com/office/word/2012/wordml" xmlns:w16cex="http://schemas.microsoft.com/office/word/2018/wordml/cex" xmlns:w16cid="http://schemas.microsoft.com/office/word/2016/wordml/cid" xmlns:w16="http://schemas.microsoft.com/office/word/2018/wordml" xmlns:w16du="http://schemas.microsoft.com/office/word/2023/wordml/word16du" xmlns:w16sdtdh="http://schemas.microsoft.com/office/word/2020/wordml/sdtdatahash" xmlns:w16sdtfl="http://schemas.microsoft.com/office/word/2024/wordml/sdtformatlock" xmlns:w16se="http://schemas.microsoft.com/office/word/2015/wordml/symex" mc:Ignorable="w14 w15 w16se w16cid w16 w16cex w16sdtdh w16sdtfl w16du">
+<w:styles xmlns:mc="http://schemas.openxmlformats.org/markup-compatibility/2006" xmlns:r="http://schemas.openxmlformats.org/officeDocument/2006/relationships" xmlns:w="http://schemas.openxmlformats.org/wordprocessingml/2006/main" xmlns:w14="http://schemas.microsoft.com/office/word/2010/wordml" xmlns:w15="http://schemas.microsoft.com/office/word/2012/wordml" xmlns:w16se="http://schemas.microsoft.com/office/word/2015/wordml/symex" mc:Ignorable="w14 w15 w16se">
   <w:docDefaults>
     <w:rPrDefault>
       <w:rPr>
@@ -11523,7 +11593,7 @@
       </w:pPr>
     </w:pPrDefault>
   </w:docDefaults>
-  <w:latentStyles w:defLockedState="0" w:defUIPriority="99" w:defSemiHidden="0" w:defUnhideWhenUsed="0" w:defQFormat="0" w:count="376">
+  <w:latentStyles w:defLockedState="0" w:defUIPriority="99" w:defSemiHidden="0" w:defUnhideWhenUsed="0" w:defQFormat="0" w:count="371">
     <w:lsdException w:name="Normal" w:uiPriority="0" w:qFormat="1"/>
     <w:lsdException w:name="heading 1" w:uiPriority="9" w:qFormat="1"/>
     <w:lsdException w:name="heading 2" w:semiHidden="1" w:uiPriority="9" w:unhideWhenUsed="1" w:qFormat="1"/>
@@ -11895,11 +11965,6 @@
     <w:lsdException w:name="List Table 5 Dark Accent 6" w:uiPriority="50"/>
     <w:lsdException w:name="List Table 6 Colorful Accent 6" w:uiPriority="51"/>
     <w:lsdException w:name="List Table 7 Colorful Accent 6" w:uiPriority="52"/>
-    <w:lsdException w:name="Mention" w:semiHidden="1" w:unhideWhenUsed="1"/>
-    <w:lsdException w:name="Smart Hyperlink" w:semiHidden="1" w:unhideWhenUsed="1"/>
-    <w:lsdException w:name="Hashtag" w:semiHidden="1" w:unhideWhenUsed="1"/>
-    <w:lsdException w:name="Unresolved Mention" w:semiHidden="1" w:unhideWhenUsed="1"/>
-    <w:lsdException w:name="Smart Link" w:semiHidden="1" w:unhideWhenUsed="1"/>
   </w:latentStyles>
   <w:style w:type="paragraph" w:default="1" w:styleId="Normal">
     <w:name w:val="Normal"/>
@@ -12776,7 +12841,7 @@
 </file>
 
 <file path=word/glossary/webSettings.xml><?xml version="1.0" encoding="utf-8"?>
-<w:webSettings xmlns:mc="http://schemas.openxmlformats.org/markup-compatibility/2006" xmlns:r="http://schemas.openxmlformats.org/officeDocument/2006/relationships" xmlns:w="http://schemas.openxmlformats.org/wordprocessingml/2006/main" xmlns:w14="http://schemas.microsoft.com/office/word/2010/wordml" xmlns:w15="http://schemas.microsoft.com/office/word/2012/wordml" xmlns:w16cex="http://schemas.microsoft.com/office/word/2018/wordml/cex" xmlns:w16cid="http://schemas.microsoft.com/office/word/2016/wordml/cid" xmlns:w16="http://schemas.microsoft.com/office/word/2018/wordml" xmlns:w16du="http://schemas.microsoft.com/office/word/2023/wordml/word16du" xmlns:w16sdtdh="http://schemas.microsoft.com/office/word/2020/wordml/sdtdatahash" xmlns:w16sdtfl="http://schemas.microsoft.com/office/word/2024/wordml/sdtformatlock" xmlns:w16se="http://schemas.microsoft.com/office/word/2015/wordml/symex" mc:Ignorable="w14 w15 w16se w16cid w16 w16cex w16sdtdh w16sdtfl w16du">
+<w:webSettings xmlns:mc="http://schemas.openxmlformats.org/markup-compatibility/2006" xmlns:r="http://schemas.openxmlformats.org/officeDocument/2006/relationships" xmlns:w="http://schemas.openxmlformats.org/wordprocessingml/2006/main" xmlns:w14="http://schemas.microsoft.com/office/word/2010/wordml" xmlns:w15="http://schemas.microsoft.com/office/word/2012/wordml" xmlns:w16se="http://schemas.microsoft.com/office/word/2015/wordml/symex" mc:Ignorable="w14 w15 w16se">
   <w:optimizeForBrowser/>
   <w:allowPNG/>
 </w:webSettings>
@@ -13082,7 +13147,7 @@
 </file>
 
 <file path=customXml/itemProps1.xml><?xml version="1.0" encoding="utf-8"?>
-<ds:datastoreItem xmlns:ds="http://schemas.openxmlformats.org/officeDocument/2006/customXml" ds:itemID="{DACBA2D3-B54D-4E9B-B06E-39CB1345C0EE}">
+<ds:datastoreItem xmlns:ds="http://schemas.openxmlformats.org/officeDocument/2006/customXml" ds:itemID="{79BBA688-DA66-4EFF-B7A6-090EEA28EE38}">
   <ds:schemaRefs>
     <ds:schemaRef ds:uri="http://schemas.openxmlformats.org/officeDocument/2006/bibliography"/>
   </ds:schemaRefs>

</xml_diff>

<commit_message>
docs: update testing and managerial requirements in D04
- Marked testing requirements as complete for Requirement #11.
- Added links to planning dashboard and testing report in managerial requirements.
</commit_message>
<xml_diff>
--- a/reports/Group/00 - Requirements - Group.docx
+++ b/reports/Group/00 - Requirements - Group.docx
@@ -1,6 +1,6 @@
 
 <file path=word/document.xml><?xml version="1.0" encoding="utf-8"?>
-<w:document xmlns:wpc="http://schemas.microsoft.com/office/word/2010/wordprocessingCanvas" xmlns:cx="http://schemas.microsoft.com/office/drawing/2014/chartex" xmlns:mc="http://schemas.openxmlformats.org/markup-compatibility/2006" xmlns:o="urn:schemas-microsoft-com:office:office" xmlns:r="http://schemas.openxmlformats.org/officeDocument/2006/relationships" xmlns:m="http://schemas.openxmlformats.org/officeDocument/2006/math" xmlns:v="urn:schemas-microsoft-com:vml" xmlns:wp14="http://schemas.microsoft.com/office/word/2010/wordprocessingDrawing" xmlns:wp="http://schemas.openxmlformats.org/drawingml/2006/wordprocessingDrawing" xmlns:w10="urn:schemas-microsoft-com:office:word" xmlns:w="http://schemas.openxmlformats.org/wordprocessingml/2006/main" xmlns:w14="http://schemas.microsoft.com/office/word/2010/wordml" xmlns:w15="http://schemas.microsoft.com/office/word/2012/wordml" xmlns:w16se="http://schemas.microsoft.com/office/word/2015/wordml/symex" xmlns:wpg="http://schemas.microsoft.com/office/word/2010/wordprocessingGroup" xmlns:wpi="http://schemas.microsoft.com/office/word/2010/wordprocessingInk" xmlns:wne="http://schemas.microsoft.com/office/word/2006/wordml" xmlns:wps="http://schemas.microsoft.com/office/word/2010/wordprocessingShape" mc:Ignorable="w14 w15 w16se wp14">
+<w:document xmlns:wpc="http://schemas.microsoft.com/office/word/2010/wordprocessingCanvas" xmlns:cx="http://schemas.microsoft.com/office/drawing/2014/chartex" xmlns:cx1="http://schemas.microsoft.com/office/drawing/2015/9/8/chartex" xmlns:cx2="http://schemas.microsoft.com/office/drawing/2015/10/21/chartex" xmlns:cx3="http://schemas.microsoft.com/office/drawing/2016/5/9/chartex" xmlns:cx4="http://schemas.microsoft.com/office/drawing/2016/5/10/chartex" xmlns:cx5="http://schemas.microsoft.com/office/drawing/2016/5/11/chartex" xmlns:cx6="http://schemas.microsoft.com/office/drawing/2016/5/12/chartex" xmlns:cx7="http://schemas.microsoft.com/office/drawing/2016/5/13/chartex" xmlns:cx8="http://schemas.microsoft.com/office/drawing/2016/5/14/chartex" xmlns:mc="http://schemas.openxmlformats.org/markup-compatibility/2006" xmlns:aink="http://schemas.microsoft.com/office/drawing/2016/ink" xmlns:am3d="http://schemas.microsoft.com/office/drawing/2017/model3d" xmlns:o="urn:schemas-microsoft-com:office:office" xmlns:oel="http://schemas.microsoft.com/office/2019/extlst" xmlns:r="http://schemas.openxmlformats.org/officeDocument/2006/relationships" xmlns:m="http://schemas.openxmlformats.org/officeDocument/2006/math" xmlns:v="urn:schemas-microsoft-com:vml" xmlns:wp14="http://schemas.microsoft.com/office/word/2010/wordprocessingDrawing" xmlns:wp="http://schemas.openxmlformats.org/drawingml/2006/wordprocessingDrawing" xmlns:w10="urn:schemas-microsoft-com:office:word" xmlns:w="http://schemas.openxmlformats.org/wordprocessingml/2006/main" xmlns:w14="http://schemas.microsoft.com/office/word/2010/wordml" xmlns:w15="http://schemas.microsoft.com/office/word/2012/wordml" xmlns:w16cex="http://schemas.microsoft.com/office/word/2018/wordml/cex" xmlns:w16cid="http://schemas.microsoft.com/office/word/2016/wordml/cid" xmlns:w16="http://schemas.microsoft.com/office/word/2018/wordml" xmlns:w16du="http://schemas.microsoft.com/office/word/2023/wordml/word16du" xmlns:w16sdtdh="http://schemas.microsoft.com/office/word/2020/wordml/sdtdatahash" xmlns:w16sdtfl="http://schemas.microsoft.com/office/word/2024/wordml/sdtformatlock" xmlns:w16se="http://schemas.microsoft.com/office/word/2015/wordml/symex" xmlns:wpg="http://schemas.microsoft.com/office/word/2010/wordprocessingGroup" xmlns:wpi="http://schemas.microsoft.com/office/word/2010/wordprocessingInk" xmlns:wne="http://schemas.microsoft.com/office/word/2006/wordml" xmlns:wps="http://schemas.microsoft.com/office/word/2010/wordprocessingShape" mc:Ignorable="w14 w15 w16se w16cid w16 w16cex w16sdtdh w16sdtfl w16du wp14">
   <w:body>
     <w:p>
       <w:pPr>
@@ -123,7 +123,6 @@
               </w:rPr>
               <w:tab/>
             </w:r>
-            <w:permStart w:id="143746294" w:edGrp="everyone"/>
             <w:sdt>
               <w:sdtPr>
                 <w:rPr>
@@ -165,7 +164,6 @@
               </w:rPr>
               <w:t xml:space="preserve"> </w:t>
             </w:r>
-            <w:permEnd w:id="143746294"/>
           </w:p>
         </w:tc>
       </w:tr>
@@ -208,7 +206,6 @@
               </w:rPr>
               <w:tab/>
             </w:r>
-            <w:permStart w:id="420692352" w:edGrp="everyone"/>
             <w:sdt>
               <w:sdtPr>
                 <w:rPr>
@@ -238,7 +235,6 @@
                 </w:r>
               </w:sdtContent>
             </w:sdt>
-            <w:permEnd w:id="420692352"/>
           </w:p>
         </w:tc>
       </w:tr>
@@ -291,7 +287,6 @@
               </w:rPr>
               <w:tab/>
             </w:r>
-            <w:permStart w:id="291510380" w:edGrp="everyone"/>
             <w:sdt>
               <w:sdtPr>
                 <w:rPr>
@@ -332,7 +327,6 @@
               </w:sdtContent>
             </w:sdt>
           </w:p>
-          <w:permEnd w:id="291510380"/>
           <w:p>
             <w:pPr>
               <w:pStyle w:val="Sinespaciado"/>
@@ -362,7 +356,6 @@
               </w:rPr>
               <w:tab/>
             </w:r>
-            <w:permStart w:id="1364481481" w:edGrp="everyone"/>
             <w:sdt>
               <w:sdtPr>
                 <w:rPr>
@@ -402,7 +395,6 @@
                 </w:r>
               </w:sdtContent>
             </w:sdt>
-            <w:permEnd w:id="1364481481"/>
           </w:p>
           <w:p>
             <w:pPr>
@@ -431,7 +423,6 @@
               </w:rPr>
               <w:tab/>
             </w:r>
-            <w:permStart w:id="1443845444" w:edGrp="everyone"/>
             <w:sdt>
               <w:sdtPr>
                 <w:rPr>
@@ -478,7 +469,6 @@
                 </w:r>
               </w:sdtContent>
             </w:sdt>
-            <w:permEnd w:id="1443845444"/>
             <w:r>
               <w:rPr>
                 <w:rFonts w:asciiTheme="majorHAnsi" w:hAnsiTheme="majorHAnsi" w:cstheme="majorHAnsi"/>
@@ -507,7 +497,6 @@
               </w:rPr>
               <w:tab/>
             </w:r>
-            <w:permStart w:id="415123737" w:edGrp="everyone"/>
             <w:sdt>
               <w:sdtPr>
                 <w:rPr>
@@ -529,17 +518,8 @@
                     <w:rFonts w:asciiTheme="majorHAnsi" w:hAnsiTheme="majorHAnsi" w:cstheme="majorHAnsi"/>
                     <w:lang w:val="es-ES"/>
                   </w:rPr>
-                  <w:t xml:space="preserve"> manager, desarrollador, </w:t>
+                  <w:t xml:space="preserve"> manager, desarrollador, tester</w:t>
                 </w:r>
-                <w:proofErr w:type="spellStart"/>
-                <w:r>
-                  <w:rPr>
-                    <w:rFonts w:asciiTheme="majorHAnsi" w:hAnsiTheme="majorHAnsi" w:cstheme="majorHAnsi"/>
-                    <w:lang w:val="es-ES"/>
-                  </w:rPr>
-                  <w:t>tester</w:t>
-                </w:r>
-                <w:proofErr w:type="spellEnd"/>
                 <w:r>
                   <w:rPr>
                     <w:rFonts w:asciiTheme="majorHAnsi" w:hAnsiTheme="majorHAnsi" w:cstheme="majorHAnsi"/>
@@ -549,7 +529,6 @@
                 </w:r>
               </w:sdtContent>
             </w:sdt>
-            <w:permEnd w:id="415123737"/>
           </w:p>
         </w:tc>
         <w:tc>
@@ -594,12 +573,6 @@
                 <w:rFonts w:asciiTheme="majorHAnsi" w:hAnsiTheme="majorHAnsi" w:cstheme="majorHAnsi"/>
               </w:rPr>
               <w:tab/>
-            </w:r>
-            <w:permStart w:id="1081366304" w:edGrp="everyone"/>
-            <w:r>
-              <w:rPr>
-                <w:rFonts w:asciiTheme="majorHAnsi" w:hAnsiTheme="majorHAnsi" w:cstheme="majorHAnsi"/>
-              </w:rPr>
               <w:t xml:space="preserve"> </w:t>
             </w:r>
             <w:r>
@@ -632,7 +605,6 @@
               </w:sdtContent>
             </w:sdt>
           </w:p>
-          <w:permEnd w:id="1081366304"/>
           <w:p>
             <w:pPr>
               <w:pStyle w:val="Sinespaciado"/>
@@ -662,7 +634,6 @@
               </w:rPr>
               <w:tab/>
             </w:r>
-            <w:permStart w:id="554395221" w:edGrp="everyone"/>
             <w:sdt>
               <w:sdtPr>
                 <w:rPr>
@@ -692,7 +663,6 @@
                 </w:r>
               </w:sdtContent>
             </w:sdt>
-            <w:permEnd w:id="554395221"/>
           </w:p>
           <w:p>
             <w:pPr>
@@ -721,7 +691,6 @@
               </w:rPr>
               <w:tab/>
             </w:r>
-            <w:permStart w:id="84825807" w:edGrp="everyone"/>
             <w:sdt>
               <w:sdtPr>
                 <w:rPr>
@@ -763,7 +732,6 @@
                 </w:r>
               </w:sdtContent>
             </w:sdt>
-            <w:permEnd w:id="84825807"/>
           </w:p>
           <w:p>
             <w:pPr>
@@ -792,7 +760,6 @@
               </w:rPr>
               <w:tab/>
             </w:r>
-            <w:permStart w:id="584389830" w:edGrp="everyone"/>
             <w:sdt>
               <w:sdtPr>
                 <w:rPr>
@@ -820,19 +787,11 @@
                   </w:rPr>
                   <w:t xml:space="preserve">analista, </w:t>
                 </w:r>
-                <w:proofErr w:type="spellStart"/>
                 <w:r>
                   <w:rPr>
                     <w:rFonts w:asciiTheme="majorHAnsi" w:hAnsiTheme="majorHAnsi" w:cstheme="majorHAnsi"/>
                   </w:rPr>
-                  <w:t>desarrollador</w:t>
-                </w:r>
-                <w:proofErr w:type="spellEnd"/>
-                <w:r>
-                  <w:rPr>
-                    <w:rFonts w:asciiTheme="majorHAnsi" w:hAnsiTheme="majorHAnsi" w:cstheme="majorHAnsi"/>
-                  </w:rPr>
-                  <w:t>, tester</w:t>
+                  <w:t>desarrollador, tester</w:t>
                 </w:r>
                 <w:r>
                   <w:rPr>
@@ -842,7 +801,6 @@
                 </w:r>
               </w:sdtContent>
             </w:sdt>
-            <w:permEnd w:id="584389830"/>
           </w:p>
         </w:tc>
       </w:tr>
@@ -894,7 +852,6 @@
               </w:rPr>
               <w:tab/>
             </w:r>
-            <w:permStart w:id="1000832359" w:edGrp="everyone"/>
             <w:sdt>
               <w:sdtPr>
                 <w:rPr>
@@ -935,7 +892,6 @@
               </w:sdtContent>
             </w:sdt>
           </w:p>
-          <w:permEnd w:id="1000832359"/>
           <w:p>
             <w:pPr>
               <w:pStyle w:val="Sinespaciado"/>
@@ -965,7 +921,6 @@
               </w:rPr>
               <w:tab/>
             </w:r>
-            <w:permStart w:id="926035648" w:edGrp="everyone"/>
             <w:sdt>
               <w:sdtPr>
                 <w:rPr>
@@ -1005,7 +960,6 @@
                 </w:r>
               </w:sdtContent>
             </w:sdt>
-            <w:permEnd w:id="926035648"/>
           </w:p>
           <w:p>
             <w:pPr>
@@ -1035,7 +989,6 @@
               </w:rPr>
               <w:tab/>
             </w:r>
-            <w:permStart w:id="1519068571" w:edGrp="everyone"/>
             <w:sdt>
               <w:sdtPr>
                 <w:rPr>
@@ -1076,7 +1029,6 @@
               </w:sdtContent>
             </w:sdt>
           </w:p>
-          <w:permEnd w:id="1519068571"/>
           <w:p>
             <w:pPr>
               <w:pStyle w:val="Sinespaciado"/>
@@ -1104,7 +1056,6 @@
               </w:rPr>
               <w:tab/>
             </w:r>
-            <w:permStart w:id="1983335098" w:edGrp="everyone"/>
             <w:sdt>
               <w:sdtPr>
                 <w:rPr>
@@ -1125,33 +1076,11 @@
                   </w:rPr>
                   <w:t xml:space="preserve"> </w:t>
                 </w:r>
-                <w:proofErr w:type="spellStart"/>
                 <w:r>
                   <w:rPr>
                     <w:rFonts w:asciiTheme="majorHAnsi" w:hAnsiTheme="majorHAnsi" w:cstheme="majorHAnsi"/>
                   </w:rPr>
-                  <w:t>operador</w:t>
-                </w:r>
-                <w:proofErr w:type="spellEnd"/>
-                <w:r>
-                  <w:rPr>
-                    <w:rFonts w:asciiTheme="majorHAnsi" w:hAnsiTheme="majorHAnsi" w:cstheme="majorHAnsi"/>
-                  </w:rPr>
-                  <w:t xml:space="preserve">, </w:t>
-                </w:r>
-                <w:proofErr w:type="spellStart"/>
-                <w:r>
-                  <w:rPr>
-                    <w:rFonts w:asciiTheme="majorHAnsi" w:hAnsiTheme="majorHAnsi" w:cstheme="majorHAnsi"/>
-                  </w:rPr>
-                  <w:t>desarrollador</w:t>
-                </w:r>
-                <w:proofErr w:type="spellEnd"/>
-                <w:r>
-                  <w:rPr>
-                    <w:rFonts w:asciiTheme="majorHAnsi" w:hAnsiTheme="majorHAnsi" w:cstheme="majorHAnsi"/>
-                  </w:rPr>
-                  <w:t>, tester</w:t>
+                  <w:t>operador, desarrollador, tester</w:t>
                 </w:r>
                 <w:r>
                   <w:rPr>
@@ -1161,7 +1090,6 @@
                 </w:r>
               </w:sdtContent>
             </w:sdt>
-            <w:permEnd w:id="1983335098"/>
           </w:p>
         </w:tc>
         <w:tc>
@@ -1208,7 +1136,6 @@
               </w:rPr>
               <w:tab/>
             </w:r>
-            <w:permStart w:id="1222207409" w:edGrp="everyone"/>
             <w:sdt>
               <w:sdtPr>
                 <w:rPr>
@@ -1249,7 +1176,6 @@
               </w:sdtContent>
             </w:sdt>
           </w:p>
-          <w:permEnd w:id="1222207409"/>
           <w:p>
             <w:pPr>
               <w:pStyle w:val="Sinespaciado"/>
@@ -1279,7 +1205,6 @@
               </w:rPr>
               <w:tab/>
             </w:r>
-            <w:permStart w:id="484340907" w:edGrp="everyone"/>
             <w:sdt>
               <w:sdtPr>
                 <w:rPr>
@@ -1305,7 +1230,6 @@
                 </w:r>
               </w:sdtContent>
             </w:sdt>
-            <w:permEnd w:id="484340907"/>
           </w:p>
           <w:p>
             <w:pPr>
@@ -1334,7 +1258,6 @@
               </w:rPr>
               <w:tab/>
             </w:r>
-            <w:permStart w:id="386604040" w:edGrp="everyone"/>
             <w:sdt>
               <w:sdtPr>
                 <w:rPr>
@@ -1374,7 +1297,6 @@
                 </w:r>
               </w:sdtContent>
             </w:sdt>
-            <w:permEnd w:id="386604040"/>
           </w:p>
           <w:p>
             <w:pPr>
@@ -1403,7 +1325,6 @@
               </w:rPr>
               <w:tab/>
             </w:r>
-            <w:permStart w:id="1487353257" w:edGrp="everyone"/>
             <w:sdt>
               <w:sdtPr>
                 <w:rPr>
@@ -1432,17 +1353,8 @@
                     <w:rFonts w:asciiTheme="majorHAnsi" w:hAnsiTheme="majorHAnsi" w:cstheme="majorHAnsi"/>
                     <w:lang w:val="es-ES"/>
                   </w:rPr>
-                  <w:t xml:space="preserve">analista, desarrollador, </w:t>
+                  <w:t>analista, desarrollador, tester</w:t>
                 </w:r>
-                <w:proofErr w:type="spellStart"/>
-                <w:r>
-                  <w:rPr>
-                    <w:rFonts w:asciiTheme="majorHAnsi" w:hAnsiTheme="majorHAnsi" w:cstheme="majorHAnsi"/>
-                    <w:lang w:val="es-ES"/>
-                  </w:rPr>
-                  <w:t>tester</w:t>
-                </w:r>
-                <w:proofErr w:type="spellEnd"/>
                 <w:r>
                   <w:rPr>
                     <w:rFonts w:asciiTheme="majorHAnsi" w:hAnsiTheme="majorHAnsi" w:cstheme="majorHAnsi"/>
@@ -1452,7 +1364,6 @@
                 </w:r>
               </w:sdtContent>
             </w:sdt>
-            <w:permEnd w:id="1487353257"/>
           </w:p>
         </w:tc>
       </w:tr>
@@ -1501,7 +1412,6 @@
               </w:rPr>
               <w:tab/>
             </w:r>
-            <w:permStart w:id="1631927432" w:edGrp="everyone"/>
             <w:sdt>
               <w:sdtPr>
                 <w:rPr>
@@ -1542,7 +1452,6 @@
               </w:sdtContent>
             </w:sdt>
           </w:p>
-          <w:permEnd w:id="1631927432"/>
           <w:p>
             <w:pPr>
               <w:pStyle w:val="Sinespaciado"/>
@@ -1572,7 +1481,6 @@
               </w:rPr>
               <w:tab/>
             </w:r>
-            <w:permStart w:id="1398370153" w:edGrp="everyone"/>
             <w:sdt>
               <w:sdtPr>
                 <w:rPr>
@@ -1598,7 +1506,6 @@
                 </w:r>
               </w:sdtContent>
             </w:sdt>
-            <w:permEnd w:id="1398370153"/>
           </w:p>
           <w:p>
             <w:pPr>
@@ -1627,7 +1534,6 @@
               </w:rPr>
               <w:tab/>
             </w:r>
-            <w:permStart w:id="72570348" w:edGrp="everyone"/>
             <w:sdt>
               <w:sdtPr>
                 <w:rPr>
@@ -1649,33 +1555,8 @@
                     <w:rFonts w:asciiTheme="majorHAnsi" w:hAnsiTheme="majorHAnsi" w:cstheme="majorHAnsi"/>
                     <w:lang w:val="es-ES"/>
                   </w:rPr>
-                  <w:t xml:space="preserve"> </w:t>
+                  <w:t xml:space="preserve"> Chavez Malave</w:t>
                 </w:r>
-                <w:proofErr w:type="spellStart"/>
-                <w:r>
-                  <w:rPr>
-                    <w:rFonts w:asciiTheme="majorHAnsi" w:hAnsiTheme="majorHAnsi" w:cstheme="majorHAnsi"/>
-                    <w:lang w:val="es-ES"/>
-                  </w:rPr>
-                  <w:t>Chavez</w:t>
-                </w:r>
-                <w:proofErr w:type="spellEnd"/>
-                <w:r>
-                  <w:rPr>
-                    <w:rFonts w:asciiTheme="majorHAnsi" w:hAnsiTheme="majorHAnsi" w:cstheme="majorHAnsi"/>
-                    <w:lang w:val="es-ES"/>
-                  </w:rPr>
-                  <w:t xml:space="preserve"> </w:t>
-                </w:r>
-                <w:proofErr w:type="spellStart"/>
-                <w:r>
-                  <w:rPr>
-                    <w:rFonts w:asciiTheme="majorHAnsi" w:hAnsiTheme="majorHAnsi" w:cstheme="majorHAnsi"/>
-                    <w:lang w:val="es-ES"/>
-                  </w:rPr>
-                  <w:t>Malave</w:t>
-                </w:r>
-                <w:proofErr w:type="spellEnd"/>
                 <w:r>
                   <w:rPr>
                     <w:rFonts w:asciiTheme="majorHAnsi" w:hAnsiTheme="majorHAnsi" w:cstheme="majorHAnsi"/>
@@ -1692,7 +1573,6 @@
                 </w:r>
               </w:sdtContent>
             </w:sdt>
-            <w:permEnd w:id="72570348"/>
           </w:p>
           <w:p>
             <w:pPr>
@@ -1721,7 +1601,6 @@
               </w:rPr>
               <w:tab/>
             </w:r>
-            <w:permStart w:id="2077499526" w:edGrp="everyone"/>
             <w:sdt>
               <w:sdtPr>
                 <w:rPr>
@@ -1749,17 +1628,8 @@
                     <w:rFonts w:asciiTheme="majorHAnsi" w:hAnsiTheme="majorHAnsi" w:cstheme="majorHAnsi"/>
                     <w:lang w:val="es-ES"/>
                   </w:rPr>
-                  <w:t xml:space="preserve">analista, desarrollador, </w:t>
+                  <w:t>analista, desarrollador, tester</w:t>
                 </w:r>
-                <w:proofErr w:type="spellStart"/>
-                <w:r>
-                  <w:rPr>
-                    <w:rFonts w:asciiTheme="majorHAnsi" w:hAnsiTheme="majorHAnsi" w:cstheme="majorHAnsi"/>
-                    <w:lang w:val="es-ES"/>
-                  </w:rPr>
-                  <w:t>tester</w:t>
-                </w:r>
-                <w:proofErr w:type="spellEnd"/>
                 <w:r>
                   <w:rPr>
                     <w:rFonts w:asciiTheme="majorHAnsi" w:hAnsiTheme="majorHAnsi" w:cstheme="majorHAnsi"/>
@@ -1769,7 +1639,6 @@
                 </w:r>
               </w:sdtContent>
             </w:sdt>
-            <w:permEnd w:id="2077499526"/>
           </w:p>
         </w:tc>
         <w:tc>
@@ -1831,7 +1700,6 @@
               </w:rPr>
               <w:tab/>
             </w:r>
-            <w:permStart w:id="1772436159" w:edGrp="everyone"/>
             <w:sdt>
               <w:sdtPr>
                 <w:rPr>
@@ -1857,21 +1725,7 @@
                   <w:rPr>
                     <w:rFonts w:asciiTheme="majorHAnsi" w:hAnsiTheme="majorHAnsi" w:cstheme="majorHAnsi"/>
                   </w:rPr>
-                  <w:t xml:space="preserve">Sevilla </w:t>
-                </w:r>
-                <w:proofErr w:type="spellStart"/>
-                <w:r>
-                  <w:rPr>
-                    <w:rFonts w:asciiTheme="majorHAnsi" w:hAnsiTheme="majorHAnsi" w:cstheme="majorHAnsi"/>
-                  </w:rPr>
-                  <w:t>febrero</w:t>
-                </w:r>
-                <w:proofErr w:type="spellEnd"/>
-                <w:r>
-                  <w:rPr>
-                    <w:rFonts w:asciiTheme="majorHAnsi" w:hAnsiTheme="majorHAnsi" w:cstheme="majorHAnsi"/>
-                  </w:rPr>
-                  <w:t xml:space="preserve"> 18</w:t>
+                  <w:t>Sevilla febrero 18</w:t>
                 </w:r>
                 <w:r>
                   <w:rPr>
@@ -1887,7 +1741,6 @@
                 </w:r>
               </w:sdtContent>
             </w:sdt>
-            <w:permEnd w:id="1772436159"/>
           </w:p>
         </w:tc>
       </w:tr>
@@ -1907,7 +1760,6 @@
         <w:rPr>
           <w:rFonts w:cstheme="majorHAnsi"/>
         </w:rPr>
-        <w:lastRenderedPageBreak/>
         <w:t>MANDATORY</w:t>
       </w:r>
       <w:r>
@@ -2088,7 +1940,6 @@
       </w:r>
     </w:p>
     <w:bookmarkStart w:id="2" w:name="_Hlk157672140"/>
-    <w:permStart w:id="514992324" w:edGrp="everyone"/>
     <w:p>
       <w:pPr>
         <w:pStyle w:val="Comment-Grader"/>
@@ -2116,7 +1967,6 @@
           </w:r>
         </w:sdtContent>
       </w:sdt>
-      <w:permEnd w:id="514992324"/>
       <w:r>
         <w:t xml:space="preserve">   </w:t>
       </w:r>
@@ -2131,7 +1981,6 @@
       </w:r>
     </w:p>
     <w:bookmarkStart w:id="3" w:name="_Hlk157672153"/>
-    <w:permStart w:id="1330789551" w:edGrp="everyone"/>
     <w:p>
       <w:pPr>
         <w:pStyle w:val="Comment-Grader"/>
@@ -2159,7 +2008,6 @@
           </w:r>
         </w:sdtContent>
       </w:sdt>
-      <w:permEnd w:id="1330789551"/>
       <w:r>
         <w:t xml:space="preserve">  </w:t>
       </w:r>
@@ -2208,7 +2056,6 @@
         <w:t>schedule.</w:t>
       </w:r>
     </w:p>
-    <w:permStart w:id="263077281" w:edGrp="everyone"/>
     <w:p>
       <w:pPr>
         <w:pStyle w:val="Comment-Grader"/>
@@ -2236,7 +2083,6 @@
           </w:r>
         </w:sdtContent>
       </w:sdt>
-      <w:permEnd w:id="263077281"/>
       <w:r>
         <w:t xml:space="preserve">   </w:t>
       </w:r>
@@ -2252,7 +2098,6 @@
         <w:rPr>
           <w:rFonts w:cstheme="majorHAnsi"/>
         </w:rPr>
-        <w:lastRenderedPageBreak/>
         <w:t>MANDATORY</w:t>
       </w:r>
       <w:r>
@@ -2451,7 +2296,6 @@
         <w:t>; no further information about them is needed in the system.</w:t>
       </w:r>
     </w:p>
-    <w:permStart w:id="3886208" w:edGrp="everyone"/>
     <w:p>
       <w:pPr>
         <w:pStyle w:val="Comment-Grader"/>
@@ -2479,7 +2323,6 @@
           </w:r>
         </w:sdtContent>
       </w:sdt>
-      <w:permEnd w:id="3886208"/>
       <w:r>
         <w:t xml:space="preserve">  </w:t>
       </w:r>
@@ -2630,7 +2473,6 @@
         <w:t>,15}$").</w:t>
       </w:r>
     </w:p>
-    <w:permStart w:id="568988877" w:edGrp="everyone"/>
     <w:p>
       <w:pPr>
         <w:pStyle w:val="Comment-Grader"/>
@@ -2658,7 +2500,6 @@
           </w:r>
         </w:sdtContent>
       </w:sdt>
-      <w:permEnd w:id="568988877"/>
       <w:r>
         <w:t xml:space="preserve">   </w:t>
       </w:r>
@@ -2849,7 +2690,6 @@
         <w:t xml:space="preserve"> characters).</w:t>
       </w:r>
     </w:p>
-    <w:permStart w:id="64176652" w:edGrp="everyone"/>
     <w:p>
       <w:pPr>
         <w:pStyle w:val="Comment-Grader"/>
@@ -2877,7 +2717,6 @@
           </w:r>
         </w:sdtContent>
       </w:sdt>
-      <w:permEnd w:id="64176652"/>
       <w:r>
         <w:t xml:space="preserve">      </w:t>
       </w:r>
@@ -3046,7 +2885,6 @@
         <w:t xml:space="preserve">. </w:t>
       </w:r>
     </w:p>
-    <w:permStart w:id="2084199269" w:edGrp="everyone"/>
     <w:p>
       <w:pPr>
         <w:pStyle w:val="Comment-Grader"/>
@@ -3074,7 +2912,6 @@
           </w:r>
         </w:sdtContent>
       </w:sdt>
-      <w:permEnd w:id="2084199269"/>
       <w:r>
         <w:t xml:space="preserve">   </w:t>
       </w:r>
@@ -3124,11 +2961,7 @@
         <w:t xml:space="preserve">.  </w:t>
       </w:r>
       <w:r>
-        <w:t xml:space="preserve">The system must </w:t>
-      </w:r>
-      <w:r>
-        <w:lastRenderedPageBreak/>
-        <w:t xml:space="preserve">store the following data: a </w:t>
+        <w:t xml:space="preserve">The system must store the following data: a </w:t>
       </w:r>
       <w:r>
         <w:rPr>
@@ -3290,7 +3123,6 @@
         <w:t xml:space="preserve"> or not. </w:t>
       </w:r>
     </w:p>
-    <w:permStart w:id="1789663349" w:edGrp="everyone"/>
     <w:p>
       <w:pPr>
         <w:pStyle w:val="Comment-Grader"/>
@@ -3318,7 +3150,6 @@
           </w:r>
         </w:sdtContent>
       </w:sdt>
-      <w:permEnd w:id="1789663349"/>
       <w:r>
         <w:t xml:space="preserve">   </w:t>
       </w:r>
@@ -3425,7 +3256,6 @@
         <w:t>”.</w:t>
       </w:r>
     </w:p>
-    <w:permStart w:id="1472210995" w:edGrp="everyone"/>
     <w:p>
       <w:pPr>
         <w:pStyle w:val="Comment-Grader"/>
@@ -3453,7 +3283,6 @@
           </w:r>
         </w:sdtContent>
       </w:sdt>
-      <w:permEnd w:id="1472210995"/>
       <w:r>
         <w:t xml:space="preserve">    </w:t>
       </w:r>
@@ -3504,7 +3333,6 @@
         <w:t>.</w:t>
       </w:r>
     </w:p>
-    <w:permStart w:id="1506941238" w:edGrp="everyone"/>
     <w:p>
       <w:pPr>
         <w:pStyle w:val="Comment-Grader"/>
@@ -3532,7 +3360,6 @@
           </w:r>
         </w:sdtContent>
       </w:sdt>
-      <w:permEnd w:id="1506941238"/>
       <w:r>
         <w:t xml:space="preserve">    </w:t>
       </w:r>
@@ -3551,7 +3378,6 @@
         <w:rPr>
           <w:rFonts w:cstheme="majorHAnsi"/>
         </w:rPr>
-        <w:lastRenderedPageBreak/>
         <w:t>MANDATORY</w:t>
       </w:r>
       <w:r>
@@ -3671,7 +3497,6 @@
         <w:t>require confirmation.</w:t>
       </w:r>
     </w:p>
-    <w:permStart w:id="877278202" w:edGrp="everyone"/>
     <w:p>
       <w:pPr>
         <w:pStyle w:val="Comment-Grader"/>
@@ -3699,7 +3524,6 @@
           </w:r>
         </w:sdtContent>
       </w:sdt>
-      <w:permEnd w:id="877278202"/>
     </w:p>
     <w:p>
       <w:pPr>
@@ -3763,7 +3587,6 @@
         <w:t xml:space="preserve"> Both operations require confirmation.</w:t>
       </w:r>
     </w:p>
-    <w:permStart w:id="793719138" w:edGrp="everyone"/>
     <w:p>
       <w:pPr>
         <w:pStyle w:val="Comment-Grader"/>
@@ -3791,7 +3614,6 @@
           </w:r>
         </w:sdtContent>
       </w:sdt>
-      <w:permEnd w:id="793719138"/>
       <w:r>
         <w:t xml:space="preserve">   </w:t>
       </w:r>
@@ -3855,7 +3677,6 @@
         <w:t>operations require confirmation.</w:t>
       </w:r>
     </w:p>
-    <w:permStart w:id="1433148399" w:edGrp="everyone"/>
     <w:p>
       <w:pPr>
         <w:pStyle w:val="Comment-Grader"/>
@@ -3889,7 +3710,6 @@
           </w:r>
         </w:sdtContent>
       </w:sdt>
-      <w:permEnd w:id="1433148399"/>
       <w:r>
         <w:t xml:space="preserve">   </w:t>
       </w:r>
@@ -3942,7 +3762,6 @@
         <w:t>); the services must be promoted in every page as little intrusively as possible.</w:t>
       </w:r>
     </w:p>
-    <w:permStart w:id="1002920657" w:edGrp="everyone"/>
     <w:p>
       <w:pPr>
         <w:pStyle w:val="Comment-Grader"/>
@@ -3970,7 +3789,6 @@
           </w:r>
         </w:sdtContent>
       </w:sdt>
-      <w:permEnd w:id="1002920657"/>
       <w:r>
         <w:t xml:space="preserve">   </w:t>
       </w:r>
@@ -4032,7 +3850,6 @@
         <w:rPr>
           <w:rFonts w:cstheme="majorHAnsi"/>
         </w:rPr>
-        <w:lastRenderedPageBreak/>
         <w:t>Managerial requirements</w:t>
       </w:r>
     </w:p>
@@ -4044,7 +3861,6 @@
         <w:t>Provide a link to your planning dashboard in GitHub to review the tasks, their current status, and your schedule.</w:t>
       </w:r>
     </w:p>
-    <w:permStart w:id="1902000534" w:edGrp="everyone"/>
     <w:p>
       <w:pPr>
         <w:pStyle w:val="Comment-Grader"/>
@@ -4075,7 +3891,6 @@
           </w:r>
         </w:sdtContent>
       </w:sdt>
-      <w:permEnd w:id="1902000534"/>
       <w:r>
         <w:t xml:space="preserve">  </w:t>
       </w:r>
@@ -4094,7 +3909,6 @@
         <w:rPr>
           <w:rFonts w:cstheme="majorHAnsi"/>
         </w:rPr>
-        <w:lastRenderedPageBreak/>
         <w:t>MANDATORY</w:t>
       </w:r>
       <w:r>
@@ -4138,7 +3952,6 @@
         <w:t xml:space="preserve">Create appropriate indexes for your entities, if required. </w:t>
       </w:r>
     </w:p>
-    <w:permStart w:id="47063208" w:edGrp="everyone"/>
     <w:p>
       <w:pPr>
         <w:pStyle w:val="Comment-Grader"/>
@@ -4156,11 +3969,16 @@
         <w:sdtEndPr/>
         <w:sdtContent>
           <w:r>
-            <w:t xml:space="preserve">    </w:t>
+            <w:t xml:space="preserve"> </w:t>
+          </w:r>
+          <w:r>
+            <w:t>X</w:t>
+          </w:r>
+          <w:r>
+            <w:t xml:space="preserve">  </w:t>
           </w:r>
         </w:sdtContent>
       </w:sdt>
-      <w:permEnd w:id="47063208"/>
       <w:r>
         <w:t xml:space="preserve">   </w:t>
       </w:r>
@@ -4234,7 +4052,6 @@
         <w:t>.</w:t>
       </w:r>
     </w:p>
-    <w:permStart w:id="759059702" w:edGrp="everyone"/>
     <w:p>
       <w:pPr>
         <w:pStyle w:val="Comment-Grader"/>
@@ -4252,11 +4069,16 @@
         <w:sdtEndPr/>
         <w:sdtContent>
           <w:r>
-            <w:t xml:space="preserve">    </w:t>
+            <w:t xml:space="preserve"> </w:t>
+          </w:r>
+          <w:r>
+            <w:t>X</w:t>
+          </w:r>
+          <w:r>
+            <w:t xml:space="preserve">  </w:t>
           </w:r>
         </w:sdtContent>
       </w:sdt>
-      <w:permEnd w:id="759059702"/>
       <w:r>
         <w:t xml:space="preserve">  </w:t>
       </w:r>
@@ -4286,7 +4108,6 @@
         <w:t xml:space="preserve">  </w:t>
       </w:r>
     </w:p>
-    <w:permStart w:id="1340033691" w:edGrp="everyone"/>
     <w:p>
       <w:pPr>
         <w:pStyle w:val="Comment-Grader"/>
@@ -4304,11 +4125,16 @@
         <w:sdtEndPr/>
         <w:sdtContent>
           <w:r>
-            <w:t xml:space="preserve">    </w:t>
+            <w:t xml:space="preserve">  </w:t>
+          </w:r>
+          <w:r>
+            <w:t>X</w:t>
+          </w:r>
+          <w:r>
+            <w:t xml:space="preserve">  </w:t>
           </w:r>
         </w:sdtContent>
       </w:sdt>
-      <w:permEnd w:id="1340033691"/>
       <w:r>
         <w:t xml:space="preserve">   </w:t>
       </w:r>
@@ -4321,7 +4147,6 @@
         <w:t xml:space="preserve">Produce a testing report. </w:t>
       </w:r>
     </w:p>
-    <w:permStart w:id="867524682" w:edGrp="everyone"/>
     <w:p>
       <w:pPr>
         <w:pStyle w:val="Comment-Grader"/>
@@ -4339,11 +4164,16 @@
         <w:sdtEndPr/>
         <w:sdtContent>
           <w:r>
-            <w:t xml:space="preserve">    </w:t>
+            <w:t xml:space="preserve">  </w:t>
+          </w:r>
+          <w:r>
+            <w:t>X</w:t>
+          </w:r>
+          <w:r>
+            <w:t xml:space="preserve">  </w:t>
           </w:r>
         </w:sdtContent>
       </w:sdt>
-      <w:permEnd w:id="867524682"/>
       <w:r>
         <w:t xml:space="preserve">   </w:t>
       </w:r>
@@ -4367,7 +4197,6 @@
         <w:rPr>
           <w:rFonts w:cstheme="majorHAnsi"/>
         </w:rPr>
-        <w:lastRenderedPageBreak/>
         <w:t>SUPPLEMENTARY I</w:t>
       </w:r>
       <w:r>
@@ -4494,7 +4323,6 @@
         <w:t>.</w:t>
       </w:r>
     </w:p>
-    <w:permStart w:id="322599070" w:edGrp="everyone"/>
     <w:p>
       <w:pPr>
         <w:pStyle w:val="Comment-Grader"/>
@@ -4522,7 +4350,6 @@
           </w:r>
         </w:sdtContent>
       </w:sdt>
-      <w:permEnd w:id="322599070"/>
       <w:r>
         <w:t xml:space="preserve">      </w:t>
       </w:r>
@@ -4574,7 +4401,6 @@
         <w:t>Produce a report on what you knew about the architecture of a WIS before this subject. </w:t>
       </w:r>
     </w:p>
-    <w:permStart w:id="1262108067" w:edGrp="everyone"/>
     <w:p>
       <w:pPr>
         <w:pStyle w:val="Comment-Grader"/>
@@ -4605,7 +4431,6 @@
           </w:r>
         </w:sdtContent>
       </w:sdt>
-      <w:permEnd w:id="1262108067"/>
       <w:r>
         <w:t xml:space="preserve">   </w:t>
       </w:r>
@@ -4618,7 +4443,6 @@
         <w:t>Produce a report on what you knew about testing a WIS before this subject. </w:t>
       </w:r>
     </w:p>
-    <w:permStart w:id="2072198547" w:edGrp="everyone"/>
     <w:p>
       <w:pPr>
         <w:pStyle w:val="Comment-Grader"/>
@@ -4646,7 +4470,6 @@
           </w:r>
         </w:sdtContent>
       </w:sdt>
-      <w:permEnd w:id="2072198547"/>
       <w:r>
         <w:t xml:space="preserve">  </w:t>
       </w:r>
@@ -4674,7 +4497,6 @@
         <w:t>, and you have your development configuration ready to work.</w:t>
       </w:r>
     </w:p>
-    <w:permStart w:id="893265149" w:edGrp="everyone"/>
     <w:p>
       <w:pPr>
         <w:pStyle w:val="Comment-Grader"/>
@@ -4705,7 +4527,6 @@
           </w:r>
         </w:sdtContent>
       </w:sdt>
-      <w:permEnd w:id="893265149"/>
       <w:r>
         <w:t xml:space="preserve">   </w:t>
       </w:r>
@@ -4724,7 +4545,6 @@
         <w:rPr>
           <w:rFonts w:cstheme="majorHAnsi"/>
         </w:rPr>
-        <w:lastRenderedPageBreak/>
         <w:t>SUPPLEMENTARY I</w:t>
       </w:r>
       <w:r>
@@ -4798,7 +4618,6 @@
         <w:t>, which must be initialised to “EUR”, “USD”, and “GBP”. </w:t>
       </w:r>
     </w:p>
-    <w:permStart w:id="1208632185" w:edGrp="everyone"/>
     <w:p>
       <w:pPr>
         <w:pStyle w:val="Comment-Grader"/>
@@ -4826,7 +4645,6 @@
           </w:r>
         </w:sdtContent>
       </w:sdt>
-      <w:permEnd w:id="1208632185"/>
       <w:r>
         <w:t xml:space="preserve">     </w:t>
       </w:r>
@@ -4941,7 +4759,6 @@
         <w:t>verage, minimum, maximum, and standard deviation of the number of reviews posted over the last 10 weeks.</w:t>
       </w:r>
     </w:p>
-    <w:permStart w:id="230453759" w:edGrp="everyone"/>
     <w:p>
       <w:pPr>
         <w:pStyle w:val="Comment-Grader"/>
@@ -4969,7 +4786,6 @@
           </w:r>
         </w:sdtContent>
       </w:sdt>
-      <w:permEnd w:id="230453759"/>
       <w:r>
         <w:t xml:space="preserve">   </w:t>
       </w:r>
@@ -5077,7 +4893,6 @@
         <w:t>. </w:t>
       </w:r>
     </w:p>
-    <w:permStart w:id="732176783" w:edGrp="everyone"/>
     <w:p>
       <w:pPr>
         <w:pStyle w:val="Comment-Grader"/>
@@ -5105,7 +4920,6 @@
           </w:r>
         </w:sdtContent>
       </w:sdt>
-      <w:permEnd w:id="732176783"/>
       <w:r>
         <w:t xml:space="preserve">    </w:t>
       </w:r>
@@ -5125,7 +4939,6 @@
         <w:rPr>
           <w:rFonts w:cstheme="majorHAnsi"/>
         </w:rPr>
-        <w:lastRenderedPageBreak/>
         <w:t>SUPPLEMENTARY I</w:t>
       </w:r>
       <w:r>
@@ -5238,7 +5051,6 @@
         <w:t>the services.</w:t>
       </w:r>
     </w:p>
-    <w:permStart w:id="1985440427" w:edGrp="everyone"/>
     <w:p>
       <w:pPr>
         <w:pStyle w:val="Comment-Grader"/>
@@ -5260,7 +5072,6 @@
           </w:r>
         </w:sdtContent>
       </w:sdt>
-      <w:permEnd w:id="1985440427"/>
       <w:r>
         <w:t xml:space="preserve">   </w:t>
       </w:r>
@@ -5338,7 +5149,6 @@
         <w:t>This operation requires a confirmation since reviews cannot be updated or deleted.</w:t>
       </w:r>
     </w:p>
-    <w:permStart w:id="1070278833" w:edGrp="everyone"/>
     <w:p>
       <w:pPr>
         <w:pStyle w:val="Comment-Grader"/>
@@ -5360,7 +5170,6 @@
           </w:r>
         </w:sdtContent>
       </w:sdt>
-      <w:permEnd w:id="1070278833"/>
       <w:r>
         <w:t xml:space="preserve">   </w:t>
       </w:r>
@@ -5415,7 +5224,6 @@
         <w:t>Update the system configuration. </w:t>
       </w:r>
     </w:p>
-    <w:permStart w:id="1694506261" w:edGrp="everyone"/>
     <w:p>
       <w:pPr>
         <w:pStyle w:val="Comment-Grader"/>
@@ -5437,7 +5245,6 @@
           </w:r>
         </w:sdtContent>
       </w:sdt>
-      <w:permEnd w:id="1694506261"/>
       <w:r>
         <w:t xml:space="preserve">   </w:t>
       </w:r>
@@ -5495,7 +5302,6 @@
         <w:t xml:space="preserve">. </w:t>
       </w:r>
     </w:p>
-    <w:permStart w:id="2084703222" w:edGrp="everyone"/>
     <w:p>
       <w:pPr>
         <w:pStyle w:val="Comment-Grader"/>
@@ -5517,7 +5323,6 @@
           </w:r>
         </w:sdtContent>
       </w:sdt>
-      <w:permEnd w:id="2084703222"/>
       <w:r>
         <w:t xml:space="preserve">   </w:t>
       </w:r>
@@ -5567,7 +5372,6 @@
         <w:t>. </w:t>
       </w:r>
     </w:p>
-    <w:permStart w:id="2120495563" w:edGrp="everyone"/>
     <w:p>
       <w:pPr>
         <w:pStyle w:val="Comment-Grader"/>
@@ -5595,7 +5399,6 @@
           </w:r>
         </w:sdtContent>
       </w:sdt>
-      <w:permEnd w:id="2120495563"/>
       <w:r>
         <w:t xml:space="preserve">   </w:t>
       </w:r>
@@ -5616,7 +5419,6 @@
         <w:rPr>
           <w:rFonts w:cstheme="majorHAnsi"/>
         </w:rPr>
-        <w:lastRenderedPageBreak/>
         <w:t>Non-functional requirements </w:t>
       </w:r>
     </w:p>
@@ -5655,7 +5457,6 @@
         <w:t xml:space="preserve">. </w:t>
       </w:r>
     </w:p>
-    <w:permStart w:id="422514435" w:edGrp="everyone"/>
     <w:p>
       <w:pPr>
         <w:pStyle w:val="Comment-Grader"/>
@@ -5677,7 +5478,6 @@
           </w:r>
         </w:sdtContent>
       </w:sdt>
-      <w:permEnd w:id="422514435"/>
     </w:p>
     <w:p>
       <w:pPr>
@@ -5750,7 +5550,6 @@
         <w:t>.</w:t>
       </w:r>
     </w:p>
-    <w:permStart w:id="433923951" w:edGrp="everyone"/>
     <w:p>
       <w:pPr>
         <w:pStyle w:val="Comment-Grader"/>
@@ -5772,7 +5571,6 @@
           </w:r>
         </w:sdtContent>
       </w:sdt>
-      <w:permEnd w:id="433923951"/>
       <w:r>
         <w:t xml:space="preserve">     </w:t>
       </w:r>
@@ -5785,7 +5583,6 @@
         <w:pStyle w:val="Ttulo1"/>
       </w:pPr>
       <w:r>
-        <w:lastRenderedPageBreak/>
         <w:t>SUPPLEMENTARY I</w:t>
       </w:r>
       <w:r>
@@ -5907,7 +5704,6 @@
         <w:t>report on the results.</w:t>
       </w:r>
     </w:p>
-    <w:permStart w:id="1465547332" w:edGrp="everyone"/>
     <w:p>
       <w:pPr>
         <w:pStyle w:val="Comment-Grader"/>
@@ -5929,7 +5725,6 @@
           </w:r>
         </w:sdtContent>
       </w:sdt>
-      <w:permEnd w:id="1465547332"/>
       <w:r>
         <w:t xml:space="preserve">  </w:t>
       </w:r>
@@ -5956,7 +5751,6 @@
         <w:t>Produce a lint report.</w:t>
       </w:r>
     </w:p>
-    <w:permStart w:id="2056024124" w:edGrp="everyone"/>
     <w:p>
       <w:pPr>
         <w:pStyle w:val="Comment-Grader"/>
@@ -5978,7 +5772,6 @@
           </w:r>
         </w:sdtContent>
       </w:sdt>
-      <w:permEnd w:id="2056024124"/>
       <w:r>
         <w:t xml:space="preserve">          </w:t>
       </w:r>
@@ -6002,7 +5795,6 @@
         <w:rPr>
           <w:rFonts w:cstheme="majorHAnsi"/>
         </w:rPr>
-        <w:lastRenderedPageBreak/>
         <w:t>SUPPLEMENTARY II</w:t>
       </w:r>
       <w:r>
@@ -6146,7 +5938,6 @@
         <w:t>Produce an analysis report.</w:t>
       </w:r>
     </w:p>
-    <w:permStart w:id="358632476" w:edGrp="everyone"/>
     <w:p>
       <w:pPr>
         <w:pStyle w:val="Comment-Grader"/>
@@ -6177,7 +5968,6 @@
           </w:r>
         </w:sdtContent>
       </w:sdt>
-      <w:permEnd w:id="358632476"/>
       <w:r>
         <w:t xml:space="preserve">   </w:t>
       </w:r>
@@ -6190,7 +5980,6 @@
         <w:t>Produce a planning and progress report.</w:t>
       </w:r>
     </w:p>
-    <w:permStart w:id="1731732844" w:edGrp="everyone"/>
     <w:p>
       <w:pPr>
         <w:pStyle w:val="Comment-Grader"/>
@@ -6218,7 +6007,6 @@
           </w:r>
         </w:sdtContent>
       </w:sdt>
-      <w:permEnd w:id="1731732844"/>
       <w:r>
         <w:t xml:space="preserve">   </w:t>
       </w:r>
@@ -6243,7 +6031,6 @@
         <w:rPr>
           <w:rFonts w:cstheme="majorHAnsi"/>
         </w:rPr>
-        <w:lastRenderedPageBreak/>
         <w:t>SUPPLEMENTARY II</w:t>
       </w:r>
       <w:r>
@@ -6433,7 +6220,6 @@
         <w:t xml:space="preserve"> (in the past) to indicate whether the passenger is still banned or if the prohibition has been lifted. </w:t>
       </w:r>
     </w:p>
-    <w:permStart w:id="1815554783" w:edGrp="everyone"/>
     <w:p>
       <w:pPr>
         <w:pStyle w:val="Comment-Grader"/>
@@ -6461,7 +6247,6 @@
           </w:r>
         </w:sdtContent>
       </w:sdt>
-      <w:permEnd w:id="1815554783"/>
       <w:r>
         <w:t xml:space="preserve"> </w:t>
       </w:r>
@@ -6529,7 +6314,6 @@
         <w:t>pay-per-use services!  This requirement must be fulfilled in this and every other group or individual deliverable for it to be considered satisfied. </w:t>
       </w:r>
     </w:p>
-    <w:permStart w:id="1408045569" w:edGrp="everyone"/>
     <w:p>
       <w:pPr>
         <w:pStyle w:val="Comment-Grader"/>
@@ -6551,7 +6335,6 @@
           </w:r>
         </w:sdtContent>
       </w:sdt>
-      <w:permEnd w:id="1408045569"/>
       <w:r>
         <w:t xml:space="preserve">  </w:t>
       </w:r>
@@ -6606,7 +6389,6 @@
         <w:t>Produce an analysis report.</w:t>
       </w:r>
     </w:p>
-    <w:permStart w:id="1362912911" w:edGrp="everyone"/>
     <w:p>
       <w:pPr>
         <w:pStyle w:val="Comment-Grader"/>
@@ -6628,7 +6410,6 @@
           </w:r>
         </w:sdtContent>
       </w:sdt>
-      <w:permEnd w:id="1362912911"/>
       <w:r>
         <w:t xml:space="preserve">   </w:t>
       </w:r>
@@ -6641,7 +6422,6 @@
         <w:t>Produce a planning and progress report.</w:t>
       </w:r>
     </w:p>
-    <w:permStart w:id="2031892606" w:edGrp="everyone"/>
     <w:p>
       <w:pPr>
         <w:pStyle w:val="Comment-Grader"/>
@@ -6663,7 +6443,6 @@
           </w:r>
         </w:sdtContent>
       </w:sdt>
-      <w:permEnd w:id="2031892606"/>
       <w:r>
         <w:t xml:space="preserve">  </w:t>
       </w:r>
@@ -6682,7 +6461,6 @@
         <w:rPr>
           <w:rFonts w:cstheme="majorHAnsi"/>
         </w:rPr>
-        <w:lastRenderedPageBreak/>
         <w:t>SUPPLEMENTARY II</w:t>
       </w:r>
       <w:r>
@@ -6845,7 +6623,6 @@
         <w:t>.</w:t>
       </w:r>
     </w:p>
-    <w:permStart w:id="991234116" w:edGrp="everyone"/>
     <w:p>
       <w:pPr>
         <w:pStyle w:val="Comment-Grader"/>
@@ -6867,7 +6644,6 @@
           </w:r>
         </w:sdtContent>
       </w:sdt>
-      <w:permEnd w:id="991234116"/>
       <w:r>
         <w:t xml:space="preserve">   </w:t>
       </w:r>
@@ -6924,7 +6700,6 @@
         <w:t>.</w:t>
       </w:r>
     </w:p>
-    <w:permStart w:id="745096751" w:edGrp="everyone"/>
     <w:p>
       <w:pPr>
         <w:pStyle w:val="Comment-Grader"/>
@@ -6946,7 +6721,6 @@
           </w:r>
         </w:sdtContent>
       </w:sdt>
-      <w:permEnd w:id="745096751"/>
       <w:r>
         <w:t xml:space="preserve">   </w:t>
       </w:r>
@@ -7382,7 +7156,6 @@
         <w:t>group or individual deliverables for it to be considered valid.</w:t>
       </w:r>
     </w:p>
-    <w:permStart w:id="361393539" w:edGrp="everyone"/>
     <w:p>
       <w:pPr>
         <w:pStyle w:val="Comment-Grader"/>
@@ -7404,7 +7177,6 @@
           </w:r>
         </w:sdtContent>
       </w:sdt>
-      <w:permEnd w:id="361393539"/>
       <w:r>
         <w:t xml:space="preserve">  </w:t>
       </w:r>
@@ -7420,7 +7192,6 @@
         <w:rPr>
           <w:rFonts w:cstheme="majorHAnsi"/>
         </w:rPr>
-        <w:lastRenderedPageBreak/>
         <w:t>Testing requirements </w:t>
       </w:r>
     </w:p>
@@ -7457,7 +7228,6 @@
         <w:t>Produce an analysis report.</w:t>
       </w:r>
     </w:p>
-    <w:permStart w:id="833295285" w:edGrp="everyone"/>
     <w:p>
       <w:pPr>
         <w:pStyle w:val="Comment-Grader"/>
@@ -7479,7 +7249,6 @@
           </w:r>
         </w:sdtContent>
       </w:sdt>
-      <w:permEnd w:id="833295285"/>
       <w:r>
         <w:t xml:space="preserve">   </w:t>
       </w:r>
@@ -7492,7 +7261,6 @@
         <w:t>Produce a planning and progress report.</w:t>
       </w:r>
     </w:p>
-    <w:permStart w:id="1514348030" w:edGrp="everyone"/>
     <w:p>
       <w:pPr>
         <w:pStyle w:val="Comment-Grader"/>
@@ -7514,7 +7282,6 @@
           </w:r>
         </w:sdtContent>
       </w:sdt>
-      <w:permEnd w:id="1514348030"/>
       <w:r>
         <w:t xml:space="preserve">     </w:t>
       </w:r>
@@ -7536,7 +7303,6 @@
         <w:rPr>
           <w:rFonts w:cstheme="majorHAnsi"/>
         </w:rPr>
-        <w:lastRenderedPageBreak/>
         <w:t>SUPPLEMENTARY II</w:t>
       </w:r>
       <w:r>
@@ -7667,7 +7433,6 @@
         <w:t>is properly mocked.</w:t>
       </w:r>
     </w:p>
-    <w:permStart w:id="2092566320" w:edGrp="everyone"/>
     <w:p>
       <w:pPr>
         <w:pStyle w:val="Comment-Grader"/>
@@ -7689,7 +7454,6 @@
           </w:r>
         </w:sdtContent>
       </w:sdt>
-      <w:permEnd w:id="2092566320"/>
       <w:r>
         <w:t xml:space="preserve">  </w:t>
       </w:r>
@@ -7716,7 +7480,6 @@
         <w:t>Produce an analysis report.</w:t>
       </w:r>
     </w:p>
-    <w:permStart w:id="1306342161" w:edGrp="everyone"/>
     <w:p>
       <w:pPr>
         <w:pStyle w:val="Comment-Grader"/>
@@ -7738,7 +7501,6 @@
           </w:r>
         </w:sdtContent>
       </w:sdt>
-      <w:permEnd w:id="1306342161"/>
       <w:r>
         <w:t xml:space="preserve">     </w:t>
       </w:r>
@@ -7751,7 +7513,6 @@
         <w:t>Produce a planning and progress report.</w:t>
       </w:r>
     </w:p>
-    <w:permStart w:id="1978161967" w:edGrp="everyone"/>
     <w:p>
       <w:pPr>
         <w:pStyle w:val="Comment-Grader"/>
@@ -7773,7 +7534,6 @@
           </w:r>
         </w:sdtContent>
       </w:sdt>
-      <w:permEnd w:id="1978161967"/>
       <w:r>
         <w:t xml:space="preserve">      </w:t>
       </w:r>
@@ -7805,7 +7565,7 @@
 </file>
 
 <file path=word/numbering.xml><?xml version="1.0" encoding="utf-8"?>
-<w:numbering xmlns:wpc="http://schemas.microsoft.com/office/word/2010/wordprocessingCanvas" xmlns:cx="http://schemas.microsoft.com/office/drawing/2014/chartex" xmlns:mc="http://schemas.openxmlformats.org/markup-compatibility/2006" xmlns:o="urn:schemas-microsoft-com:office:office" xmlns:r="http://schemas.openxmlformats.org/officeDocument/2006/relationships" xmlns:m="http://schemas.openxmlformats.org/officeDocument/2006/math" xmlns:v="urn:schemas-microsoft-com:vml" xmlns:wp14="http://schemas.microsoft.com/office/word/2010/wordprocessingDrawing" xmlns:wp="http://schemas.openxmlformats.org/drawingml/2006/wordprocessingDrawing" xmlns:w10="urn:schemas-microsoft-com:office:word" xmlns:w="http://schemas.openxmlformats.org/wordprocessingml/2006/main" xmlns:w14="http://schemas.microsoft.com/office/word/2010/wordml" xmlns:w15="http://schemas.microsoft.com/office/word/2012/wordml" xmlns:w16se="http://schemas.microsoft.com/office/word/2015/wordml/symex" xmlns:wpg="http://schemas.microsoft.com/office/word/2010/wordprocessingGroup" xmlns:wpi="http://schemas.microsoft.com/office/word/2010/wordprocessingInk" xmlns:wne="http://schemas.microsoft.com/office/word/2006/wordml" xmlns:wps="http://schemas.microsoft.com/office/word/2010/wordprocessingShape" mc:Ignorable="w14 w15 w16se wp14">
+<w:numbering xmlns:wpc="http://schemas.microsoft.com/office/word/2010/wordprocessingCanvas" xmlns:cx="http://schemas.microsoft.com/office/drawing/2014/chartex" xmlns:cx1="http://schemas.microsoft.com/office/drawing/2015/9/8/chartex" xmlns:cx2="http://schemas.microsoft.com/office/drawing/2015/10/21/chartex" xmlns:cx3="http://schemas.microsoft.com/office/drawing/2016/5/9/chartex" xmlns:cx4="http://schemas.microsoft.com/office/drawing/2016/5/10/chartex" xmlns:cx5="http://schemas.microsoft.com/office/drawing/2016/5/11/chartex" xmlns:cx6="http://schemas.microsoft.com/office/drawing/2016/5/12/chartex" xmlns:cx7="http://schemas.microsoft.com/office/drawing/2016/5/13/chartex" xmlns:cx8="http://schemas.microsoft.com/office/drawing/2016/5/14/chartex" xmlns:mc="http://schemas.openxmlformats.org/markup-compatibility/2006" xmlns:aink="http://schemas.microsoft.com/office/drawing/2016/ink" xmlns:am3d="http://schemas.microsoft.com/office/drawing/2017/model3d" xmlns:o="urn:schemas-microsoft-com:office:office" xmlns:oel="http://schemas.microsoft.com/office/2019/extlst" xmlns:r="http://schemas.openxmlformats.org/officeDocument/2006/relationships" xmlns:m="http://schemas.openxmlformats.org/officeDocument/2006/math" xmlns:v="urn:schemas-microsoft-com:vml" xmlns:wp14="http://schemas.microsoft.com/office/word/2010/wordprocessingDrawing" xmlns:wp="http://schemas.openxmlformats.org/drawingml/2006/wordprocessingDrawing" xmlns:w10="urn:schemas-microsoft-com:office:word" xmlns:w="http://schemas.openxmlformats.org/wordprocessingml/2006/main" xmlns:w14="http://schemas.microsoft.com/office/word/2010/wordml" xmlns:w15="http://schemas.microsoft.com/office/word/2012/wordml" xmlns:w16cex="http://schemas.microsoft.com/office/word/2018/wordml/cex" xmlns:w16cid="http://schemas.microsoft.com/office/word/2016/wordml/cid" xmlns:w16="http://schemas.microsoft.com/office/word/2018/wordml" xmlns:w16du="http://schemas.microsoft.com/office/word/2023/wordml/word16du" xmlns:w16sdtdh="http://schemas.microsoft.com/office/word/2020/wordml/sdtdatahash" xmlns:w16sdtfl="http://schemas.microsoft.com/office/word/2024/wordml/sdtformatlock" xmlns:w16se="http://schemas.microsoft.com/office/word/2015/wordml/symex" xmlns:wpg="http://schemas.microsoft.com/office/word/2010/wordprocessingGroup" xmlns:wpi="http://schemas.microsoft.com/office/word/2010/wordprocessingInk" xmlns:wne="http://schemas.microsoft.com/office/word/2006/wordml" xmlns:wps="http://schemas.microsoft.com/office/word/2010/wordprocessingShape" mc:Ignorable="w14 w15 w16se w16cid w16 w16cex w16sdtdh w16sdtfl w16du wp14">
   <w:abstractNum w:abstractNumId="0" w15:restartNumberingAfterBreak="0">
     <w:nsid w:val="FFFFFF88"/>
     <w:multiLevelType w:val="singleLevel"/>
@@ -8479,59 +8239,59 @@
       </w:rPr>
     </w:lvl>
   </w:abstractNum>
-  <w:num w:numId="1">
+  <w:num w:numId="1" w16cid:durableId="1896162967">
     <w:abstractNumId w:val="3"/>
   </w:num>
-  <w:num w:numId="2">
+  <w:num w:numId="2" w16cid:durableId="603926432">
     <w:abstractNumId w:val="2"/>
   </w:num>
-  <w:num w:numId="3">
+  <w:num w:numId="3" w16cid:durableId="1648045981">
     <w:abstractNumId w:val="6"/>
   </w:num>
-  <w:num w:numId="4">
+  <w:num w:numId="4" w16cid:durableId="715666533">
     <w:abstractNumId w:val="3"/>
   </w:num>
-  <w:num w:numId="5">
+  <w:num w:numId="5" w16cid:durableId="1881549463">
     <w:abstractNumId w:val="3"/>
   </w:num>
-  <w:num w:numId="6">
+  <w:num w:numId="6" w16cid:durableId="1676565410">
     <w:abstractNumId w:val="3"/>
   </w:num>
-  <w:num w:numId="7">
+  <w:num w:numId="7" w16cid:durableId="1646618471">
     <w:abstractNumId w:val="1"/>
   </w:num>
-  <w:num w:numId="8">
+  <w:num w:numId="8" w16cid:durableId="285039131">
     <w:abstractNumId w:val="0"/>
   </w:num>
-  <w:num w:numId="9">
+  <w:num w:numId="9" w16cid:durableId="2013680867">
     <w:abstractNumId w:val="0"/>
   </w:num>
-  <w:num w:numId="10">
+  <w:num w:numId="10" w16cid:durableId="1748720563">
     <w:abstractNumId w:val="3"/>
   </w:num>
-  <w:num w:numId="11">
+  <w:num w:numId="11" w16cid:durableId="707072554">
     <w:abstractNumId w:val="4"/>
   </w:num>
-  <w:num w:numId="12">
+  <w:num w:numId="12" w16cid:durableId="1057516067">
     <w:abstractNumId w:val="5"/>
   </w:num>
-  <w:num w:numId="13">
+  <w:num w:numId="13" w16cid:durableId="1595818773">
     <w:abstractNumId w:val="0"/>
   </w:num>
-  <w:num w:numId="14">
+  <w:num w:numId="14" w16cid:durableId="1063721207">
     <w:abstractNumId w:val="3"/>
   </w:num>
-  <w:num w:numId="15">
+  <w:num w:numId="15" w16cid:durableId="604115128">
     <w:abstractNumId w:val="4"/>
   </w:num>
-  <w:num w:numId="16">
+  <w:num w:numId="16" w16cid:durableId="24717295">
     <w:abstractNumId w:val="5"/>
   </w:num>
 </w:numbering>
 </file>
 
 <file path=word/styles.xml><?xml version="1.0" encoding="utf-8"?>
-<w:styles xmlns:mc="http://schemas.openxmlformats.org/markup-compatibility/2006" xmlns:r="http://schemas.openxmlformats.org/officeDocument/2006/relationships" xmlns:w="http://schemas.openxmlformats.org/wordprocessingml/2006/main" xmlns:w14="http://schemas.microsoft.com/office/word/2010/wordml" xmlns:w15="http://schemas.microsoft.com/office/word/2012/wordml" xmlns:w16se="http://schemas.microsoft.com/office/word/2015/wordml/symex" mc:Ignorable="w14 w15 w16se">
+<w:styles xmlns:mc="http://schemas.openxmlformats.org/markup-compatibility/2006" xmlns:r="http://schemas.openxmlformats.org/officeDocument/2006/relationships" xmlns:w="http://schemas.openxmlformats.org/wordprocessingml/2006/main" xmlns:w14="http://schemas.microsoft.com/office/word/2010/wordml" xmlns:w15="http://schemas.microsoft.com/office/word/2012/wordml" xmlns:w16cex="http://schemas.microsoft.com/office/word/2018/wordml/cex" xmlns:w16cid="http://schemas.microsoft.com/office/word/2016/wordml/cid" xmlns:w16="http://schemas.microsoft.com/office/word/2018/wordml" xmlns:w16du="http://schemas.microsoft.com/office/word/2023/wordml/word16du" xmlns:w16sdtdh="http://schemas.microsoft.com/office/word/2020/wordml/sdtdatahash" xmlns:w16sdtfl="http://schemas.microsoft.com/office/word/2024/wordml/sdtformatlock" xmlns:w16se="http://schemas.microsoft.com/office/word/2015/wordml/symex" mc:Ignorable="w14 w15 w16se w16cid w16 w16cex w16sdtdh w16sdtfl w16du">
   <w:docDefaults>
     <w:rPrDefault>
       <w:rPr>
@@ -8549,7 +8309,7 @@
       </w:pPr>
     </w:pPrDefault>
   </w:docDefaults>
-  <w:latentStyles w:defLockedState="0" w:defUIPriority="99" w:defSemiHidden="0" w:defUnhideWhenUsed="0" w:defQFormat="0" w:count="371">
+  <w:latentStyles w:defLockedState="0" w:defUIPriority="99" w:defSemiHidden="0" w:defUnhideWhenUsed="0" w:defQFormat="0" w:count="376">
     <w:lsdException w:name="Normal" w:uiPriority="0" w:qFormat="1"/>
     <w:lsdException w:name="heading 1" w:uiPriority="9" w:qFormat="1"/>
     <w:lsdException w:name="heading 2" w:semiHidden="1" w:uiPriority="9" w:unhideWhenUsed="1" w:qFormat="1"/>
@@ -8921,6 +8681,11 @@
     <w:lsdException w:name="List Table 5 Dark Accent 6" w:uiPriority="50"/>
     <w:lsdException w:name="List Table 6 Colorful Accent 6" w:uiPriority="51"/>
     <w:lsdException w:name="List Table 7 Colorful Accent 6" w:uiPriority="52"/>
+    <w:lsdException w:name="Mention" w:semiHidden="1" w:unhideWhenUsed="1"/>
+    <w:lsdException w:name="Smart Hyperlink" w:semiHidden="1" w:unhideWhenUsed="1"/>
+    <w:lsdException w:name="Hashtag" w:semiHidden="1" w:unhideWhenUsed="1"/>
+    <w:lsdException w:name="Unresolved Mention" w:semiHidden="1" w:unhideWhenUsed="1"/>
+    <w:lsdException w:name="Smart Link" w:semiHidden="1" w:unhideWhenUsed="1"/>
   </w:latentStyles>
   <w:style w:type="paragraph" w:default="1" w:styleId="Normal">
     <w:name w:val="Normal"/>
@@ -9367,8 +9132,8 @@
       <w:lang w:val="en-GB"/>
     </w:rPr>
   </w:style>
-  <w:style w:type="character" w:customStyle="1" w:styleId="Mention">
-    <w:name w:val="Mention"/>
+  <w:style w:type="character" w:customStyle="1" w:styleId="Mencionar1">
+    <w:name w:val="Mencionar1"/>
     <w:basedOn w:val="Fuentedeprrafopredeter"/>
     <w:uiPriority w:val="99"/>
     <w:unhideWhenUsed/>
@@ -9382,7 +9147,7 @@
 </file>
 
 <file path=word/glossary/document.xml><?xml version="1.0" encoding="utf-8"?>
-<w:glossaryDocument xmlns:wpc="http://schemas.microsoft.com/office/word/2010/wordprocessingCanvas" xmlns:cx="http://schemas.microsoft.com/office/drawing/2014/chartex" xmlns:mc="http://schemas.openxmlformats.org/markup-compatibility/2006" xmlns:o="urn:schemas-microsoft-com:office:office" xmlns:r="http://schemas.openxmlformats.org/officeDocument/2006/relationships" xmlns:m="http://schemas.openxmlformats.org/officeDocument/2006/math" xmlns:v="urn:schemas-microsoft-com:vml" xmlns:wp14="http://schemas.microsoft.com/office/word/2010/wordprocessingDrawing" xmlns:wp="http://schemas.openxmlformats.org/drawingml/2006/wordprocessingDrawing" xmlns:w10="urn:schemas-microsoft-com:office:word" xmlns:w="http://schemas.openxmlformats.org/wordprocessingml/2006/main" xmlns:w14="http://schemas.microsoft.com/office/word/2010/wordml" xmlns:w15="http://schemas.microsoft.com/office/word/2012/wordml" xmlns:w16se="http://schemas.microsoft.com/office/word/2015/wordml/symex" xmlns:wpg="http://schemas.microsoft.com/office/word/2010/wordprocessingGroup" xmlns:wpi="http://schemas.microsoft.com/office/word/2010/wordprocessingInk" xmlns:wne="http://schemas.microsoft.com/office/word/2006/wordml" xmlns:wps="http://schemas.microsoft.com/office/word/2010/wordprocessingShape" mc:Ignorable="w14 w15 w16se wp14">
+<w:glossaryDocument xmlns:wpc="http://schemas.microsoft.com/office/word/2010/wordprocessingCanvas" xmlns:cx="http://schemas.microsoft.com/office/drawing/2014/chartex" xmlns:cx1="http://schemas.microsoft.com/office/drawing/2015/9/8/chartex" xmlns:cx2="http://schemas.microsoft.com/office/drawing/2015/10/21/chartex" xmlns:cx3="http://schemas.microsoft.com/office/drawing/2016/5/9/chartex" xmlns:cx4="http://schemas.microsoft.com/office/drawing/2016/5/10/chartex" xmlns:cx5="http://schemas.microsoft.com/office/drawing/2016/5/11/chartex" xmlns:cx6="http://schemas.microsoft.com/office/drawing/2016/5/12/chartex" xmlns:cx7="http://schemas.microsoft.com/office/drawing/2016/5/13/chartex" xmlns:cx8="http://schemas.microsoft.com/office/drawing/2016/5/14/chartex" xmlns:mc="http://schemas.openxmlformats.org/markup-compatibility/2006" xmlns:aink="http://schemas.microsoft.com/office/drawing/2016/ink" xmlns:am3d="http://schemas.microsoft.com/office/drawing/2017/model3d" xmlns:o="urn:schemas-microsoft-com:office:office" xmlns:oel="http://schemas.microsoft.com/office/2019/extlst" xmlns:r="http://schemas.openxmlformats.org/officeDocument/2006/relationships" xmlns:m="http://schemas.openxmlformats.org/officeDocument/2006/math" xmlns:v="urn:schemas-microsoft-com:vml" xmlns:wp14="http://schemas.microsoft.com/office/word/2010/wordprocessingDrawing" xmlns:wp="http://schemas.openxmlformats.org/drawingml/2006/wordprocessingDrawing" xmlns:w10="urn:schemas-microsoft-com:office:word" xmlns:w="http://schemas.openxmlformats.org/wordprocessingml/2006/main" xmlns:w14="http://schemas.microsoft.com/office/word/2010/wordml" xmlns:w15="http://schemas.microsoft.com/office/word/2012/wordml" xmlns:w16cex="http://schemas.microsoft.com/office/word/2018/wordml/cex" xmlns:w16cid="http://schemas.microsoft.com/office/word/2016/wordml/cid" xmlns:w16="http://schemas.microsoft.com/office/word/2018/wordml" xmlns:w16du="http://schemas.microsoft.com/office/word/2023/wordml/word16du" xmlns:w16sdtdh="http://schemas.microsoft.com/office/word/2020/wordml/sdtdatahash" xmlns:w16sdtfl="http://schemas.microsoft.com/office/word/2024/wordml/sdtformatlock" xmlns:w16se="http://schemas.microsoft.com/office/word/2015/wordml/symex" xmlns:wpg="http://schemas.microsoft.com/office/word/2010/wordprocessingGroup" xmlns:wpi="http://schemas.microsoft.com/office/word/2010/wordprocessingInk" xmlns:wne="http://schemas.microsoft.com/office/word/2006/wordml" xmlns:wps="http://schemas.microsoft.com/office/word/2010/wordprocessingShape" mc:Ignorable="w14 w15 w16se w16cid w16 w16cex w16sdtdh w16sdtfl w16du wp14">
   <w:docParts>
     <w:docPart>
       <w:docPartPr>
@@ -11361,7 +11126,7 @@
 </file>
 
 <file path=word/glossary/fontTable.xml><?xml version="1.0" encoding="utf-8"?>
-<w:fonts xmlns:mc="http://schemas.openxmlformats.org/markup-compatibility/2006" xmlns:r="http://schemas.openxmlformats.org/officeDocument/2006/relationships" xmlns:w="http://schemas.openxmlformats.org/wordprocessingml/2006/main" xmlns:w14="http://schemas.microsoft.com/office/word/2010/wordml" xmlns:w15="http://schemas.microsoft.com/office/word/2012/wordml" xmlns:w16se="http://schemas.microsoft.com/office/word/2015/wordml/symex" mc:Ignorable="w14 w15 w16se">
+<w:fonts xmlns:mc="http://schemas.openxmlformats.org/markup-compatibility/2006" xmlns:r="http://schemas.openxmlformats.org/officeDocument/2006/relationships" xmlns:w="http://schemas.openxmlformats.org/wordprocessingml/2006/main" xmlns:w14="http://schemas.microsoft.com/office/word/2010/wordml" xmlns:w15="http://schemas.microsoft.com/office/word/2012/wordml" xmlns:w16cex="http://schemas.microsoft.com/office/word/2018/wordml/cex" xmlns:w16cid="http://schemas.microsoft.com/office/word/2016/wordml/cid" xmlns:w16="http://schemas.microsoft.com/office/word/2018/wordml" xmlns:w16du="http://schemas.microsoft.com/office/word/2023/wordml/word16du" xmlns:w16sdtdh="http://schemas.microsoft.com/office/word/2020/wordml/sdtdatahash" xmlns:w16sdtfl="http://schemas.microsoft.com/office/word/2024/wordml/sdtformatlock" xmlns:w16se="http://schemas.microsoft.com/office/word/2015/wordml/symex" mc:Ignorable="w14 w15 w16se w16cid w16 w16cex w16sdtdh w16sdtfl w16du">
   <w:font w:name="Symbol">
     <w:panose1 w:val="05050102010706020507"/>
     <w:charset w:val="02"/>
@@ -11441,17 +11206,29 @@
     <w:pitch w:val="variable"/>
     <w:sig w:usb0="E00002FF" w:usb1="2AC7FDFF" w:usb2="00000016" w:usb3="00000000" w:csb0="0002009F" w:csb1="00000000"/>
   </w:font>
+  <w:font w:name="Aptos">
+    <w:charset w:val="00"/>
+    <w:family w:val="swiss"/>
+    <w:pitch w:val="variable"/>
+    <w:sig w:usb0="20000287" w:usb1="00000003" w:usb2="00000000" w:usb3="00000000" w:csb0="0000019F" w:csb1="00000000"/>
+  </w:font>
   <w:font w:name="Yu Mincho">
     <w:charset w:val="80"/>
     <w:family w:val="roman"/>
     <w:pitch w:val="variable"/>
     <w:sig w:usb0="800002E7" w:usb1="2AC7FCFF" w:usb2="00000012" w:usb3="00000000" w:csb0="0002009F" w:csb1="00000000"/>
   </w:font>
+  <w:font w:name="Aptos Display">
+    <w:charset w:val="00"/>
+    <w:family w:val="swiss"/>
+    <w:pitch w:val="variable"/>
+    <w:sig w:usb0="20000287" w:usb1="00000003" w:usb2="00000000" w:usb3="00000000" w:csb0="0000019F" w:csb1="00000000"/>
+  </w:font>
 </w:fonts>
 </file>
 
 <file path=word/glossary/settings.xml><?xml version="1.0" encoding="utf-8"?>
-<w:settings xmlns:mc="http://schemas.openxmlformats.org/markup-compatibility/2006" xmlns:o="urn:schemas-microsoft-com:office:office" xmlns:r="http://schemas.openxmlformats.org/officeDocument/2006/relationships" xmlns:m="http://schemas.openxmlformats.org/officeDocument/2006/math" xmlns:v="urn:schemas-microsoft-com:vml" xmlns:w10="urn:schemas-microsoft-com:office:word" xmlns:w="http://schemas.openxmlformats.org/wordprocessingml/2006/main" xmlns:w14="http://schemas.microsoft.com/office/word/2010/wordml" xmlns:w15="http://schemas.microsoft.com/office/word/2012/wordml" xmlns:w16se="http://schemas.microsoft.com/office/word/2015/wordml/symex" xmlns:sl="http://schemas.openxmlformats.org/schemaLibrary/2006/main" mc:Ignorable="w14 w15 w16se">
+<w:settings xmlns:mc="http://schemas.openxmlformats.org/markup-compatibility/2006" xmlns:o="urn:schemas-microsoft-com:office:office" xmlns:r="http://schemas.openxmlformats.org/officeDocument/2006/relationships" xmlns:m="http://schemas.openxmlformats.org/officeDocument/2006/math" xmlns:v="urn:schemas-microsoft-com:vml" xmlns:w10="urn:schemas-microsoft-com:office:word" xmlns:w="http://schemas.openxmlformats.org/wordprocessingml/2006/main" xmlns:w14="http://schemas.microsoft.com/office/word/2010/wordml" xmlns:w15="http://schemas.microsoft.com/office/word/2012/wordml" xmlns:w16cex="http://schemas.microsoft.com/office/word/2018/wordml/cex" xmlns:w16cid="http://schemas.microsoft.com/office/word/2016/wordml/cid" xmlns:w16="http://schemas.microsoft.com/office/word/2018/wordml" xmlns:w16du="http://schemas.microsoft.com/office/word/2023/wordml/word16du" xmlns:w16sdtdh="http://schemas.microsoft.com/office/word/2020/wordml/sdtdatahash" xmlns:w16sdtfl="http://schemas.microsoft.com/office/word/2024/wordml/sdtformatlock" xmlns:w16se="http://schemas.microsoft.com/office/word/2015/wordml/symex" xmlns:sl="http://schemas.openxmlformats.org/schemaLibrary/2006/main" mc:Ignorable="w14 w15 w16se w16cid w16 w16cex w16sdtdh w16sdtfl w16du">
   <w:view w:val="normal"/>
   <w:revisionView w:inkAnnotations="0"/>
   <w:defaultTabStop w:val="708"/>
@@ -11464,6 +11241,7 @@
     <w:compatSetting w:name="enableOpenTypeFeatures" w:uri="http://schemas.microsoft.com/office/word" w:val="1"/>
     <w:compatSetting w:name="doNotFlipMirrorIndents" w:uri="http://schemas.microsoft.com/office/word" w:val="1"/>
     <w:compatSetting w:name="differentiateMultirowTableHeaders" w:uri="http://schemas.microsoft.com/office/word" w:val="1"/>
+    <w:compatSetting w:name="useWord2013TrackBottomHyphenation" w:uri="http://schemas.microsoft.com/office/word" w:val="1"/>
   </w:compat>
   <w:rsids>
     <w:rsidRoot w:val="006B2BEC"/>
@@ -11526,6 +11304,7 @@
     <w:rsid w:val="00AC1FAB"/>
     <w:rsid w:val="00B246C5"/>
     <w:rsid w:val="00B55352"/>
+    <w:rsid w:val="00B739D2"/>
     <w:rsid w:val="00B856D9"/>
     <w:rsid w:val="00BB0EAB"/>
     <w:rsid w:val="00C03711"/>
@@ -11539,6 +11318,7 @@
     <w:rsid w:val="00D86553"/>
     <w:rsid w:val="00D9098F"/>
     <w:rsid w:val="00E25325"/>
+    <w:rsid w:val="00E50F78"/>
     <w:rsid w:val="00E869EA"/>
     <w:rsid w:val="00E87F32"/>
     <w:rsid w:val="00E95D61"/>
@@ -11575,7 +11355,7 @@
 </file>
 
 <file path=word/glossary/styles.xml><?xml version="1.0" encoding="utf-8"?>
-<w:styles xmlns:mc="http://schemas.openxmlformats.org/markup-compatibility/2006" xmlns:r="http://schemas.openxmlformats.org/officeDocument/2006/relationships" xmlns:w="http://schemas.openxmlformats.org/wordprocessingml/2006/main" xmlns:w14="http://schemas.microsoft.com/office/word/2010/wordml" xmlns:w15="http://schemas.microsoft.com/office/word/2012/wordml" xmlns:w16se="http://schemas.microsoft.com/office/word/2015/wordml/symex" mc:Ignorable="w14 w15 w16se">
+<w:styles xmlns:mc="http://schemas.openxmlformats.org/markup-compatibility/2006" xmlns:r="http://schemas.openxmlformats.org/officeDocument/2006/relationships" xmlns:w="http://schemas.openxmlformats.org/wordprocessingml/2006/main" xmlns:w14="http://schemas.microsoft.com/office/word/2010/wordml" xmlns:w15="http://schemas.microsoft.com/office/word/2012/wordml" xmlns:w16cex="http://schemas.microsoft.com/office/word/2018/wordml/cex" xmlns:w16cid="http://schemas.microsoft.com/office/word/2016/wordml/cid" xmlns:w16="http://schemas.microsoft.com/office/word/2018/wordml" xmlns:w16du="http://schemas.microsoft.com/office/word/2023/wordml/word16du" xmlns:w16sdtdh="http://schemas.microsoft.com/office/word/2020/wordml/sdtdatahash" xmlns:w16sdtfl="http://schemas.microsoft.com/office/word/2024/wordml/sdtformatlock" xmlns:w16se="http://schemas.microsoft.com/office/word/2015/wordml/symex" mc:Ignorable="w14 w15 w16se w16cid w16 w16cex w16sdtdh w16sdtfl w16du">
   <w:docDefaults>
     <w:rPrDefault>
       <w:rPr>
@@ -11593,7 +11373,7 @@
       </w:pPr>
     </w:pPrDefault>
   </w:docDefaults>
-  <w:latentStyles w:defLockedState="0" w:defUIPriority="99" w:defSemiHidden="0" w:defUnhideWhenUsed="0" w:defQFormat="0" w:count="371">
+  <w:latentStyles w:defLockedState="0" w:defUIPriority="99" w:defSemiHidden="0" w:defUnhideWhenUsed="0" w:defQFormat="0" w:count="376">
     <w:lsdException w:name="Normal" w:uiPriority="0" w:qFormat="1"/>
     <w:lsdException w:name="heading 1" w:uiPriority="9" w:qFormat="1"/>
     <w:lsdException w:name="heading 2" w:semiHidden="1" w:uiPriority="9" w:unhideWhenUsed="1" w:qFormat="1"/>
@@ -11965,6 +11745,11 @@
     <w:lsdException w:name="List Table 5 Dark Accent 6" w:uiPriority="50"/>
     <w:lsdException w:name="List Table 6 Colorful Accent 6" w:uiPriority="51"/>
     <w:lsdException w:name="List Table 7 Colorful Accent 6" w:uiPriority="52"/>
+    <w:lsdException w:name="Mention" w:semiHidden="1" w:unhideWhenUsed="1"/>
+    <w:lsdException w:name="Smart Hyperlink" w:semiHidden="1" w:unhideWhenUsed="1"/>
+    <w:lsdException w:name="Hashtag" w:semiHidden="1" w:unhideWhenUsed="1"/>
+    <w:lsdException w:name="Unresolved Mention" w:semiHidden="1" w:unhideWhenUsed="1"/>
+    <w:lsdException w:name="Smart Link" w:semiHidden="1" w:unhideWhenUsed="1"/>
   </w:latentStyles>
   <w:style w:type="paragraph" w:default="1" w:styleId="Normal">
     <w:name w:val="Normal"/>
@@ -12841,7 +12626,7 @@
 </file>
 
 <file path=word/glossary/webSettings.xml><?xml version="1.0" encoding="utf-8"?>
-<w:webSettings xmlns:mc="http://schemas.openxmlformats.org/markup-compatibility/2006" xmlns:r="http://schemas.openxmlformats.org/officeDocument/2006/relationships" xmlns:w="http://schemas.openxmlformats.org/wordprocessingml/2006/main" xmlns:w14="http://schemas.microsoft.com/office/word/2010/wordml" xmlns:w15="http://schemas.microsoft.com/office/word/2012/wordml" xmlns:w16se="http://schemas.microsoft.com/office/word/2015/wordml/symex" mc:Ignorable="w14 w15 w16se">
+<w:webSettings xmlns:mc="http://schemas.openxmlformats.org/markup-compatibility/2006" xmlns:r="http://schemas.openxmlformats.org/officeDocument/2006/relationships" xmlns:w="http://schemas.openxmlformats.org/wordprocessingml/2006/main" xmlns:w14="http://schemas.microsoft.com/office/word/2010/wordml" xmlns:w15="http://schemas.microsoft.com/office/word/2012/wordml" xmlns:w16cex="http://schemas.microsoft.com/office/word/2018/wordml/cex" xmlns:w16cid="http://schemas.microsoft.com/office/word/2016/wordml/cid" xmlns:w16="http://schemas.microsoft.com/office/word/2018/wordml" xmlns:w16du="http://schemas.microsoft.com/office/word/2023/wordml/word16du" xmlns:w16sdtdh="http://schemas.microsoft.com/office/word/2020/wordml/sdtdatahash" xmlns:w16sdtfl="http://schemas.microsoft.com/office/word/2024/wordml/sdtformatlock" xmlns:w16se="http://schemas.microsoft.com/office/word/2015/wordml/symex" mc:Ignorable="w14 w15 w16se w16cid w16 w16cex w16sdtdh w16sdtfl w16du">
   <w:optimizeForBrowser/>
   <w:allowPNG/>
 </w:webSettings>

</xml_diff>